<commit_message>
Agrego condiciones de ingreso de datos
</commit_message>
<xml_diff>
--- a/Manual de Usuario.docx
+++ b/Manual de Usuario.docx
@@ -205,7 +205,7 @@
         <w:pStyle w:val="Prrafodelista"/>
         <w:numPr>
           <w:ilvl w:val="0"/>
-          <w:numId w:val="1"/>
+          <w:numId w:val="2"/>
         </w:numPr>
         <w:rPr>
           <w:sz w:val="24"/>
@@ -219,15 +219,25 @@
           <w:szCs w:val="24"/>
           <w:lang w:val="es-AR"/>
         </w:rPr>
-        <w:t>Ingresar el dato a convertir en forma polar</w:t>
-      </w:r>
-      <w:r>
-        <w:rPr>
-          <w:sz w:val="24"/>
-          <w:szCs w:val="24"/>
-          <w:lang w:val="es-AR"/>
-        </w:rPr>
-        <w:t xml:space="preserve"> </w:t>
+        <w:t xml:space="preserve">Los argumentos a y b deben ser ingresados </w:t>
+      </w:r>
+      <w:proofErr w:type="spellStart"/>
+      <w:r>
+        <w:rPr>
+          <w:sz w:val="24"/>
+          <w:szCs w:val="24"/>
+          <w:lang w:val="es-AR"/>
+        </w:rPr>
+        <w:t>aún</w:t>
+      </w:r>
+      <w:proofErr w:type="spellEnd"/>
+      <w:r>
+        <w:rPr>
+          <w:sz w:val="24"/>
+          <w:szCs w:val="24"/>
+          <w:lang w:val="es-AR"/>
+        </w:rPr>
+        <w:t xml:space="preserve"> cuando su valor sea cero o uno. Ejemplos: ‘1+1j</w:t>
       </w:r>
       <w:proofErr w:type="gramStart"/>
       <w:r>
@@ -236,7 +246,7 @@
           <w:szCs w:val="24"/>
           <w:lang w:val="es-AR"/>
         </w:rPr>
-        <w:t>( z</w:t>
+        <w:t>’ ,</w:t>
       </w:r>
       <w:proofErr w:type="gramEnd"/>
       <w:r>
@@ -245,54 +255,56 @@
           <w:szCs w:val="24"/>
           <w:lang w:val="es-AR"/>
         </w:rPr>
-        <w:t xml:space="preserve"> = [</w:t>
-      </w:r>
-      <w:proofErr w:type="spellStart"/>
-      <w:r>
-        <w:rPr>
-          <w:rFonts w:cstheme="minorHAnsi"/>
-          <w:sz w:val="24"/>
-          <w:szCs w:val="24"/>
-          <w:lang w:val="es-AR"/>
-        </w:rPr>
-        <w:t>mod</w:t>
-      </w:r>
-      <w:r>
-        <w:rPr>
-          <w:rFonts w:cstheme="minorHAnsi"/>
-          <w:sz w:val="24"/>
-          <w:szCs w:val="24"/>
-          <w:lang w:val="es-AR"/>
-        </w:rPr>
-        <w:t>,</w:t>
-      </w:r>
-      <w:r>
-        <w:rPr>
-          <w:rFonts w:cstheme="minorHAnsi"/>
-          <w:sz w:val="24"/>
-          <w:szCs w:val="24"/>
-          <w:lang w:val="es-AR"/>
-        </w:rPr>
-        <w:t>ang</w:t>
-      </w:r>
-      <w:proofErr w:type="spellEnd"/>
-      <w:r>
-        <w:rPr>
-          <w:rFonts w:cstheme="minorHAnsi"/>
-          <w:sz w:val="24"/>
-          <w:szCs w:val="24"/>
-          <w:lang w:val="es-AR"/>
-        </w:rPr>
-        <w:t>] )</w:t>
-      </w:r>
-      <w:r>
-        <w:rPr>
-          <w:sz w:val="24"/>
-          <w:szCs w:val="24"/>
-          <w:lang w:val="es-AR"/>
-        </w:rPr>
-        <w:t>.</w:t>
-      </w:r>
+        <w:t xml:space="preserve"> ‘0+1j’.</w:t>
+      </w:r>
+    </w:p>
+    <w:p>
+      <w:pPr>
+        <w:pStyle w:val="Prrafodelista"/>
+        <w:numPr>
+          <w:ilvl w:val="0"/>
+          <w:numId w:val="2"/>
+        </w:numPr>
+        <w:rPr>
+          <w:sz w:val="24"/>
+          <w:szCs w:val="24"/>
+          <w:lang w:val="es-AR"/>
+        </w:rPr>
+      </w:pPr>
+      <w:r>
+        <w:rPr>
+          <w:sz w:val="24"/>
+          <w:szCs w:val="24"/>
+          <w:lang w:val="es-AR"/>
+        </w:rPr>
+        <w:t xml:space="preserve">Las fracciones </w:t>
+      </w:r>
+      <w:r>
+        <w:rPr>
+          <w:sz w:val="24"/>
+          <w:szCs w:val="24"/>
+          <w:lang w:val="es-AR"/>
+        </w:rPr>
+        <w:t>y</w:t>
+      </w:r>
+      <w:r>
+        <w:rPr>
+          <w:sz w:val="24"/>
+          <w:szCs w:val="24"/>
+          <w:lang w:val="es-AR"/>
+        </w:rPr>
+        <w:t xml:space="preserve"> raíces deben ser ingresadas como números decimales.</w:t>
+      </w:r>
+    </w:p>
+    <w:p>
+      <w:pPr>
+        <w:ind w:left="720"/>
+        <w:rPr>
+          <w:sz w:val="24"/>
+          <w:szCs w:val="24"/>
+          <w:lang w:val="es-AR"/>
+        </w:rPr>
+      </w:pPr>
     </w:p>
     <w:p>
       <w:pPr>
@@ -313,6 +325,172 @@
           <w:szCs w:val="24"/>
           <w:lang w:val="es-AR"/>
         </w:rPr>
+        <w:t>Ingresar el dato a convertir en forma polar</w:t>
+      </w:r>
+      <w:r>
+        <w:rPr>
+          <w:sz w:val="24"/>
+          <w:szCs w:val="24"/>
+          <w:lang w:val="es-AR"/>
+        </w:rPr>
+        <w:t xml:space="preserve"> </w:t>
+      </w:r>
+      <w:proofErr w:type="gramStart"/>
+      <w:r>
+        <w:rPr>
+          <w:sz w:val="24"/>
+          <w:szCs w:val="24"/>
+          <w:lang w:val="es-AR"/>
+        </w:rPr>
+        <w:t>( z</w:t>
+      </w:r>
+      <w:proofErr w:type="gramEnd"/>
+      <w:r>
+        <w:rPr>
+          <w:sz w:val="24"/>
+          <w:szCs w:val="24"/>
+          <w:lang w:val="es-AR"/>
+        </w:rPr>
+        <w:t xml:space="preserve"> = [</w:t>
+      </w:r>
+      <w:proofErr w:type="spellStart"/>
+      <w:r>
+        <w:rPr>
+          <w:rFonts w:cstheme="minorHAnsi"/>
+          <w:sz w:val="24"/>
+          <w:szCs w:val="24"/>
+          <w:lang w:val="es-AR"/>
+        </w:rPr>
+        <w:t>mod</w:t>
+      </w:r>
+      <w:r>
+        <w:rPr>
+          <w:rFonts w:cstheme="minorHAnsi"/>
+          <w:sz w:val="24"/>
+          <w:szCs w:val="24"/>
+          <w:lang w:val="es-AR"/>
+        </w:rPr>
+        <w:t>ulo</w:t>
+      </w:r>
+      <w:r>
+        <w:rPr>
+          <w:rFonts w:cstheme="minorHAnsi"/>
+          <w:sz w:val="24"/>
+          <w:szCs w:val="24"/>
+          <w:lang w:val="es-AR"/>
+        </w:rPr>
+        <w:t>,</w:t>
+      </w:r>
+      <w:r>
+        <w:rPr>
+          <w:rFonts w:cstheme="minorHAnsi"/>
+          <w:sz w:val="24"/>
+          <w:szCs w:val="24"/>
+          <w:lang w:val="es-AR"/>
+        </w:rPr>
+        <w:t>ang</w:t>
+      </w:r>
+      <w:r>
+        <w:rPr>
+          <w:rFonts w:cstheme="minorHAnsi"/>
+          <w:sz w:val="24"/>
+          <w:szCs w:val="24"/>
+          <w:lang w:val="es-AR"/>
+        </w:rPr>
+        <w:t>ulo</w:t>
+      </w:r>
+      <w:proofErr w:type="spellEnd"/>
+      <w:r>
+        <w:rPr>
+          <w:rFonts w:cstheme="minorHAnsi"/>
+          <w:sz w:val="24"/>
+          <w:szCs w:val="24"/>
+          <w:lang w:val="es-AR"/>
+        </w:rPr>
+        <w:t>] )</w:t>
+      </w:r>
+      <w:r>
+        <w:rPr>
+          <w:sz w:val="24"/>
+          <w:szCs w:val="24"/>
+          <w:lang w:val="es-AR"/>
+        </w:rPr>
+        <w:t>.</w:t>
+      </w:r>
+    </w:p>
+    <w:p>
+      <w:pPr>
+        <w:pStyle w:val="Prrafodelista"/>
+        <w:numPr>
+          <w:ilvl w:val="0"/>
+          <w:numId w:val="3"/>
+        </w:numPr>
+        <w:rPr>
+          <w:sz w:val="24"/>
+          <w:szCs w:val="24"/>
+          <w:lang w:val="es-AR"/>
+        </w:rPr>
+      </w:pPr>
+      <w:r>
+        <w:rPr>
+          <w:sz w:val="24"/>
+          <w:szCs w:val="24"/>
+          <w:lang w:val="es-AR"/>
+        </w:rPr>
+        <w:t>El ángulo debe ser ingresado en radianes.</w:t>
+      </w:r>
+    </w:p>
+    <w:p>
+      <w:pPr>
+        <w:pStyle w:val="Prrafodelista"/>
+        <w:numPr>
+          <w:ilvl w:val="0"/>
+          <w:numId w:val="3"/>
+        </w:numPr>
+        <w:rPr>
+          <w:sz w:val="24"/>
+          <w:szCs w:val="24"/>
+          <w:lang w:val="es-AR"/>
+        </w:rPr>
+      </w:pPr>
+      <w:r>
+        <w:rPr>
+          <w:sz w:val="24"/>
+          <w:szCs w:val="24"/>
+          <w:lang w:val="es-AR"/>
+        </w:rPr>
+        <w:t>Las fracciones y raíces deben ser ingresadas como números decimales</w:t>
+      </w:r>
+    </w:p>
+    <w:p>
+      <w:pPr>
+        <w:ind w:left="720"/>
+        <w:rPr>
+          <w:sz w:val="24"/>
+          <w:szCs w:val="24"/>
+          <w:lang w:val="es-AR"/>
+        </w:rPr>
+      </w:pPr>
+    </w:p>
+    <w:p>
+      <w:pPr>
+        <w:pStyle w:val="Prrafodelista"/>
+        <w:numPr>
+          <w:ilvl w:val="0"/>
+          <w:numId w:val="1"/>
+        </w:numPr>
+        <w:rPr>
+          <w:sz w:val="24"/>
+          <w:szCs w:val="24"/>
+          <w:lang w:val="es-AR"/>
+        </w:rPr>
+      </w:pPr>
+      <w:r>
+        <w:rPr>
+          <w:sz w:val="24"/>
+          <w:szCs w:val="24"/>
+          <w:lang w:val="es-AR"/>
+        </w:rPr>
         <w:t>Ingresar el dato a convertir en forma</w:t>
       </w:r>
       <w:r>
@@ -362,6 +540,36 @@
     </w:p>
     <w:p>
       <w:pPr>
+        <w:pStyle w:val="Prrafodelista"/>
+        <w:numPr>
+          <w:ilvl w:val="0"/>
+          <w:numId w:val="11"/>
+        </w:numPr>
+        <w:rPr>
+          <w:sz w:val="24"/>
+          <w:szCs w:val="24"/>
+          <w:lang w:val="es-AR"/>
+        </w:rPr>
+      </w:pPr>
+      <w:r>
+        <w:rPr>
+          <w:sz w:val="24"/>
+          <w:szCs w:val="24"/>
+          <w:lang w:val="es-AR"/>
+        </w:rPr>
+        <w:t>Las fracciones y raíces deben ser ingresadas como números decimales</w:t>
+      </w:r>
+      <w:r>
+        <w:rPr>
+          <w:sz w:val="24"/>
+          <w:szCs w:val="24"/>
+          <w:lang w:val="es-AR"/>
+        </w:rPr>
+        <w:t>.</w:t>
+      </w:r>
+    </w:p>
+    <w:p>
+      <w:pPr>
         <w:rPr>
           <w:sz w:val="24"/>
           <w:szCs w:val="24"/>
@@ -458,6 +666,59 @@
         <w:rPr>
           <w:sz w:val="24"/>
           <w:szCs w:val="24"/>
+          <w:lang w:val="es-AR"/>
+        </w:rPr>
+      </w:pPr>
+      <w:r>
+        <w:rPr>
+          <w:sz w:val="24"/>
+          <w:szCs w:val="24"/>
+          <w:lang w:val="es-AR"/>
+        </w:rPr>
+        <w:t xml:space="preserve">     </w:t>
+      </w:r>
+      <w:proofErr w:type="spellStart"/>
+      <w:r>
+        <w:rPr>
+          <w:sz w:val="24"/>
+          <w:szCs w:val="24"/>
+          <w:lang w:val="es-AR"/>
+        </w:rPr>
+        <w:t>NumeroComplejo</w:t>
+      </w:r>
+      <w:proofErr w:type="spellEnd"/>
+      <w:r>
+        <w:rPr>
+          <w:sz w:val="24"/>
+          <w:szCs w:val="24"/>
+          <w:lang w:val="es-AR"/>
+        </w:rPr>
+        <w:t xml:space="preserve"> es el </w:t>
+      </w:r>
+      <w:proofErr w:type="spellStart"/>
+      <w:r>
+        <w:rPr>
+          <w:sz w:val="24"/>
+          <w:szCs w:val="24"/>
+          <w:lang w:val="es-AR"/>
+        </w:rPr>
+        <w:t>preceso</w:t>
+      </w:r>
+      <w:proofErr w:type="spellEnd"/>
+      <w:r>
+        <w:rPr>
+          <w:sz w:val="24"/>
+          <w:szCs w:val="24"/>
+          <w:lang w:val="es-AR"/>
+        </w:rPr>
+        <w:t xml:space="preserve"> y el dato debe ser ingresado entre comillas.</w:t>
+      </w:r>
+    </w:p>
+    <w:p>
+      <w:pPr>
+        <w:rPr>
+          <w:sz w:val="24"/>
+          <w:szCs w:val="24"/>
           <w:u w:val="single"/>
           <w:lang w:val="es-AR"/>
         </w:rPr>
@@ -480,13 +741,74 @@
           <w:lang w:val="es-AR"/>
         </w:rPr>
       </w:pPr>
-      <w:r>
+    </w:p>
+    <w:p>
+      <w:pPr>
         <w:rPr>
           <w:sz w:val="24"/>
           <w:szCs w:val="24"/>
           <w:u w:val="wave"/>
           <w:lang w:val="es-AR"/>
         </w:rPr>
+      </w:pPr>
+    </w:p>
+    <w:p>
+      <w:pPr>
+        <w:rPr>
+          <w:sz w:val="24"/>
+          <w:szCs w:val="24"/>
+          <w:u w:val="wave"/>
+          <w:lang w:val="es-AR"/>
+        </w:rPr>
+      </w:pPr>
+    </w:p>
+    <w:p>
+      <w:pPr>
+        <w:rPr>
+          <w:sz w:val="24"/>
+          <w:szCs w:val="24"/>
+          <w:u w:val="wave"/>
+          <w:lang w:val="es-AR"/>
+        </w:rPr>
+      </w:pPr>
+    </w:p>
+    <w:p>
+      <w:pPr>
+        <w:rPr>
+          <w:sz w:val="24"/>
+          <w:szCs w:val="24"/>
+          <w:u w:val="wave"/>
+          <w:lang w:val="es-AR"/>
+        </w:rPr>
+      </w:pPr>
+    </w:p>
+    <w:p>
+      <w:pPr>
+        <w:rPr>
+          <w:sz w:val="24"/>
+          <w:szCs w:val="24"/>
+          <w:u w:val="wave"/>
+          <w:lang w:val="es-AR"/>
+        </w:rPr>
+      </w:pPr>
+    </w:p>
+    <w:p>
+      <w:pPr>
+        <w:rPr>
+          <w:sz w:val="24"/>
+          <w:szCs w:val="24"/>
+          <w:u w:val="wave"/>
+          <w:lang w:val="es-AR"/>
+        </w:rPr>
+      </w:pPr>
+      <w:r>
+        <w:rPr>
+          <w:sz w:val="24"/>
+          <w:szCs w:val="24"/>
+          <w:u w:val="wave"/>
+          <w:lang w:val="es-AR"/>
+        </w:rPr>
+        <w:lastRenderedPageBreak/>
         <w:t>Ejemplos:</w:t>
       </w:r>
     </w:p>
@@ -599,37 +921,16 @@
         <w:rPr>
           <w:sz w:val="24"/>
           <w:szCs w:val="24"/>
+          <w:lang w:val="es-AR"/>
+        </w:rPr>
+      </w:pPr>
+      <w:r>
+        <w:rPr>
+          <w:sz w:val="24"/>
+          <w:szCs w:val="24"/>
           <w:u w:val="single"/>
           <w:lang w:val="es-AR"/>
         </w:rPr>
-      </w:pPr>
-    </w:p>
-    <w:p>
-      <w:pPr>
-        <w:rPr>
-          <w:sz w:val="24"/>
-          <w:szCs w:val="24"/>
-          <w:u w:val="single"/>
-          <w:lang w:val="es-AR"/>
-        </w:rPr>
-      </w:pPr>
-    </w:p>
-    <w:p>
-      <w:pPr>
-        <w:rPr>
-          <w:sz w:val="24"/>
-          <w:szCs w:val="24"/>
-          <w:lang w:val="es-AR"/>
-        </w:rPr>
-      </w:pPr>
-      <w:r>
-        <w:rPr>
-          <w:sz w:val="24"/>
-          <w:szCs w:val="24"/>
-          <w:u w:val="single"/>
-          <w:lang w:val="es-AR"/>
-        </w:rPr>
-        <w:lastRenderedPageBreak/>
         <w:t>Ingreso de un número en forma polar</w:t>
       </w:r>
       <w:r>
@@ -703,16 +1004,69 @@
         <w:rPr>
           <w:sz w:val="24"/>
           <w:szCs w:val="24"/>
-          <w:lang w:val="es-AR"/>
-        </w:rPr>
-      </w:pPr>
-      <w:r>
-        <w:rPr>
-          <w:sz w:val="24"/>
-          <w:szCs w:val="24"/>
           <w:u w:val="single"/>
           <w:lang w:val="es-AR"/>
         </w:rPr>
+      </w:pPr>
+    </w:p>
+    <w:p>
+      <w:pPr>
+        <w:rPr>
+          <w:sz w:val="24"/>
+          <w:szCs w:val="24"/>
+          <w:u w:val="single"/>
+          <w:lang w:val="es-AR"/>
+        </w:rPr>
+      </w:pPr>
+    </w:p>
+    <w:p>
+      <w:pPr>
+        <w:rPr>
+          <w:sz w:val="24"/>
+          <w:szCs w:val="24"/>
+          <w:u w:val="single"/>
+          <w:lang w:val="es-AR"/>
+        </w:rPr>
+      </w:pPr>
+    </w:p>
+    <w:p>
+      <w:pPr>
+        <w:rPr>
+          <w:sz w:val="24"/>
+          <w:szCs w:val="24"/>
+          <w:u w:val="single"/>
+          <w:lang w:val="es-AR"/>
+        </w:rPr>
+      </w:pPr>
+    </w:p>
+    <w:p>
+      <w:pPr>
+        <w:rPr>
+          <w:sz w:val="24"/>
+          <w:szCs w:val="24"/>
+          <w:u w:val="single"/>
+          <w:lang w:val="es-AR"/>
+        </w:rPr>
+      </w:pPr>
+    </w:p>
+    <w:p>
+      <w:pPr>
+        <w:rPr>
+          <w:sz w:val="24"/>
+          <w:szCs w:val="24"/>
+          <w:lang w:val="es-AR"/>
+        </w:rPr>
+      </w:pPr>
+      <w:bookmarkStart w:id="0" w:name="_GoBack"/>
+      <w:bookmarkEnd w:id="0"/>
+      <w:r>
+        <w:rPr>
+          <w:sz w:val="24"/>
+          <w:szCs w:val="24"/>
+          <w:u w:val="single"/>
+          <w:lang w:val="es-AR"/>
+        </w:rPr>
+        <w:lastRenderedPageBreak/>
         <w:t>Ingreso de un número en forma de par ordenado</w:t>
       </w:r>
       <w:r>
@@ -732,7 +1086,6 @@
           <w:lang w:val="es-AR"/>
         </w:rPr>
       </w:pPr>
-      <w:bookmarkStart w:id="0" w:name="_GoBack"/>
       <w:r>
         <w:rPr>
           <w:noProof/>
@@ -781,7 +1134,15 @@
           </wp:inline>
         </w:drawing>
       </w:r>
-      <w:bookmarkEnd w:id="0"/>
+    </w:p>
+    <w:p>
+      <w:pPr>
+        <w:rPr>
+          <w:sz w:val="24"/>
+          <w:szCs w:val="24"/>
+          <w:lang w:val="es-AR"/>
+        </w:rPr>
+      </w:pPr>
     </w:p>
     <w:p>
       <w:pPr>
@@ -805,6 +1166,1136 @@
 <file path=word/numbering.xml><?xml version="1.0" encoding="utf-8"?>
 <w:numbering xmlns:wpc="http://schemas.microsoft.com/office/word/2010/wordprocessingCanvas" xmlns:cx="http://schemas.microsoft.com/office/drawing/2014/chartex" xmlns:mc="http://schemas.openxmlformats.org/markup-compatibility/2006" xmlns:o="urn:schemas-microsoft-com:office:office" xmlns:r="http://schemas.openxmlformats.org/officeDocument/2006/relationships" xmlns:m="http://schemas.openxmlformats.org/officeDocument/2006/math" xmlns:v="urn:schemas-microsoft-com:vml" xmlns:wp14="http://schemas.microsoft.com/office/word/2010/wordprocessingDrawing" xmlns:wp="http://schemas.openxmlformats.org/drawingml/2006/wordprocessingDrawing" xmlns:w10="urn:schemas-microsoft-com:office:word" xmlns:w="http://schemas.openxmlformats.org/wordprocessingml/2006/main" xmlns:w14="http://schemas.microsoft.com/office/word/2010/wordml" xmlns:w15="http://schemas.microsoft.com/office/word/2012/wordml" xmlns:w16se="http://schemas.microsoft.com/office/word/2015/wordml/symex" xmlns:wpg="http://schemas.microsoft.com/office/word/2010/wordprocessingGroup" xmlns:wpi="http://schemas.microsoft.com/office/word/2010/wordprocessingInk" xmlns:wne="http://schemas.microsoft.com/office/word/2006/wordml" xmlns:wps="http://schemas.microsoft.com/office/word/2010/wordprocessingShape" mc:Ignorable="w14 w15 w16se wp14">
   <w:abstractNum w:abstractNumId="0" w15:restartNumberingAfterBreak="0">
+    <w:nsid w:val="01A95CA3"/>
+    <w:multiLevelType w:val="hybridMultilevel"/>
+    <w:tmpl w:val="46E672B2"/>
+    <w:lvl w:ilvl="0" w:tplc="04090001">
+      <w:start w:val="1"/>
+      <w:numFmt w:val="bullet"/>
+      <w:lvlText w:val=""/>
+      <w:lvlJc w:val="left"/>
+      <w:pPr>
+        <w:ind w:left="1050" w:hanging="360"/>
+      </w:pPr>
+      <w:rPr>
+        <w:rFonts w:ascii="Symbol" w:hAnsi="Symbol" w:hint="default"/>
+      </w:rPr>
+    </w:lvl>
+    <w:lvl w:ilvl="1" w:tplc="04090003" w:tentative="1">
+      <w:start w:val="1"/>
+      <w:numFmt w:val="bullet"/>
+      <w:lvlText w:val="o"/>
+      <w:lvlJc w:val="left"/>
+      <w:pPr>
+        <w:ind w:left="1770" w:hanging="360"/>
+      </w:pPr>
+      <w:rPr>
+        <w:rFonts w:ascii="Courier New" w:hAnsi="Courier New" w:cs="Courier New" w:hint="default"/>
+      </w:rPr>
+    </w:lvl>
+    <w:lvl w:ilvl="2" w:tplc="04090005" w:tentative="1">
+      <w:start w:val="1"/>
+      <w:numFmt w:val="bullet"/>
+      <w:lvlText w:val=""/>
+      <w:lvlJc w:val="left"/>
+      <w:pPr>
+        <w:ind w:left="2490" w:hanging="360"/>
+      </w:pPr>
+      <w:rPr>
+        <w:rFonts w:ascii="Wingdings" w:hAnsi="Wingdings" w:hint="default"/>
+      </w:rPr>
+    </w:lvl>
+    <w:lvl w:ilvl="3" w:tplc="04090001" w:tentative="1">
+      <w:start w:val="1"/>
+      <w:numFmt w:val="bullet"/>
+      <w:lvlText w:val=""/>
+      <w:lvlJc w:val="left"/>
+      <w:pPr>
+        <w:ind w:left="3210" w:hanging="360"/>
+      </w:pPr>
+      <w:rPr>
+        <w:rFonts w:ascii="Symbol" w:hAnsi="Symbol" w:hint="default"/>
+      </w:rPr>
+    </w:lvl>
+    <w:lvl w:ilvl="4" w:tplc="04090003" w:tentative="1">
+      <w:start w:val="1"/>
+      <w:numFmt w:val="bullet"/>
+      <w:lvlText w:val="o"/>
+      <w:lvlJc w:val="left"/>
+      <w:pPr>
+        <w:ind w:left="3930" w:hanging="360"/>
+      </w:pPr>
+      <w:rPr>
+        <w:rFonts w:ascii="Courier New" w:hAnsi="Courier New" w:cs="Courier New" w:hint="default"/>
+      </w:rPr>
+    </w:lvl>
+    <w:lvl w:ilvl="5" w:tplc="04090005" w:tentative="1">
+      <w:start w:val="1"/>
+      <w:numFmt w:val="bullet"/>
+      <w:lvlText w:val=""/>
+      <w:lvlJc w:val="left"/>
+      <w:pPr>
+        <w:ind w:left="4650" w:hanging="360"/>
+      </w:pPr>
+      <w:rPr>
+        <w:rFonts w:ascii="Wingdings" w:hAnsi="Wingdings" w:hint="default"/>
+      </w:rPr>
+    </w:lvl>
+    <w:lvl w:ilvl="6" w:tplc="04090001" w:tentative="1">
+      <w:start w:val="1"/>
+      <w:numFmt w:val="bullet"/>
+      <w:lvlText w:val=""/>
+      <w:lvlJc w:val="left"/>
+      <w:pPr>
+        <w:ind w:left="5370" w:hanging="360"/>
+      </w:pPr>
+      <w:rPr>
+        <w:rFonts w:ascii="Symbol" w:hAnsi="Symbol" w:hint="default"/>
+      </w:rPr>
+    </w:lvl>
+    <w:lvl w:ilvl="7" w:tplc="04090003" w:tentative="1">
+      <w:start w:val="1"/>
+      <w:numFmt w:val="bullet"/>
+      <w:lvlText w:val="o"/>
+      <w:lvlJc w:val="left"/>
+      <w:pPr>
+        <w:ind w:left="6090" w:hanging="360"/>
+      </w:pPr>
+      <w:rPr>
+        <w:rFonts w:ascii="Courier New" w:hAnsi="Courier New" w:cs="Courier New" w:hint="default"/>
+      </w:rPr>
+    </w:lvl>
+    <w:lvl w:ilvl="8" w:tplc="04090005" w:tentative="1">
+      <w:start w:val="1"/>
+      <w:numFmt w:val="bullet"/>
+      <w:lvlText w:val=""/>
+      <w:lvlJc w:val="left"/>
+      <w:pPr>
+        <w:ind w:left="6810" w:hanging="360"/>
+      </w:pPr>
+      <w:rPr>
+        <w:rFonts w:ascii="Wingdings" w:hAnsi="Wingdings" w:hint="default"/>
+      </w:rPr>
+    </w:lvl>
+  </w:abstractNum>
+  <w:abstractNum w:abstractNumId="1" w15:restartNumberingAfterBreak="0">
+    <w:nsid w:val="06C907D9"/>
+    <w:multiLevelType w:val="hybridMultilevel"/>
+    <w:tmpl w:val="94BEE436"/>
+    <w:lvl w:ilvl="0" w:tplc="04090001">
+      <w:start w:val="1"/>
+      <w:numFmt w:val="bullet"/>
+      <w:lvlText w:val=""/>
+      <w:lvlJc w:val="left"/>
+      <w:pPr>
+        <w:ind w:left="1425" w:hanging="360"/>
+      </w:pPr>
+      <w:rPr>
+        <w:rFonts w:ascii="Symbol" w:hAnsi="Symbol" w:hint="default"/>
+      </w:rPr>
+    </w:lvl>
+    <w:lvl w:ilvl="1" w:tplc="04090003" w:tentative="1">
+      <w:start w:val="1"/>
+      <w:numFmt w:val="bullet"/>
+      <w:lvlText w:val="o"/>
+      <w:lvlJc w:val="left"/>
+      <w:pPr>
+        <w:ind w:left="2145" w:hanging="360"/>
+      </w:pPr>
+      <w:rPr>
+        <w:rFonts w:ascii="Courier New" w:hAnsi="Courier New" w:cs="Courier New" w:hint="default"/>
+      </w:rPr>
+    </w:lvl>
+    <w:lvl w:ilvl="2" w:tplc="04090005" w:tentative="1">
+      <w:start w:val="1"/>
+      <w:numFmt w:val="bullet"/>
+      <w:lvlText w:val=""/>
+      <w:lvlJc w:val="left"/>
+      <w:pPr>
+        <w:ind w:left="2865" w:hanging="360"/>
+      </w:pPr>
+      <w:rPr>
+        <w:rFonts w:ascii="Wingdings" w:hAnsi="Wingdings" w:hint="default"/>
+      </w:rPr>
+    </w:lvl>
+    <w:lvl w:ilvl="3" w:tplc="04090001" w:tentative="1">
+      <w:start w:val="1"/>
+      <w:numFmt w:val="bullet"/>
+      <w:lvlText w:val=""/>
+      <w:lvlJc w:val="left"/>
+      <w:pPr>
+        <w:ind w:left="3585" w:hanging="360"/>
+      </w:pPr>
+      <w:rPr>
+        <w:rFonts w:ascii="Symbol" w:hAnsi="Symbol" w:hint="default"/>
+      </w:rPr>
+    </w:lvl>
+    <w:lvl w:ilvl="4" w:tplc="04090003" w:tentative="1">
+      <w:start w:val="1"/>
+      <w:numFmt w:val="bullet"/>
+      <w:lvlText w:val="o"/>
+      <w:lvlJc w:val="left"/>
+      <w:pPr>
+        <w:ind w:left="4305" w:hanging="360"/>
+      </w:pPr>
+      <w:rPr>
+        <w:rFonts w:ascii="Courier New" w:hAnsi="Courier New" w:cs="Courier New" w:hint="default"/>
+      </w:rPr>
+    </w:lvl>
+    <w:lvl w:ilvl="5" w:tplc="04090005" w:tentative="1">
+      <w:start w:val="1"/>
+      <w:numFmt w:val="bullet"/>
+      <w:lvlText w:val=""/>
+      <w:lvlJc w:val="left"/>
+      <w:pPr>
+        <w:ind w:left="5025" w:hanging="360"/>
+      </w:pPr>
+      <w:rPr>
+        <w:rFonts w:ascii="Wingdings" w:hAnsi="Wingdings" w:hint="default"/>
+      </w:rPr>
+    </w:lvl>
+    <w:lvl w:ilvl="6" w:tplc="04090001" w:tentative="1">
+      <w:start w:val="1"/>
+      <w:numFmt w:val="bullet"/>
+      <w:lvlText w:val=""/>
+      <w:lvlJc w:val="left"/>
+      <w:pPr>
+        <w:ind w:left="5745" w:hanging="360"/>
+      </w:pPr>
+      <w:rPr>
+        <w:rFonts w:ascii="Symbol" w:hAnsi="Symbol" w:hint="default"/>
+      </w:rPr>
+    </w:lvl>
+    <w:lvl w:ilvl="7" w:tplc="04090003" w:tentative="1">
+      <w:start w:val="1"/>
+      <w:numFmt w:val="bullet"/>
+      <w:lvlText w:val="o"/>
+      <w:lvlJc w:val="left"/>
+      <w:pPr>
+        <w:ind w:left="6465" w:hanging="360"/>
+      </w:pPr>
+      <w:rPr>
+        <w:rFonts w:ascii="Courier New" w:hAnsi="Courier New" w:cs="Courier New" w:hint="default"/>
+      </w:rPr>
+    </w:lvl>
+    <w:lvl w:ilvl="8" w:tplc="04090005" w:tentative="1">
+      <w:start w:val="1"/>
+      <w:numFmt w:val="bullet"/>
+      <w:lvlText w:val=""/>
+      <w:lvlJc w:val="left"/>
+      <w:pPr>
+        <w:ind w:left="7185" w:hanging="360"/>
+      </w:pPr>
+      <w:rPr>
+        <w:rFonts w:ascii="Wingdings" w:hAnsi="Wingdings" w:hint="default"/>
+      </w:rPr>
+    </w:lvl>
+  </w:abstractNum>
+  <w:abstractNum w:abstractNumId="2" w15:restartNumberingAfterBreak="0">
+    <w:nsid w:val="0BA20A27"/>
+    <w:multiLevelType w:val="hybridMultilevel"/>
+    <w:tmpl w:val="42926268"/>
+    <w:lvl w:ilvl="0" w:tplc="04090001">
+      <w:start w:val="1"/>
+      <w:numFmt w:val="bullet"/>
+      <w:lvlText w:val=""/>
+      <w:lvlJc w:val="left"/>
+      <w:pPr>
+        <w:ind w:left="1440" w:hanging="360"/>
+      </w:pPr>
+      <w:rPr>
+        <w:rFonts w:ascii="Symbol" w:hAnsi="Symbol" w:hint="default"/>
+      </w:rPr>
+    </w:lvl>
+    <w:lvl w:ilvl="1" w:tplc="04090003" w:tentative="1">
+      <w:start w:val="1"/>
+      <w:numFmt w:val="bullet"/>
+      <w:lvlText w:val="o"/>
+      <w:lvlJc w:val="left"/>
+      <w:pPr>
+        <w:ind w:left="2160" w:hanging="360"/>
+      </w:pPr>
+      <w:rPr>
+        <w:rFonts w:ascii="Courier New" w:hAnsi="Courier New" w:cs="Courier New" w:hint="default"/>
+      </w:rPr>
+    </w:lvl>
+    <w:lvl w:ilvl="2" w:tplc="04090005" w:tentative="1">
+      <w:start w:val="1"/>
+      <w:numFmt w:val="bullet"/>
+      <w:lvlText w:val=""/>
+      <w:lvlJc w:val="left"/>
+      <w:pPr>
+        <w:ind w:left="2880" w:hanging="360"/>
+      </w:pPr>
+      <w:rPr>
+        <w:rFonts w:ascii="Wingdings" w:hAnsi="Wingdings" w:hint="default"/>
+      </w:rPr>
+    </w:lvl>
+    <w:lvl w:ilvl="3" w:tplc="04090001" w:tentative="1">
+      <w:start w:val="1"/>
+      <w:numFmt w:val="bullet"/>
+      <w:lvlText w:val=""/>
+      <w:lvlJc w:val="left"/>
+      <w:pPr>
+        <w:ind w:left="3600" w:hanging="360"/>
+      </w:pPr>
+      <w:rPr>
+        <w:rFonts w:ascii="Symbol" w:hAnsi="Symbol" w:hint="default"/>
+      </w:rPr>
+    </w:lvl>
+    <w:lvl w:ilvl="4" w:tplc="04090003" w:tentative="1">
+      <w:start w:val="1"/>
+      <w:numFmt w:val="bullet"/>
+      <w:lvlText w:val="o"/>
+      <w:lvlJc w:val="left"/>
+      <w:pPr>
+        <w:ind w:left="4320" w:hanging="360"/>
+      </w:pPr>
+      <w:rPr>
+        <w:rFonts w:ascii="Courier New" w:hAnsi="Courier New" w:cs="Courier New" w:hint="default"/>
+      </w:rPr>
+    </w:lvl>
+    <w:lvl w:ilvl="5" w:tplc="04090005" w:tentative="1">
+      <w:start w:val="1"/>
+      <w:numFmt w:val="bullet"/>
+      <w:lvlText w:val=""/>
+      <w:lvlJc w:val="left"/>
+      <w:pPr>
+        <w:ind w:left="5040" w:hanging="360"/>
+      </w:pPr>
+      <w:rPr>
+        <w:rFonts w:ascii="Wingdings" w:hAnsi="Wingdings" w:hint="default"/>
+      </w:rPr>
+    </w:lvl>
+    <w:lvl w:ilvl="6" w:tplc="04090001" w:tentative="1">
+      <w:start w:val="1"/>
+      <w:numFmt w:val="bullet"/>
+      <w:lvlText w:val=""/>
+      <w:lvlJc w:val="left"/>
+      <w:pPr>
+        <w:ind w:left="5760" w:hanging="360"/>
+      </w:pPr>
+      <w:rPr>
+        <w:rFonts w:ascii="Symbol" w:hAnsi="Symbol" w:hint="default"/>
+      </w:rPr>
+    </w:lvl>
+    <w:lvl w:ilvl="7" w:tplc="04090003" w:tentative="1">
+      <w:start w:val="1"/>
+      <w:numFmt w:val="bullet"/>
+      <w:lvlText w:val="o"/>
+      <w:lvlJc w:val="left"/>
+      <w:pPr>
+        <w:ind w:left="6480" w:hanging="360"/>
+      </w:pPr>
+      <w:rPr>
+        <w:rFonts w:ascii="Courier New" w:hAnsi="Courier New" w:cs="Courier New" w:hint="default"/>
+      </w:rPr>
+    </w:lvl>
+    <w:lvl w:ilvl="8" w:tplc="04090005" w:tentative="1">
+      <w:start w:val="1"/>
+      <w:numFmt w:val="bullet"/>
+      <w:lvlText w:val=""/>
+      <w:lvlJc w:val="left"/>
+      <w:pPr>
+        <w:ind w:left="7200" w:hanging="360"/>
+      </w:pPr>
+      <w:rPr>
+        <w:rFonts w:ascii="Wingdings" w:hAnsi="Wingdings" w:hint="default"/>
+      </w:rPr>
+    </w:lvl>
+  </w:abstractNum>
+  <w:abstractNum w:abstractNumId="3" w15:restartNumberingAfterBreak="0">
+    <w:nsid w:val="0C012DFF"/>
+    <w:multiLevelType w:val="hybridMultilevel"/>
+    <w:tmpl w:val="71AA2672"/>
+    <w:lvl w:ilvl="0" w:tplc="04090001">
+      <w:start w:val="1"/>
+      <w:numFmt w:val="bullet"/>
+      <w:lvlText w:val=""/>
+      <w:lvlJc w:val="left"/>
+      <w:pPr>
+        <w:ind w:left="1815" w:hanging="360"/>
+      </w:pPr>
+      <w:rPr>
+        <w:rFonts w:ascii="Symbol" w:hAnsi="Symbol" w:hint="default"/>
+      </w:rPr>
+    </w:lvl>
+    <w:lvl w:ilvl="1" w:tplc="04090003" w:tentative="1">
+      <w:start w:val="1"/>
+      <w:numFmt w:val="bullet"/>
+      <w:lvlText w:val="o"/>
+      <w:lvlJc w:val="left"/>
+      <w:pPr>
+        <w:ind w:left="2535" w:hanging="360"/>
+      </w:pPr>
+      <w:rPr>
+        <w:rFonts w:ascii="Courier New" w:hAnsi="Courier New" w:cs="Courier New" w:hint="default"/>
+      </w:rPr>
+    </w:lvl>
+    <w:lvl w:ilvl="2" w:tplc="04090005" w:tentative="1">
+      <w:start w:val="1"/>
+      <w:numFmt w:val="bullet"/>
+      <w:lvlText w:val=""/>
+      <w:lvlJc w:val="left"/>
+      <w:pPr>
+        <w:ind w:left="3255" w:hanging="360"/>
+      </w:pPr>
+      <w:rPr>
+        <w:rFonts w:ascii="Wingdings" w:hAnsi="Wingdings" w:hint="default"/>
+      </w:rPr>
+    </w:lvl>
+    <w:lvl w:ilvl="3" w:tplc="04090001" w:tentative="1">
+      <w:start w:val="1"/>
+      <w:numFmt w:val="bullet"/>
+      <w:lvlText w:val=""/>
+      <w:lvlJc w:val="left"/>
+      <w:pPr>
+        <w:ind w:left="3975" w:hanging="360"/>
+      </w:pPr>
+      <w:rPr>
+        <w:rFonts w:ascii="Symbol" w:hAnsi="Symbol" w:hint="default"/>
+      </w:rPr>
+    </w:lvl>
+    <w:lvl w:ilvl="4" w:tplc="04090003" w:tentative="1">
+      <w:start w:val="1"/>
+      <w:numFmt w:val="bullet"/>
+      <w:lvlText w:val="o"/>
+      <w:lvlJc w:val="left"/>
+      <w:pPr>
+        <w:ind w:left="4695" w:hanging="360"/>
+      </w:pPr>
+      <w:rPr>
+        <w:rFonts w:ascii="Courier New" w:hAnsi="Courier New" w:cs="Courier New" w:hint="default"/>
+      </w:rPr>
+    </w:lvl>
+    <w:lvl w:ilvl="5" w:tplc="04090005" w:tentative="1">
+      <w:start w:val="1"/>
+      <w:numFmt w:val="bullet"/>
+      <w:lvlText w:val=""/>
+      <w:lvlJc w:val="left"/>
+      <w:pPr>
+        <w:ind w:left="5415" w:hanging="360"/>
+      </w:pPr>
+      <w:rPr>
+        <w:rFonts w:ascii="Wingdings" w:hAnsi="Wingdings" w:hint="default"/>
+      </w:rPr>
+    </w:lvl>
+    <w:lvl w:ilvl="6" w:tplc="04090001" w:tentative="1">
+      <w:start w:val="1"/>
+      <w:numFmt w:val="bullet"/>
+      <w:lvlText w:val=""/>
+      <w:lvlJc w:val="left"/>
+      <w:pPr>
+        <w:ind w:left="6135" w:hanging="360"/>
+      </w:pPr>
+      <w:rPr>
+        <w:rFonts w:ascii="Symbol" w:hAnsi="Symbol" w:hint="default"/>
+      </w:rPr>
+    </w:lvl>
+    <w:lvl w:ilvl="7" w:tplc="04090003" w:tentative="1">
+      <w:start w:val="1"/>
+      <w:numFmt w:val="bullet"/>
+      <w:lvlText w:val="o"/>
+      <w:lvlJc w:val="left"/>
+      <w:pPr>
+        <w:ind w:left="6855" w:hanging="360"/>
+      </w:pPr>
+      <w:rPr>
+        <w:rFonts w:ascii="Courier New" w:hAnsi="Courier New" w:cs="Courier New" w:hint="default"/>
+      </w:rPr>
+    </w:lvl>
+    <w:lvl w:ilvl="8" w:tplc="04090005" w:tentative="1">
+      <w:start w:val="1"/>
+      <w:numFmt w:val="bullet"/>
+      <w:lvlText w:val=""/>
+      <w:lvlJc w:val="left"/>
+      <w:pPr>
+        <w:ind w:left="7575" w:hanging="360"/>
+      </w:pPr>
+      <w:rPr>
+        <w:rFonts w:ascii="Wingdings" w:hAnsi="Wingdings" w:hint="default"/>
+      </w:rPr>
+    </w:lvl>
+  </w:abstractNum>
+  <w:abstractNum w:abstractNumId="4" w15:restartNumberingAfterBreak="0">
+    <w:nsid w:val="2D8035DA"/>
+    <w:multiLevelType w:val="hybridMultilevel"/>
+    <w:tmpl w:val="6B54026E"/>
+    <w:lvl w:ilvl="0" w:tplc="04090001">
+      <w:start w:val="1"/>
+      <w:numFmt w:val="bullet"/>
+      <w:lvlText w:val=""/>
+      <w:lvlJc w:val="left"/>
+      <w:pPr>
+        <w:ind w:left="1785" w:hanging="360"/>
+      </w:pPr>
+      <w:rPr>
+        <w:rFonts w:ascii="Symbol" w:hAnsi="Symbol" w:hint="default"/>
+      </w:rPr>
+    </w:lvl>
+    <w:lvl w:ilvl="1" w:tplc="04090003" w:tentative="1">
+      <w:start w:val="1"/>
+      <w:numFmt w:val="bullet"/>
+      <w:lvlText w:val="o"/>
+      <w:lvlJc w:val="left"/>
+      <w:pPr>
+        <w:ind w:left="2505" w:hanging="360"/>
+      </w:pPr>
+      <w:rPr>
+        <w:rFonts w:ascii="Courier New" w:hAnsi="Courier New" w:cs="Courier New" w:hint="default"/>
+      </w:rPr>
+    </w:lvl>
+    <w:lvl w:ilvl="2" w:tplc="04090005" w:tentative="1">
+      <w:start w:val="1"/>
+      <w:numFmt w:val="bullet"/>
+      <w:lvlText w:val=""/>
+      <w:lvlJc w:val="left"/>
+      <w:pPr>
+        <w:ind w:left="3225" w:hanging="360"/>
+      </w:pPr>
+      <w:rPr>
+        <w:rFonts w:ascii="Wingdings" w:hAnsi="Wingdings" w:hint="default"/>
+      </w:rPr>
+    </w:lvl>
+    <w:lvl w:ilvl="3" w:tplc="04090001" w:tentative="1">
+      <w:start w:val="1"/>
+      <w:numFmt w:val="bullet"/>
+      <w:lvlText w:val=""/>
+      <w:lvlJc w:val="left"/>
+      <w:pPr>
+        <w:ind w:left="3945" w:hanging="360"/>
+      </w:pPr>
+      <w:rPr>
+        <w:rFonts w:ascii="Symbol" w:hAnsi="Symbol" w:hint="default"/>
+      </w:rPr>
+    </w:lvl>
+    <w:lvl w:ilvl="4" w:tplc="04090003" w:tentative="1">
+      <w:start w:val="1"/>
+      <w:numFmt w:val="bullet"/>
+      <w:lvlText w:val="o"/>
+      <w:lvlJc w:val="left"/>
+      <w:pPr>
+        <w:ind w:left="4665" w:hanging="360"/>
+      </w:pPr>
+      <w:rPr>
+        <w:rFonts w:ascii="Courier New" w:hAnsi="Courier New" w:cs="Courier New" w:hint="default"/>
+      </w:rPr>
+    </w:lvl>
+    <w:lvl w:ilvl="5" w:tplc="04090005" w:tentative="1">
+      <w:start w:val="1"/>
+      <w:numFmt w:val="bullet"/>
+      <w:lvlText w:val=""/>
+      <w:lvlJc w:val="left"/>
+      <w:pPr>
+        <w:ind w:left="5385" w:hanging="360"/>
+      </w:pPr>
+      <w:rPr>
+        <w:rFonts w:ascii="Wingdings" w:hAnsi="Wingdings" w:hint="default"/>
+      </w:rPr>
+    </w:lvl>
+    <w:lvl w:ilvl="6" w:tplc="04090001" w:tentative="1">
+      <w:start w:val="1"/>
+      <w:numFmt w:val="bullet"/>
+      <w:lvlText w:val=""/>
+      <w:lvlJc w:val="left"/>
+      <w:pPr>
+        <w:ind w:left="6105" w:hanging="360"/>
+      </w:pPr>
+      <w:rPr>
+        <w:rFonts w:ascii="Symbol" w:hAnsi="Symbol" w:hint="default"/>
+      </w:rPr>
+    </w:lvl>
+    <w:lvl w:ilvl="7" w:tplc="04090003" w:tentative="1">
+      <w:start w:val="1"/>
+      <w:numFmt w:val="bullet"/>
+      <w:lvlText w:val="o"/>
+      <w:lvlJc w:val="left"/>
+      <w:pPr>
+        <w:ind w:left="6825" w:hanging="360"/>
+      </w:pPr>
+      <w:rPr>
+        <w:rFonts w:ascii="Courier New" w:hAnsi="Courier New" w:cs="Courier New" w:hint="default"/>
+      </w:rPr>
+    </w:lvl>
+    <w:lvl w:ilvl="8" w:tplc="04090005" w:tentative="1">
+      <w:start w:val="1"/>
+      <w:numFmt w:val="bullet"/>
+      <w:lvlText w:val=""/>
+      <w:lvlJc w:val="left"/>
+      <w:pPr>
+        <w:ind w:left="7545" w:hanging="360"/>
+      </w:pPr>
+      <w:rPr>
+        <w:rFonts w:ascii="Wingdings" w:hAnsi="Wingdings" w:hint="default"/>
+      </w:rPr>
+    </w:lvl>
+  </w:abstractNum>
+  <w:abstractNum w:abstractNumId="5" w15:restartNumberingAfterBreak="0">
+    <w:nsid w:val="2F0756C9"/>
+    <w:multiLevelType w:val="hybridMultilevel"/>
+    <w:tmpl w:val="6EF8A306"/>
+    <w:lvl w:ilvl="0" w:tplc="04090001">
+      <w:start w:val="1"/>
+      <w:numFmt w:val="bullet"/>
+      <w:lvlText w:val=""/>
+      <w:lvlJc w:val="left"/>
+      <w:pPr>
+        <w:ind w:left="1440" w:hanging="360"/>
+      </w:pPr>
+      <w:rPr>
+        <w:rFonts w:ascii="Symbol" w:hAnsi="Symbol" w:hint="default"/>
+      </w:rPr>
+    </w:lvl>
+    <w:lvl w:ilvl="1" w:tplc="04090003" w:tentative="1">
+      <w:start w:val="1"/>
+      <w:numFmt w:val="bullet"/>
+      <w:lvlText w:val="o"/>
+      <w:lvlJc w:val="left"/>
+      <w:pPr>
+        <w:ind w:left="2160" w:hanging="360"/>
+      </w:pPr>
+      <w:rPr>
+        <w:rFonts w:ascii="Courier New" w:hAnsi="Courier New" w:cs="Courier New" w:hint="default"/>
+      </w:rPr>
+    </w:lvl>
+    <w:lvl w:ilvl="2" w:tplc="04090005" w:tentative="1">
+      <w:start w:val="1"/>
+      <w:numFmt w:val="bullet"/>
+      <w:lvlText w:val=""/>
+      <w:lvlJc w:val="left"/>
+      <w:pPr>
+        <w:ind w:left="2880" w:hanging="360"/>
+      </w:pPr>
+      <w:rPr>
+        <w:rFonts w:ascii="Wingdings" w:hAnsi="Wingdings" w:hint="default"/>
+      </w:rPr>
+    </w:lvl>
+    <w:lvl w:ilvl="3" w:tplc="04090001" w:tentative="1">
+      <w:start w:val="1"/>
+      <w:numFmt w:val="bullet"/>
+      <w:lvlText w:val=""/>
+      <w:lvlJc w:val="left"/>
+      <w:pPr>
+        <w:ind w:left="3600" w:hanging="360"/>
+      </w:pPr>
+      <w:rPr>
+        <w:rFonts w:ascii="Symbol" w:hAnsi="Symbol" w:hint="default"/>
+      </w:rPr>
+    </w:lvl>
+    <w:lvl w:ilvl="4" w:tplc="04090003" w:tentative="1">
+      <w:start w:val="1"/>
+      <w:numFmt w:val="bullet"/>
+      <w:lvlText w:val="o"/>
+      <w:lvlJc w:val="left"/>
+      <w:pPr>
+        <w:ind w:left="4320" w:hanging="360"/>
+      </w:pPr>
+      <w:rPr>
+        <w:rFonts w:ascii="Courier New" w:hAnsi="Courier New" w:cs="Courier New" w:hint="default"/>
+      </w:rPr>
+    </w:lvl>
+    <w:lvl w:ilvl="5" w:tplc="04090005" w:tentative="1">
+      <w:start w:val="1"/>
+      <w:numFmt w:val="bullet"/>
+      <w:lvlText w:val=""/>
+      <w:lvlJc w:val="left"/>
+      <w:pPr>
+        <w:ind w:left="5040" w:hanging="360"/>
+      </w:pPr>
+      <w:rPr>
+        <w:rFonts w:ascii="Wingdings" w:hAnsi="Wingdings" w:hint="default"/>
+      </w:rPr>
+    </w:lvl>
+    <w:lvl w:ilvl="6" w:tplc="04090001" w:tentative="1">
+      <w:start w:val="1"/>
+      <w:numFmt w:val="bullet"/>
+      <w:lvlText w:val=""/>
+      <w:lvlJc w:val="left"/>
+      <w:pPr>
+        <w:ind w:left="5760" w:hanging="360"/>
+      </w:pPr>
+      <w:rPr>
+        <w:rFonts w:ascii="Symbol" w:hAnsi="Symbol" w:hint="default"/>
+      </w:rPr>
+    </w:lvl>
+    <w:lvl w:ilvl="7" w:tplc="04090003" w:tentative="1">
+      <w:start w:val="1"/>
+      <w:numFmt w:val="bullet"/>
+      <w:lvlText w:val="o"/>
+      <w:lvlJc w:val="left"/>
+      <w:pPr>
+        <w:ind w:left="6480" w:hanging="360"/>
+      </w:pPr>
+      <w:rPr>
+        <w:rFonts w:ascii="Courier New" w:hAnsi="Courier New" w:cs="Courier New" w:hint="default"/>
+      </w:rPr>
+    </w:lvl>
+    <w:lvl w:ilvl="8" w:tplc="04090005" w:tentative="1">
+      <w:start w:val="1"/>
+      <w:numFmt w:val="bullet"/>
+      <w:lvlText w:val=""/>
+      <w:lvlJc w:val="left"/>
+      <w:pPr>
+        <w:ind w:left="7200" w:hanging="360"/>
+      </w:pPr>
+      <w:rPr>
+        <w:rFonts w:ascii="Wingdings" w:hAnsi="Wingdings" w:hint="default"/>
+      </w:rPr>
+    </w:lvl>
+  </w:abstractNum>
+  <w:abstractNum w:abstractNumId="6" w15:restartNumberingAfterBreak="0">
+    <w:nsid w:val="365467D7"/>
+    <w:multiLevelType w:val="hybridMultilevel"/>
+    <w:tmpl w:val="0016C082"/>
+    <w:lvl w:ilvl="0" w:tplc="04090001">
+      <w:start w:val="1"/>
+      <w:numFmt w:val="bullet"/>
+      <w:lvlText w:val=""/>
+      <w:lvlJc w:val="left"/>
+      <w:pPr>
+        <w:ind w:left="720" w:hanging="360"/>
+      </w:pPr>
+      <w:rPr>
+        <w:rFonts w:ascii="Symbol" w:hAnsi="Symbol" w:hint="default"/>
+      </w:rPr>
+    </w:lvl>
+    <w:lvl w:ilvl="1" w:tplc="04090003" w:tentative="1">
+      <w:start w:val="1"/>
+      <w:numFmt w:val="bullet"/>
+      <w:lvlText w:val="o"/>
+      <w:lvlJc w:val="left"/>
+      <w:pPr>
+        <w:ind w:left="1440" w:hanging="360"/>
+      </w:pPr>
+      <w:rPr>
+        <w:rFonts w:ascii="Courier New" w:hAnsi="Courier New" w:cs="Courier New" w:hint="default"/>
+      </w:rPr>
+    </w:lvl>
+    <w:lvl w:ilvl="2" w:tplc="04090005" w:tentative="1">
+      <w:start w:val="1"/>
+      <w:numFmt w:val="bullet"/>
+      <w:lvlText w:val=""/>
+      <w:lvlJc w:val="left"/>
+      <w:pPr>
+        <w:ind w:left="2160" w:hanging="360"/>
+      </w:pPr>
+      <w:rPr>
+        <w:rFonts w:ascii="Wingdings" w:hAnsi="Wingdings" w:hint="default"/>
+      </w:rPr>
+    </w:lvl>
+    <w:lvl w:ilvl="3" w:tplc="04090001" w:tentative="1">
+      <w:start w:val="1"/>
+      <w:numFmt w:val="bullet"/>
+      <w:lvlText w:val=""/>
+      <w:lvlJc w:val="left"/>
+      <w:pPr>
+        <w:ind w:left="2880" w:hanging="360"/>
+      </w:pPr>
+      <w:rPr>
+        <w:rFonts w:ascii="Symbol" w:hAnsi="Symbol" w:hint="default"/>
+      </w:rPr>
+    </w:lvl>
+    <w:lvl w:ilvl="4" w:tplc="04090003" w:tentative="1">
+      <w:start w:val="1"/>
+      <w:numFmt w:val="bullet"/>
+      <w:lvlText w:val="o"/>
+      <w:lvlJc w:val="left"/>
+      <w:pPr>
+        <w:ind w:left="3600" w:hanging="360"/>
+      </w:pPr>
+      <w:rPr>
+        <w:rFonts w:ascii="Courier New" w:hAnsi="Courier New" w:cs="Courier New" w:hint="default"/>
+      </w:rPr>
+    </w:lvl>
+    <w:lvl w:ilvl="5" w:tplc="04090005" w:tentative="1">
+      <w:start w:val="1"/>
+      <w:numFmt w:val="bullet"/>
+      <w:lvlText w:val=""/>
+      <w:lvlJc w:val="left"/>
+      <w:pPr>
+        <w:ind w:left="4320" w:hanging="360"/>
+      </w:pPr>
+      <w:rPr>
+        <w:rFonts w:ascii="Wingdings" w:hAnsi="Wingdings" w:hint="default"/>
+      </w:rPr>
+    </w:lvl>
+    <w:lvl w:ilvl="6" w:tplc="04090001" w:tentative="1">
+      <w:start w:val="1"/>
+      <w:numFmt w:val="bullet"/>
+      <w:lvlText w:val=""/>
+      <w:lvlJc w:val="left"/>
+      <w:pPr>
+        <w:ind w:left="5040" w:hanging="360"/>
+      </w:pPr>
+      <w:rPr>
+        <w:rFonts w:ascii="Symbol" w:hAnsi="Symbol" w:hint="default"/>
+      </w:rPr>
+    </w:lvl>
+    <w:lvl w:ilvl="7" w:tplc="04090003" w:tentative="1">
+      <w:start w:val="1"/>
+      <w:numFmt w:val="bullet"/>
+      <w:lvlText w:val="o"/>
+      <w:lvlJc w:val="left"/>
+      <w:pPr>
+        <w:ind w:left="5760" w:hanging="360"/>
+      </w:pPr>
+      <w:rPr>
+        <w:rFonts w:ascii="Courier New" w:hAnsi="Courier New" w:cs="Courier New" w:hint="default"/>
+      </w:rPr>
+    </w:lvl>
+    <w:lvl w:ilvl="8" w:tplc="04090005" w:tentative="1">
+      <w:start w:val="1"/>
+      <w:numFmt w:val="bullet"/>
+      <w:lvlText w:val=""/>
+      <w:lvlJc w:val="left"/>
+      <w:pPr>
+        <w:ind w:left="6480" w:hanging="360"/>
+      </w:pPr>
+      <w:rPr>
+        <w:rFonts w:ascii="Wingdings" w:hAnsi="Wingdings" w:hint="default"/>
+      </w:rPr>
+    </w:lvl>
+  </w:abstractNum>
+  <w:abstractNum w:abstractNumId="7" w15:restartNumberingAfterBreak="0">
+    <w:nsid w:val="512A0EF7"/>
+    <w:multiLevelType w:val="hybridMultilevel"/>
+    <w:tmpl w:val="A27C0968"/>
+    <w:lvl w:ilvl="0" w:tplc="04090001">
+      <w:start w:val="1"/>
+      <w:numFmt w:val="bullet"/>
+      <w:lvlText w:val=""/>
+      <w:lvlJc w:val="left"/>
+      <w:pPr>
+        <w:ind w:left="1320" w:hanging="360"/>
+      </w:pPr>
+      <w:rPr>
+        <w:rFonts w:ascii="Symbol" w:hAnsi="Symbol" w:hint="default"/>
+      </w:rPr>
+    </w:lvl>
+    <w:lvl w:ilvl="1" w:tplc="04090003" w:tentative="1">
+      <w:start w:val="1"/>
+      <w:numFmt w:val="bullet"/>
+      <w:lvlText w:val="o"/>
+      <w:lvlJc w:val="left"/>
+      <w:pPr>
+        <w:ind w:left="2040" w:hanging="360"/>
+      </w:pPr>
+      <w:rPr>
+        <w:rFonts w:ascii="Courier New" w:hAnsi="Courier New" w:cs="Courier New" w:hint="default"/>
+      </w:rPr>
+    </w:lvl>
+    <w:lvl w:ilvl="2" w:tplc="04090005" w:tentative="1">
+      <w:start w:val="1"/>
+      <w:numFmt w:val="bullet"/>
+      <w:lvlText w:val=""/>
+      <w:lvlJc w:val="left"/>
+      <w:pPr>
+        <w:ind w:left="2760" w:hanging="360"/>
+      </w:pPr>
+      <w:rPr>
+        <w:rFonts w:ascii="Wingdings" w:hAnsi="Wingdings" w:hint="default"/>
+      </w:rPr>
+    </w:lvl>
+    <w:lvl w:ilvl="3" w:tplc="04090001" w:tentative="1">
+      <w:start w:val="1"/>
+      <w:numFmt w:val="bullet"/>
+      <w:lvlText w:val=""/>
+      <w:lvlJc w:val="left"/>
+      <w:pPr>
+        <w:ind w:left="3480" w:hanging="360"/>
+      </w:pPr>
+      <w:rPr>
+        <w:rFonts w:ascii="Symbol" w:hAnsi="Symbol" w:hint="default"/>
+      </w:rPr>
+    </w:lvl>
+    <w:lvl w:ilvl="4" w:tplc="04090003" w:tentative="1">
+      <w:start w:val="1"/>
+      <w:numFmt w:val="bullet"/>
+      <w:lvlText w:val="o"/>
+      <w:lvlJc w:val="left"/>
+      <w:pPr>
+        <w:ind w:left="4200" w:hanging="360"/>
+      </w:pPr>
+      <w:rPr>
+        <w:rFonts w:ascii="Courier New" w:hAnsi="Courier New" w:cs="Courier New" w:hint="default"/>
+      </w:rPr>
+    </w:lvl>
+    <w:lvl w:ilvl="5" w:tplc="04090005" w:tentative="1">
+      <w:start w:val="1"/>
+      <w:numFmt w:val="bullet"/>
+      <w:lvlText w:val=""/>
+      <w:lvlJc w:val="left"/>
+      <w:pPr>
+        <w:ind w:left="4920" w:hanging="360"/>
+      </w:pPr>
+      <w:rPr>
+        <w:rFonts w:ascii="Wingdings" w:hAnsi="Wingdings" w:hint="default"/>
+      </w:rPr>
+    </w:lvl>
+    <w:lvl w:ilvl="6" w:tplc="04090001" w:tentative="1">
+      <w:start w:val="1"/>
+      <w:numFmt w:val="bullet"/>
+      <w:lvlText w:val=""/>
+      <w:lvlJc w:val="left"/>
+      <w:pPr>
+        <w:ind w:left="5640" w:hanging="360"/>
+      </w:pPr>
+      <w:rPr>
+        <w:rFonts w:ascii="Symbol" w:hAnsi="Symbol" w:hint="default"/>
+      </w:rPr>
+    </w:lvl>
+    <w:lvl w:ilvl="7" w:tplc="04090003" w:tentative="1">
+      <w:start w:val="1"/>
+      <w:numFmt w:val="bullet"/>
+      <w:lvlText w:val="o"/>
+      <w:lvlJc w:val="left"/>
+      <w:pPr>
+        <w:ind w:left="6360" w:hanging="360"/>
+      </w:pPr>
+      <w:rPr>
+        <w:rFonts w:ascii="Courier New" w:hAnsi="Courier New" w:cs="Courier New" w:hint="default"/>
+      </w:rPr>
+    </w:lvl>
+    <w:lvl w:ilvl="8" w:tplc="04090005" w:tentative="1">
+      <w:start w:val="1"/>
+      <w:numFmt w:val="bullet"/>
+      <w:lvlText w:val=""/>
+      <w:lvlJc w:val="left"/>
+      <w:pPr>
+        <w:ind w:left="7080" w:hanging="360"/>
+      </w:pPr>
+      <w:rPr>
+        <w:rFonts w:ascii="Wingdings" w:hAnsi="Wingdings" w:hint="default"/>
+      </w:rPr>
+    </w:lvl>
+  </w:abstractNum>
+  <w:abstractNum w:abstractNumId="8" w15:restartNumberingAfterBreak="0">
+    <w:nsid w:val="53C503C1"/>
+    <w:multiLevelType w:val="hybridMultilevel"/>
+    <w:tmpl w:val="683649B6"/>
+    <w:lvl w:ilvl="0" w:tplc="04090001">
+      <w:start w:val="1"/>
+      <w:numFmt w:val="bullet"/>
+      <w:lvlText w:val=""/>
+      <w:lvlJc w:val="left"/>
+      <w:pPr>
+        <w:ind w:left="1260" w:hanging="360"/>
+      </w:pPr>
+      <w:rPr>
+        <w:rFonts w:ascii="Symbol" w:hAnsi="Symbol" w:hint="default"/>
+      </w:rPr>
+    </w:lvl>
+    <w:lvl w:ilvl="1" w:tplc="04090003" w:tentative="1">
+      <w:start w:val="1"/>
+      <w:numFmt w:val="bullet"/>
+      <w:lvlText w:val="o"/>
+      <w:lvlJc w:val="left"/>
+      <w:pPr>
+        <w:ind w:left="1980" w:hanging="360"/>
+      </w:pPr>
+      <w:rPr>
+        <w:rFonts w:ascii="Courier New" w:hAnsi="Courier New" w:cs="Courier New" w:hint="default"/>
+      </w:rPr>
+    </w:lvl>
+    <w:lvl w:ilvl="2" w:tplc="04090005" w:tentative="1">
+      <w:start w:val="1"/>
+      <w:numFmt w:val="bullet"/>
+      <w:lvlText w:val=""/>
+      <w:lvlJc w:val="left"/>
+      <w:pPr>
+        <w:ind w:left="2700" w:hanging="360"/>
+      </w:pPr>
+      <w:rPr>
+        <w:rFonts w:ascii="Wingdings" w:hAnsi="Wingdings" w:hint="default"/>
+      </w:rPr>
+    </w:lvl>
+    <w:lvl w:ilvl="3" w:tplc="04090001" w:tentative="1">
+      <w:start w:val="1"/>
+      <w:numFmt w:val="bullet"/>
+      <w:lvlText w:val=""/>
+      <w:lvlJc w:val="left"/>
+      <w:pPr>
+        <w:ind w:left="3420" w:hanging="360"/>
+      </w:pPr>
+      <w:rPr>
+        <w:rFonts w:ascii="Symbol" w:hAnsi="Symbol" w:hint="default"/>
+      </w:rPr>
+    </w:lvl>
+    <w:lvl w:ilvl="4" w:tplc="04090003" w:tentative="1">
+      <w:start w:val="1"/>
+      <w:numFmt w:val="bullet"/>
+      <w:lvlText w:val="o"/>
+      <w:lvlJc w:val="left"/>
+      <w:pPr>
+        <w:ind w:left="4140" w:hanging="360"/>
+      </w:pPr>
+      <w:rPr>
+        <w:rFonts w:ascii="Courier New" w:hAnsi="Courier New" w:cs="Courier New" w:hint="default"/>
+      </w:rPr>
+    </w:lvl>
+    <w:lvl w:ilvl="5" w:tplc="04090005" w:tentative="1">
+      <w:start w:val="1"/>
+      <w:numFmt w:val="bullet"/>
+      <w:lvlText w:val=""/>
+      <w:lvlJc w:val="left"/>
+      <w:pPr>
+        <w:ind w:left="4860" w:hanging="360"/>
+      </w:pPr>
+      <w:rPr>
+        <w:rFonts w:ascii="Wingdings" w:hAnsi="Wingdings" w:hint="default"/>
+      </w:rPr>
+    </w:lvl>
+    <w:lvl w:ilvl="6" w:tplc="04090001" w:tentative="1">
+      <w:start w:val="1"/>
+      <w:numFmt w:val="bullet"/>
+      <w:lvlText w:val=""/>
+      <w:lvlJc w:val="left"/>
+      <w:pPr>
+        <w:ind w:left="5580" w:hanging="360"/>
+      </w:pPr>
+      <w:rPr>
+        <w:rFonts w:ascii="Symbol" w:hAnsi="Symbol" w:hint="default"/>
+      </w:rPr>
+    </w:lvl>
+    <w:lvl w:ilvl="7" w:tplc="04090003" w:tentative="1">
+      <w:start w:val="1"/>
+      <w:numFmt w:val="bullet"/>
+      <w:lvlText w:val="o"/>
+      <w:lvlJc w:val="left"/>
+      <w:pPr>
+        <w:ind w:left="6300" w:hanging="360"/>
+      </w:pPr>
+      <w:rPr>
+        <w:rFonts w:ascii="Courier New" w:hAnsi="Courier New" w:cs="Courier New" w:hint="default"/>
+      </w:rPr>
+    </w:lvl>
+    <w:lvl w:ilvl="8" w:tplc="04090005" w:tentative="1">
+      <w:start w:val="1"/>
+      <w:numFmt w:val="bullet"/>
+      <w:lvlText w:val=""/>
+      <w:lvlJc w:val="left"/>
+      <w:pPr>
+        <w:ind w:left="7020" w:hanging="360"/>
+      </w:pPr>
+      <w:rPr>
+        <w:rFonts w:ascii="Wingdings" w:hAnsi="Wingdings" w:hint="default"/>
+      </w:rPr>
+    </w:lvl>
+  </w:abstractNum>
+  <w:abstractNum w:abstractNumId="9" w15:restartNumberingAfterBreak="0">
+    <w:nsid w:val="65F710F7"/>
+    <w:multiLevelType w:val="hybridMultilevel"/>
+    <w:tmpl w:val="0A5A884E"/>
+    <w:lvl w:ilvl="0" w:tplc="04090001">
+      <w:start w:val="1"/>
+      <w:numFmt w:val="bullet"/>
+      <w:lvlText w:val=""/>
+      <w:lvlJc w:val="left"/>
+      <w:pPr>
+        <w:ind w:left="1830" w:hanging="360"/>
+      </w:pPr>
+      <w:rPr>
+        <w:rFonts w:ascii="Symbol" w:hAnsi="Symbol" w:hint="default"/>
+      </w:rPr>
+    </w:lvl>
+    <w:lvl w:ilvl="1" w:tplc="04090003" w:tentative="1">
+      <w:start w:val="1"/>
+      <w:numFmt w:val="bullet"/>
+      <w:lvlText w:val="o"/>
+      <w:lvlJc w:val="left"/>
+      <w:pPr>
+        <w:ind w:left="2550" w:hanging="360"/>
+      </w:pPr>
+      <w:rPr>
+        <w:rFonts w:ascii="Courier New" w:hAnsi="Courier New" w:cs="Courier New" w:hint="default"/>
+      </w:rPr>
+    </w:lvl>
+    <w:lvl w:ilvl="2" w:tplc="04090005" w:tentative="1">
+      <w:start w:val="1"/>
+      <w:numFmt w:val="bullet"/>
+      <w:lvlText w:val=""/>
+      <w:lvlJc w:val="left"/>
+      <w:pPr>
+        <w:ind w:left="3270" w:hanging="360"/>
+      </w:pPr>
+      <w:rPr>
+        <w:rFonts w:ascii="Wingdings" w:hAnsi="Wingdings" w:hint="default"/>
+      </w:rPr>
+    </w:lvl>
+    <w:lvl w:ilvl="3" w:tplc="04090001" w:tentative="1">
+      <w:start w:val="1"/>
+      <w:numFmt w:val="bullet"/>
+      <w:lvlText w:val=""/>
+      <w:lvlJc w:val="left"/>
+      <w:pPr>
+        <w:ind w:left="3990" w:hanging="360"/>
+      </w:pPr>
+      <w:rPr>
+        <w:rFonts w:ascii="Symbol" w:hAnsi="Symbol" w:hint="default"/>
+      </w:rPr>
+    </w:lvl>
+    <w:lvl w:ilvl="4" w:tplc="04090003" w:tentative="1">
+      <w:start w:val="1"/>
+      <w:numFmt w:val="bullet"/>
+      <w:lvlText w:val="o"/>
+      <w:lvlJc w:val="left"/>
+      <w:pPr>
+        <w:ind w:left="4710" w:hanging="360"/>
+      </w:pPr>
+      <w:rPr>
+        <w:rFonts w:ascii="Courier New" w:hAnsi="Courier New" w:cs="Courier New" w:hint="default"/>
+      </w:rPr>
+    </w:lvl>
+    <w:lvl w:ilvl="5" w:tplc="04090005" w:tentative="1">
+      <w:start w:val="1"/>
+      <w:numFmt w:val="bullet"/>
+      <w:lvlText w:val=""/>
+      <w:lvlJc w:val="left"/>
+      <w:pPr>
+        <w:ind w:left="5430" w:hanging="360"/>
+      </w:pPr>
+      <w:rPr>
+        <w:rFonts w:ascii="Wingdings" w:hAnsi="Wingdings" w:hint="default"/>
+      </w:rPr>
+    </w:lvl>
+    <w:lvl w:ilvl="6" w:tplc="04090001" w:tentative="1">
+      <w:start w:val="1"/>
+      <w:numFmt w:val="bullet"/>
+      <w:lvlText w:val=""/>
+      <w:lvlJc w:val="left"/>
+      <w:pPr>
+        <w:ind w:left="6150" w:hanging="360"/>
+      </w:pPr>
+      <w:rPr>
+        <w:rFonts w:ascii="Symbol" w:hAnsi="Symbol" w:hint="default"/>
+      </w:rPr>
+    </w:lvl>
+    <w:lvl w:ilvl="7" w:tplc="04090003" w:tentative="1">
+      <w:start w:val="1"/>
+      <w:numFmt w:val="bullet"/>
+      <w:lvlText w:val="o"/>
+      <w:lvlJc w:val="left"/>
+      <w:pPr>
+        <w:ind w:left="6870" w:hanging="360"/>
+      </w:pPr>
+      <w:rPr>
+        <w:rFonts w:ascii="Courier New" w:hAnsi="Courier New" w:cs="Courier New" w:hint="default"/>
+      </w:rPr>
+    </w:lvl>
+    <w:lvl w:ilvl="8" w:tplc="04090005" w:tentative="1">
+      <w:start w:val="1"/>
+      <w:numFmt w:val="bullet"/>
+      <w:lvlText w:val=""/>
+      <w:lvlJc w:val="left"/>
+      <w:pPr>
+        <w:ind w:left="7590" w:hanging="360"/>
+      </w:pPr>
+      <w:rPr>
+        <w:rFonts w:ascii="Wingdings" w:hAnsi="Wingdings" w:hint="default"/>
+      </w:rPr>
+    </w:lvl>
+  </w:abstractNum>
+  <w:abstractNum w:abstractNumId="10" w15:restartNumberingAfterBreak="0">
     <w:nsid w:val="6FE15CC4"/>
     <w:multiLevelType w:val="hybridMultilevel"/>
     <w:tmpl w:val="04907D44"/>
@@ -891,7 +2382,37 @@
     </w:lvl>
   </w:abstractNum>
   <w:num w:numId="1">
+    <w:abstractNumId w:val="10"/>
+  </w:num>
+  <w:num w:numId="2">
+    <w:abstractNumId w:val="2"/>
+  </w:num>
+  <w:num w:numId="3">
+    <w:abstractNumId w:val="5"/>
+  </w:num>
+  <w:num w:numId="4">
+    <w:abstractNumId w:val="4"/>
+  </w:num>
+  <w:num w:numId="5">
     <w:abstractNumId w:val="0"/>
+  </w:num>
+  <w:num w:numId="6">
+    <w:abstractNumId w:val="9"/>
+  </w:num>
+  <w:num w:numId="7">
+    <w:abstractNumId w:val="6"/>
+  </w:num>
+  <w:num w:numId="8">
+    <w:abstractNumId w:val="3"/>
+  </w:num>
+  <w:num w:numId="9">
+    <w:abstractNumId w:val="8"/>
+  </w:num>
+  <w:num w:numId="10">
+    <w:abstractNumId w:val="7"/>
+  </w:num>
+  <w:num w:numId="11">
+    <w:abstractNumId w:val="1"/>
   </w:num>
 </w:numbering>
 </file>

</xml_diff>

<commit_message>
Adelanto manual y correccion multiplicacion
</commit_message>
<xml_diff>
--- a/Manual de Usuario.docx
+++ b/Manual de Usuario.docx
@@ -79,7 +79,17 @@
           <w:u w:val="thick"/>
           <w:lang w:val="es-AR"/>
         </w:rPr>
-        <w:t>EDT</w:t>
+        <w:t>1 E</w:t>
+      </w:r>
+      <w:r>
+        <w:rPr>
+          <w:b/>
+          <w:sz w:val="24"/>
+          <w:szCs w:val="24"/>
+          <w:u w:val="thick"/>
+          <w:lang w:val="es-AR"/>
+        </w:rPr>
+        <w:t>DT</w:t>
       </w:r>
     </w:p>
     <w:p>
@@ -156,8 +166,8 @@
       <w:pPr>
         <w:pStyle w:val="Prrafodelista"/>
         <w:numPr>
-          <w:ilvl w:val="0"/>
-          <w:numId w:val="1"/>
+          <w:ilvl w:val="1"/>
+          <w:numId w:val="12"/>
         </w:numPr>
         <w:rPr>
           <w:sz w:val="24"/>
@@ -275,7 +285,23 @@
           <w:szCs w:val="24"/>
           <w:lang w:val="es-AR"/>
         </w:rPr>
-        <w:t>Ejemplo 1.1:</w:t>
+        <w:t>Ejemplo 1.1</w:t>
+      </w:r>
+      <w:r>
+        <w:rPr>
+          <w:sz w:val="24"/>
+          <w:szCs w:val="24"/>
+          <w:lang w:val="es-AR"/>
+        </w:rPr>
+        <w:t>.1</w:t>
+      </w:r>
+      <w:r>
+        <w:rPr>
+          <w:sz w:val="24"/>
+          <w:szCs w:val="24"/>
+          <w:lang w:val="es-AR"/>
+        </w:rPr>
+        <w:t>:</w:t>
       </w:r>
       <w:r>
         <w:rPr>
@@ -317,7 +343,31 @@
           <w:szCs w:val="24"/>
           <w:lang w:val="es-AR"/>
         </w:rPr>
-        <w:t xml:space="preserve"> y 1.2</w:t>
+        <w:t>.1</w:t>
+      </w:r>
+      <w:r>
+        <w:rPr>
+          <w:sz w:val="24"/>
+          <w:szCs w:val="24"/>
+          <w:lang w:val="es-AR"/>
+        </w:rPr>
+        <w:t xml:space="preserve"> y </w:t>
+      </w:r>
+      <w:r>
+        <w:rPr>
+          <w:sz w:val="24"/>
+          <w:szCs w:val="24"/>
+          <w:lang w:val="es-AR"/>
+        </w:rPr>
+        <w:t>1.</w:t>
+      </w:r>
+      <w:r>
+        <w:rPr>
+          <w:sz w:val="24"/>
+          <w:szCs w:val="24"/>
+          <w:lang w:val="es-AR"/>
+        </w:rPr>
+        <w:t>1.2</w:t>
       </w:r>
       <w:r>
         <w:rPr>
@@ -383,7 +433,23 @@
           <w:szCs w:val="24"/>
           <w:lang w:val="es-AR"/>
         </w:rPr>
-        <w:t>Ejemplo 1.2</w:t>
+        <w:t>Ejemplo 1</w:t>
+      </w:r>
+      <w:r>
+        <w:rPr>
+          <w:sz w:val="24"/>
+          <w:szCs w:val="24"/>
+          <w:lang w:val="es-AR"/>
+        </w:rPr>
+        <w:t>.1</w:t>
+      </w:r>
+      <w:r>
+        <w:rPr>
+          <w:sz w:val="24"/>
+          <w:szCs w:val="24"/>
+          <w:lang w:val="es-AR"/>
+        </w:rPr>
+        <w:t>.2</w:t>
       </w:r>
       <w:r>
         <w:rPr>
@@ -433,7 +499,23 @@
           <w:szCs w:val="24"/>
           <w:lang w:val="es-AR"/>
         </w:rPr>
-        <w:t>Ejemplo 1.3</w:t>
+        <w:t>Ejemplo 1.</w:t>
+      </w:r>
+      <w:r>
+        <w:rPr>
+          <w:sz w:val="24"/>
+          <w:szCs w:val="24"/>
+          <w:lang w:val="es-AR"/>
+        </w:rPr>
+        <w:t>1.</w:t>
+      </w:r>
+      <w:r>
+        <w:rPr>
+          <w:sz w:val="24"/>
+          <w:szCs w:val="24"/>
+          <w:lang w:val="es-AR"/>
+        </w:rPr>
+        <w:t>3</w:t>
       </w:r>
       <w:r>
         <w:rPr>
@@ -473,6 +555,14 @@
           <w:szCs w:val="24"/>
           <w:lang w:val="es-AR"/>
         </w:rPr>
+        <w:t xml:space="preserve"> (Figura</w:t>
+      </w:r>
+      <w:r>
+        <w:rPr>
+          <w:sz w:val="24"/>
+          <w:szCs w:val="24"/>
+          <w:lang w:val="es-AR"/>
+        </w:rPr>
         <w:t xml:space="preserve"> </w:t>
       </w:r>
       <w:r>
@@ -481,15 +571,31 @@
           <w:szCs w:val="24"/>
           <w:lang w:val="es-AR"/>
         </w:rPr>
-        <w:t>(Figura</w:t>
-      </w:r>
-      <w:r>
-        <w:rPr>
-          <w:sz w:val="24"/>
-          <w:szCs w:val="24"/>
-          <w:lang w:val="es-AR"/>
-        </w:rPr>
-        <w:t xml:space="preserve"> 1.3 y 1.4</w:t>
+        <w:t>1.</w:t>
+      </w:r>
+      <w:r>
+        <w:rPr>
+          <w:sz w:val="24"/>
+          <w:szCs w:val="24"/>
+          <w:lang w:val="es-AR"/>
+        </w:rPr>
+        <w:t xml:space="preserve">1.3 y </w:t>
+      </w:r>
+      <w:r>
+        <w:rPr>
+          <w:sz w:val="24"/>
+          <w:szCs w:val="24"/>
+          <w:lang w:val="es-AR"/>
+        </w:rPr>
+        <w:t>1.</w:t>
+      </w:r>
+      <w:r>
+        <w:rPr>
+          <w:sz w:val="24"/>
+          <w:szCs w:val="24"/>
+          <w:lang w:val="es-AR"/>
+        </w:rPr>
+        <w:t>1.4</w:t>
       </w:r>
       <w:r>
         <w:rPr>
@@ -553,7 +659,23 @@
           <w:szCs w:val="24"/>
           <w:lang w:val="es-AR"/>
         </w:rPr>
-        <w:t>Ejemplo 1.4</w:t>
+        <w:t>Ejemplo 1.</w:t>
+      </w:r>
+      <w:r>
+        <w:rPr>
+          <w:sz w:val="24"/>
+          <w:szCs w:val="24"/>
+          <w:lang w:val="es-AR"/>
+        </w:rPr>
+        <w:t>1.</w:t>
+      </w:r>
+      <w:r>
+        <w:rPr>
+          <w:sz w:val="24"/>
+          <w:szCs w:val="24"/>
+          <w:lang w:val="es-AR"/>
+        </w:rPr>
+        <w:t>4</w:t>
       </w:r>
       <w:r>
         <w:rPr>
@@ -585,23 +707,47 @@
           <w:szCs w:val="24"/>
           <w:lang w:val="es-AR"/>
         </w:rPr>
-        <w:t xml:space="preserve"> </w:t>
-      </w:r>
-      <w:r>
-        <w:rPr>
-          <w:sz w:val="24"/>
-          <w:szCs w:val="24"/>
-          <w:lang w:val="es-AR"/>
-        </w:rPr>
-        <w:t>(Figura</w:t>
-      </w:r>
-      <w:r>
-        <w:rPr>
-          <w:sz w:val="24"/>
-          <w:szCs w:val="24"/>
-          <w:lang w:val="es-AR"/>
-        </w:rPr>
-        <w:t xml:space="preserve"> 1.5 y 1.6</w:t>
+        <w:t xml:space="preserve"> (Figura</w:t>
+      </w:r>
+      <w:r>
+        <w:rPr>
+          <w:sz w:val="24"/>
+          <w:szCs w:val="24"/>
+          <w:lang w:val="es-AR"/>
+        </w:rPr>
+        <w:t xml:space="preserve"> 1.</w:t>
+      </w:r>
+      <w:r>
+        <w:rPr>
+          <w:sz w:val="24"/>
+          <w:szCs w:val="24"/>
+          <w:lang w:val="es-AR"/>
+        </w:rPr>
+        <w:t>1.</w:t>
+      </w:r>
+      <w:r>
+        <w:rPr>
+          <w:sz w:val="24"/>
+          <w:szCs w:val="24"/>
+          <w:lang w:val="es-AR"/>
+        </w:rPr>
+        <w:t xml:space="preserve">5 y </w:t>
+      </w:r>
+      <w:r>
+        <w:rPr>
+          <w:sz w:val="24"/>
+          <w:szCs w:val="24"/>
+          <w:lang w:val="es-AR"/>
+        </w:rPr>
+        <w:t>1.</w:t>
+      </w:r>
+      <w:r>
+        <w:rPr>
+          <w:sz w:val="24"/>
+          <w:szCs w:val="24"/>
+          <w:lang w:val="es-AR"/>
+        </w:rPr>
+        <w:t>1.6</w:t>
       </w:r>
       <w:r>
         <w:rPr>
@@ -686,15 +832,15 @@
           <w:szCs w:val="24"/>
           <w:lang w:val="es-AR"/>
         </w:rPr>
-        <w:t>Figura</w:t>
-      </w:r>
-      <w:r>
-        <w:rPr>
-          <w:sz w:val="24"/>
-          <w:szCs w:val="24"/>
-          <w:lang w:val="es-AR"/>
-        </w:rPr>
-        <w:t xml:space="preserve"> 1.1</w:t>
+        <w:t>Figura 1.1</w:t>
+      </w:r>
+      <w:r>
+        <w:rPr>
+          <w:sz w:val="24"/>
+          <w:szCs w:val="24"/>
+          <w:lang w:val="es-AR"/>
+        </w:rPr>
+        <w:t>.1</w:t>
       </w:r>
     </w:p>
     <w:p>
@@ -780,15 +926,23 @@
           <w:szCs w:val="24"/>
           <w:lang w:val="es-AR"/>
         </w:rPr>
-        <w:t>Figura</w:t>
-      </w:r>
-      <w:r>
-        <w:rPr>
-          <w:sz w:val="24"/>
-          <w:szCs w:val="24"/>
-          <w:lang w:val="es-AR"/>
-        </w:rPr>
-        <w:t xml:space="preserve"> 1.2</w:t>
+        <w:t>Figura 1.</w:t>
+      </w:r>
+      <w:r>
+        <w:rPr>
+          <w:sz w:val="24"/>
+          <w:szCs w:val="24"/>
+          <w:lang w:val="es-AR"/>
+        </w:rPr>
+        <w:t>1.</w:t>
+      </w:r>
+      <w:r>
+        <w:rPr>
+          <w:sz w:val="24"/>
+          <w:szCs w:val="24"/>
+          <w:lang w:val="es-AR"/>
+        </w:rPr>
+        <w:t>2</w:t>
       </w:r>
     </w:p>
     <w:p>
@@ -865,7 +1019,23 @@
           <w:szCs w:val="24"/>
           <w:lang w:val="es-AR"/>
         </w:rPr>
-        <w:t>Figura 1.3</w:t>
+        <w:t>Figura 1.</w:t>
+      </w:r>
+      <w:r>
+        <w:rPr>
+          <w:sz w:val="24"/>
+          <w:szCs w:val="24"/>
+          <w:lang w:val="es-AR"/>
+        </w:rPr>
+        <w:t>1.</w:t>
+      </w:r>
+      <w:r>
+        <w:rPr>
+          <w:sz w:val="24"/>
+          <w:szCs w:val="24"/>
+          <w:lang w:val="es-AR"/>
+        </w:rPr>
+        <w:t>3</w:t>
       </w:r>
     </w:p>
     <w:p>
@@ -941,7 +1111,23 @@
           <w:szCs w:val="24"/>
           <w:lang w:val="es-AR"/>
         </w:rPr>
-        <w:t>Figura 1.4</w:t>
+        <w:t>Figura 1.</w:t>
+      </w:r>
+      <w:r>
+        <w:rPr>
+          <w:sz w:val="24"/>
+          <w:szCs w:val="24"/>
+          <w:lang w:val="es-AR"/>
+        </w:rPr>
+        <w:t>1.</w:t>
+      </w:r>
+      <w:r>
+        <w:rPr>
+          <w:sz w:val="24"/>
+          <w:szCs w:val="24"/>
+          <w:lang w:val="es-AR"/>
+        </w:rPr>
+        <w:t>4</w:t>
       </w:r>
     </w:p>
     <w:p>
@@ -1018,7 +1204,23 @@
           <w:szCs w:val="24"/>
           <w:lang w:val="es-AR"/>
         </w:rPr>
-        <w:t>Figura 1.5</w:t>
+        <w:t>Figura 1.</w:t>
+      </w:r>
+      <w:r>
+        <w:rPr>
+          <w:sz w:val="24"/>
+          <w:szCs w:val="24"/>
+          <w:lang w:val="es-AR"/>
+        </w:rPr>
+        <w:t>1.</w:t>
+      </w:r>
+      <w:r>
+        <w:rPr>
+          <w:sz w:val="24"/>
+          <w:szCs w:val="24"/>
+          <w:lang w:val="es-AR"/>
+        </w:rPr>
+        <w:t>5</w:t>
       </w:r>
     </w:p>
     <w:p>
@@ -1094,7 +1296,23 @@
           <w:szCs w:val="24"/>
           <w:lang w:val="es-AR"/>
         </w:rPr>
-        <w:t>Figura 1.6</w:t>
+        <w:t>Figura 1.</w:t>
+      </w:r>
+      <w:r>
+        <w:rPr>
+          <w:sz w:val="24"/>
+          <w:szCs w:val="24"/>
+          <w:lang w:val="es-AR"/>
+        </w:rPr>
+        <w:t>1.</w:t>
+      </w:r>
+      <w:r>
+        <w:rPr>
+          <w:sz w:val="24"/>
+          <w:szCs w:val="24"/>
+          <w:lang w:val="es-AR"/>
+        </w:rPr>
+        <w:t>6</w:t>
       </w:r>
     </w:p>
     <w:p>
@@ -1111,8 +1329,8 @@
       <w:pPr>
         <w:pStyle w:val="Prrafodelista"/>
         <w:numPr>
-          <w:ilvl w:val="0"/>
-          <w:numId w:val="1"/>
+          <w:ilvl w:val="1"/>
+          <w:numId w:val="12"/>
         </w:numPr>
         <w:rPr>
           <w:b/>
@@ -1264,7 +1482,23 @@
           <w:szCs w:val="24"/>
           <w:lang w:val="es-AR"/>
         </w:rPr>
-        <w:t>Ejemplo 2.1</w:t>
+        <w:t xml:space="preserve">Ejemplo </w:t>
+      </w:r>
+      <w:r>
+        <w:rPr>
+          <w:sz w:val="24"/>
+          <w:szCs w:val="24"/>
+          <w:lang w:val="es-AR"/>
+        </w:rPr>
+        <w:t>1.</w:t>
+      </w:r>
+      <w:r>
+        <w:rPr>
+          <w:sz w:val="24"/>
+          <w:szCs w:val="24"/>
+          <w:lang w:val="es-AR"/>
+        </w:rPr>
+        <w:t>2.1</w:t>
       </w:r>
       <w:proofErr w:type="gramStart"/>
       <w:r>
@@ -1298,7 +1532,39 @@
           <w:szCs w:val="24"/>
           <w:lang w:val="es-AR"/>
         </w:rPr>
-        <w:t xml:space="preserve"> (Figura 2.1 y 2.2)</w:t>
+        <w:t xml:space="preserve"> (Figura </w:t>
+      </w:r>
+      <w:r>
+        <w:rPr>
+          <w:sz w:val="24"/>
+          <w:szCs w:val="24"/>
+          <w:lang w:val="es-AR"/>
+        </w:rPr>
+        <w:t>1.</w:t>
+      </w:r>
+      <w:r>
+        <w:rPr>
+          <w:sz w:val="24"/>
+          <w:szCs w:val="24"/>
+          <w:lang w:val="es-AR"/>
+        </w:rPr>
+        <w:t xml:space="preserve">2.1 y </w:t>
+      </w:r>
+      <w:r>
+        <w:rPr>
+          <w:sz w:val="24"/>
+          <w:szCs w:val="24"/>
+          <w:lang w:val="es-AR"/>
+        </w:rPr>
+        <w:t>1.</w:t>
+      </w:r>
+      <w:r>
+        <w:rPr>
+          <w:sz w:val="24"/>
+          <w:szCs w:val="24"/>
+          <w:lang w:val="es-AR"/>
+        </w:rPr>
+        <w:t>2.2)</w:t>
       </w:r>
     </w:p>
     <w:p>
@@ -1338,7 +1604,23 @@
           <w:szCs w:val="24"/>
           <w:lang w:val="es-AR"/>
         </w:rPr>
-        <w:t>Ejemplo 2.2</w:t>
+        <w:t xml:space="preserve">Ejemplo </w:t>
+      </w:r>
+      <w:r>
+        <w:rPr>
+          <w:sz w:val="24"/>
+          <w:szCs w:val="24"/>
+          <w:lang w:val="es-AR"/>
+        </w:rPr>
+        <w:t>1.</w:t>
+      </w:r>
+      <w:r>
+        <w:rPr>
+          <w:sz w:val="24"/>
+          <w:szCs w:val="24"/>
+          <w:lang w:val="es-AR"/>
+        </w:rPr>
+        <w:t>2.2</w:t>
       </w:r>
       <w:proofErr w:type="gramStart"/>
       <w:r>
@@ -1382,7 +1664,23 @@
           <w:szCs w:val="24"/>
           <w:lang w:val="es-AR"/>
         </w:rPr>
-        <w:t>Ejemplo 2.3</w:t>
+        <w:t xml:space="preserve">Ejemplo </w:t>
+      </w:r>
+      <w:r>
+        <w:rPr>
+          <w:sz w:val="24"/>
+          <w:szCs w:val="24"/>
+          <w:lang w:val="es-AR"/>
+        </w:rPr>
+        <w:t>1.</w:t>
+      </w:r>
+      <w:r>
+        <w:rPr>
+          <w:sz w:val="24"/>
+          <w:szCs w:val="24"/>
+          <w:lang w:val="es-AR"/>
+        </w:rPr>
+        <w:t>2.3</w:t>
       </w:r>
       <w:proofErr w:type="gramStart"/>
       <w:r>
@@ -1448,7 +1746,23 @@
           <w:szCs w:val="24"/>
           <w:lang w:val="es-AR"/>
         </w:rPr>
-        <w:t>Ejemplo 2.4</w:t>
+        <w:t xml:space="preserve">Ejemplo </w:t>
+      </w:r>
+      <w:r>
+        <w:rPr>
+          <w:sz w:val="24"/>
+          <w:szCs w:val="24"/>
+          <w:lang w:val="es-AR"/>
+        </w:rPr>
+        <w:t>1.</w:t>
+      </w:r>
+      <w:r>
+        <w:rPr>
+          <w:sz w:val="24"/>
+          <w:szCs w:val="24"/>
+          <w:lang w:val="es-AR"/>
+        </w:rPr>
+        <w:t>2.4</w:t>
       </w:r>
       <w:proofErr w:type="gramStart"/>
       <w:r>
@@ -1576,7 +1890,23 @@
           <w:szCs w:val="24"/>
           <w:lang w:val="es-AR"/>
         </w:rPr>
-        <w:t>Figura 2.1</w:t>
+        <w:t xml:space="preserve">Figura </w:t>
+      </w:r>
+      <w:r>
+        <w:rPr>
+          <w:sz w:val="24"/>
+          <w:szCs w:val="24"/>
+          <w:lang w:val="es-AR"/>
+        </w:rPr>
+        <w:t>1.</w:t>
+      </w:r>
+      <w:r>
+        <w:rPr>
+          <w:sz w:val="24"/>
+          <w:szCs w:val="24"/>
+          <w:lang w:val="es-AR"/>
+        </w:rPr>
+        <w:t>2.1</w:t>
       </w:r>
     </w:p>
     <w:p>
@@ -1653,7 +1983,23 @@
           <w:szCs w:val="24"/>
           <w:lang w:val="es-AR"/>
         </w:rPr>
-        <w:t>Figura 2.2</w:t>
+        <w:t xml:space="preserve">Figura </w:t>
+      </w:r>
+      <w:r>
+        <w:rPr>
+          <w:sz w:val="24"/>
+          <w:szCs w:val="24"/>
+          <w:lang w:val="es-AR"/>
+        </w:rPr>
+        <w:t>1.</w:t>
+      </w:r>
+      <w:r>
+        <w:rPr>
+          <w:sz w:val="24"/>
+          <w:szCs w:val="24"/>
+          <w:lang w:val="es-AR"/>
+        </w:rPr>
+        <w:t>2.2</w:t>
       </w:r>
     </w:p>
     <w:p>
@@ -1729,7 +2075,23 @@
           <w:szCs w:val="24"/>
           <w:lang w:val="es-AR"/>
         </w:rPr>
-        <w:t>Figura 2.3</w:t>
+        <w:t xml:space="preserve">Figura </w:t>
+      </w:r>
+      <w:r>
+        <w:rPr>
+          <w:sz w:val="24"/>
+          <w:szCs w:val="24"/>
+          <w:lang w:val="es-AR"/>
+        </w:rPr>
+        <w:t>1.</w:t>
+      </w:r>
+      <w:r>
+        <w:rPr>
+          <w:sz w:val="24"/>
+          <w:szCs w:val="24"/>
+          <w:lang w:val="es-AR"/>
+        </w:rPr>
+        <w:t>2.3</w:t>
       </w:r>
     </w:p>
     <w:p>
@@ -1806,7 +2168,23 @@
           <w:szCs w:val="24"/>
           <w:lang w:val="es-AR"/>
         </w:rPr>
-        <w:t>Figura 2.4</w:t>
+        <w:t xml:space="preserve">Figura </w:t>
+      </w:r>
+      <w:r>
+        <w:rPr>
+          <w:sz w:val="24"/>
+          <w:szCs w:val="24"/>
+          <w:lang w:val="es-AR"/>
+        </w:rPr>
+        <w:t>1.</w:t>
+      </w:r>
+      <w:r>
+        <w:rPr>
+          <w:sz w:val="24"/>
+          <w:szCs w:val="24"/>
+          <w:lang w:val="es-AR"/>
+        </w:rPr>
+        <w:t>2.4</w:t>
       </w:r>
     </w:p>
     <w:p>
@@ -1838,15 +2216,13 @@
           <w:lang w:val="es-AR"/>
         </w:rPr>
       </w:pPr>
-      <w:bookmarkStart w:id="0" w:name="_GoBack"/>
-      <w:bookmarkEnd w:id="0"/>
     </w:p>
     <w:p>
       <w:pPr>
         <w:pStyle w:val="Prrafodelista"/>
         <w:numPr>
-          <w:ilvl w:val="0"/>
-          <w:numId w:val="1"/>
+          <w:ilvl w:val="1"/>
+          <w:numId w:val="12"/>
         </w:numPr>
         <w:rPr>
           <w:b/>
@@ -1946,7 +2322,23 @@
           <w:szCs w:val="24"/>
           <w:lang w:val="es-AR"/>
         </w:rPr>
-        <w:t>Ejemplo 3.1:</w:t>
+        <w:t xml:space="preserve">Ejemplo </w:t>
+      </w:r>
+      <w:r>
+        <w:rPr>
+          <w:sz w:val="24"/>
+          <w:szCs w:val="24"/>
+          <w:lang w:val="es-AR"/>
+        </w:rPr>
+        <w:t>1.</w:t>
+      </w:r>
+      <w:r>
+        <w:rPr>
+          <w:sz w:val="24"/>
+          <w:szCs w:val="24"/>
+          <w:lang w:val="es-AR"/>
+        </w:rPr>
+        <w:t>3.1:</w:t>
       </w:r>
       <w:r>
         <w:rPr>
@@ -1972,7 +2364,23 @@
           <w:szCs w:val="24"/>
           <w:lang w:val="es-AR"/>
         </w:rPr>
-        <w:t xml:space="preserve">        Ejemplo 3.2: (0,1)</w:t>
+        <w:t xml:space="preserve">        Ejemplo </w:t>
+      </w:r>
+      <w:r>
+        <w:rPr>
+          <w:sz w:val="24"/>
+          <w:szCs w:val="24"/>
+          <w:lang w:val="es-AR"/>
+        </w:rPr>
+        <w:t>1.</w:t>
+      </w:r>
+      <w:r>
+        <w:rPr>
+          <w:sz w:val="24"/>
+          <w:szCs w:val="24"/>
+          <w:lang w:val="es-AR"/>
+        </w:rPr>
+        <w:t>3.2: (0,1)</w:t>
       </w:r>
       <w:r>
         <w:rPr>
@@ -2028,7 +2436,23 @@
           <w:szCs w:val="24"/>
           <w:lang w:val="es-AR"/>
         </w:rPr>
-        <w:t xml:space="preserve">Ejemplo 3.3: </w:t>
+        <w:t xml:space="preserve">Ejemplo </w:t>
+      </w:r>
+      <w:r>
+        <w:rPr>
+          <w:sz w:val="24"/>
+          <w:szCs w:val="24"/>
+          <w:lang w:val="es-AR"/>
+        </w:rPr>
+        <w:t>1.</w:t>
+      </w:r>
+      <w:r>
+        <w:rPr>
+          <w:sz w:val="24"/>
+          <w:szCs w:val="24"/>
+          <w:lang w:val="es-AR"/>
+        </w:rPr>
+        <w:t xml:space="preserve">3.3: </w:t>
       </w:r>
       <w:r>
         <w:rPr>
@@ -2113,7 +2537,23 @@
           <w:szCs w:val="24"/>
           <w:lang w:val="es-AR"/>
         </w:rPr>
-        <w:t>Figura 3.1</w:t>
+        <w:t xml:space="preserve">Figura </w:t>
+      </w:r>
+      <w:r>
+        <w:rPr>
+          <w:sz w:val="24"/>
+          <w:szCs w:val="24"/>
+          <w:lang w:val="es-AR"/>
+        </w:rPr>
+        <w:t>1.</w:t>
+      </w:r>
+      <w:r>
+        <w:rPr>
+          <w:sz w:val="24"/>
+          <w:szCs w:val="24"/>
+          <w:lang w:val="es-AR"/>
+        </w:rPr>
+        <w:t>3.1</w:t>
       </w:r>
     </w:p>
     <w:p>
@@ -2178,18 +2618,36 @@
       <w:pPr>
         <w:ind w:left="705"/>
         <w:rPr>
-          <w:sz w:val="24"/>
-          <w:szCs w:val="24"/>
-          <w:lang w:val="es-AR"/>
-        </w:rPr>
-      </w:pPr>
-      <w:r>
-        <w:rPr>
-          <w:sz w:val="24"/>
-          <w:szCs w:val="24"/>
-          <w:lang w:val="es-AR"/>
-        </w:rPr>
-        <w:t>Figura 3.1</w:t>
+          <w:b/>
+          <w:sz w:val="24"/>
+          <w:szCs w:val="24"/>
+          <w:u w:val="single"/>
+          <w:lang w:val="es-AR"/>
+        </w:rPr>
+      </w:pPr>
+      <w:r>
+        <w:rPr>
+          <w:sz w:val="24"/>
+          <w:szCs w:val="24"/>
+          <w:lang w:val="es-AR"/>
+        </w:rPr>
+        <w:t xml:space="preserve">Figura </w:t>
+      </w:r>
+      <w:r>
+        <w:rPr>
+          <w:sz w:val="24"/>
+          <w:szCs w:val="24"/>
+          <w:lang w:val="es-AR"/>
+        </w:rPr>
+        <w:t>1.</w:t>
+      </w:r>
+      <w:r>
+        <w:rPr>
+          <w:sz w:val="24"/>
+          <w:szCs w:val="24"/>
+          <w:lang w:val="es-AR"/>
+        </w:rPr>
+        <w:t>3.1</w:t>
       </w:r>
     </w:p>
     <w:p>
@@ -2201,69 +2659,368 @@
           <w:lang w:val="es-AR"/>
         </w:rPr>
       </w:pPr>
-    </w:p>
-    <w:p>
-      <w:pPr>
-        <w:rPr>
-          <w:sz w:val="24"/>
-          <w:szCs w:val="24"/>
-          <w:u w:val="wave"/>
-          <w:lang w:val="es-AR"/>
-        </w:rPr>
-      </w:pPr>
-    </w:p>
-    <w:p>
-      <w:pPr>
-        <w:rPr>
-          <w:sz w:val="24"/>
-          <w:szCs w:val="24"/>
-          <w:u w:val="wave"/>
-          <w:lang w:val="es-AR"/>
-        </w:rPr>
-      </w:pPr>
-    </w:p>
-    <w:p>
-      <w:pPr>
-        <w:rPr>
-          <w:sz w:val="24"/>
-          <w:szCs w:val="24"/>
-          <w:u w:val="wave"/>
-          <w:lang w:val="es-AR"/>
-        </w:rPr>
-      </w:pPr>
-    </w:p>
-    <w:p>
-      <w:pPr>
-        <w:rPr>
-          <w:sz w:val="24"/>
-          <w:szCs w:val="24"/>
-          <w:u w:val="wave"/>
-          <w:lang w:val="es-AR"/>
-        </w:rPr>
-      </w:pPr>
-    </w:p>
-    <w:p>
-      <w:pPr>
-        <w:rPr>
-          <w:sz w:val="24"/>
-          <w:szCs w:val="24"/>
-          <w:u w:val="wave"/>
-          <w:lang w:val="es-AR"/>
-        </w:rPr>
-      </w:pPr>
-    </w:p>
-    <w:p>
-      <w:pPr>
-        <w:rPr>
-          <w:sz w:val="24"/>
-          <w:szCs w:val="24"/>
-          <w:u w:val="wave"/>
-          <w:lang w:val="es-AR"/>
-        </w:rPr>
-      </w:pPr>
-    </w:p>
-    <w:p>
-      <w:pPr>
+      <w:r>
+        <w:rPr>
+          <w:b/>
+          <w:sz w:val="24"/>
+          <w:szCs w:val="24"/>
+          <w:u w:val="single"/>
+          <w:lang w:val="es-AR"/>
+        </w:rPr>
+        <w:lastRenderedPageBreak/>
+        <w:t>OPERACIONES BASICAS</w:t>
+      </w:r>
+    </w:p>
+    <w:p>
+      <w:pPr>
+        <w:rPr>
+          <w:sz w:val="24"/>
+          <w:szCs w:val="24"/>
+          <w:lang w:val="es-AR"/>
+        </w:rPr>
+      </w:pPr>
+      <w:r>
+        <w:rPr>
+          <w:sz w:val="24"/>
+          <w:szCs w:val="24"/>
+          <w:lang w:val="es-AR"/>
+        </w:rPr>
+        <w:t xml:space="preserve">   </w:t>
+      </w:r>
+      <w:r>
+        <w:rPr>
+          <w:sz w:val="24"/>
+          <w:szCs w:val="24"/>
+          <w:lang w:val="es-AR"/>
+        </w:rPr>
+        <w:t>Esta opción p</w:t>
+      </w:r>
+      <w:r>
+        <w:rPr>
+          <w:sz w:val="24"/>
+          <w:szCs w:val="24"/>
+          <w:lang w:val="es-AR"/>
+        </w:rPr>
+        <w:t>e</w:t>
+      </w:r>
+      <w:bookmarkStart w:id="0" w:name="_GoBack"/>
+      <w:bookmarkEnd w:id="0"/>
+      <w:r>
+        <w:rPr>
+          <w:sz w:val="24"/>
+          <w:szCs w:val="24"/>
+          <w:lang w:val="es-AR"/>
+        </w:rPr>
+        <w:t>rmite sumar, restar, dividir y multiplicar dos</w:t>
+      </w:r>
+      <w:r>
+        <w:rPr>
+          <w:sz w:val="24"/>
+          <w:szCs w:val="24"/>
+          <w:lang w:val="es-AR"/>
+        </w:rPr>
+        <w:t xml:space="preserve"> número</w:t>
+      </w:r>
+      <w:r>
+        <w:rPr>
+          <w:sz w:val="24"/>
+          <w:szCs w:val="24"/>
+          <w:lang w:val="es-AR"/>
+        </w:rPr>
+        <w:t>s</w:t>
+      </w:r>
+      <w:r>
+        <w:rPr>
+          <w:sz w:val="24"/>
+          <w:szCs w:val="24"/>
+          <w:lang w:val="es-AR"/>
+        </w:rPr>
+        <w:t xml:space="preserve"> complejo</w:t>
+      </w:r>
+      <w:r>
+        <w:rPr>
+          <w:sz w:val="24"/>
+          <w:szCs w:val="24"/>
+          <w:lang w:val="es-AR"/>
+        </w:rPr>
+        <w:t xml:space="preserve">s, </w:t>
+      </w:r>
+      <w:r>
+        <w:rPr>
+          <w:sz w:val="24"/>
+          <w:szCs w:val="24"/>
+          <w:lang w:val="es-AR"/>
+        </w:rPr>
+        <w:t>el sistema muestra</w:t>
+      </w:r>
+      <w:r>
+        <w:rPr>
+          <w:sz w:val="24"/>
+          <w:szCs w:val="24"/>
+          <w:lang w:val="es-AR"/>
+        </w:rPr>
+        <w:t xml:space="preserve"> el resultado</w:t>
+      </w:r>
+      <w:r>
+        <w:rPr>
+          <w:sz w:val="24"/>
+          <w:szCs w:val="24"/>
+          <w:lang w:val="es-AR"/>
+        </w:rPr>
+        <w:t>.</w:t>
+      </w:r>
+      <w:r>
+        <w:rPr>
+          <w:sz w:val="24"/>
+          <w:szCs w:val="24"/>
+          <w:lang w:val="es-AR"/>
+        </w:rPr>
+        <w:t xml:space="preserve"> S</w:t>
+      </w:r>
+      <w:r>
+        <w:rPr>
+          <w:sz w:val="24"/>
+          <w:szCs w:val="24"/>
+          <w:lang w:val="es-AR"/>
+        </w:rPr>
+        <w:t>e debe</w:t>
+      </w:r>
+      <w:r>
+        <w:rPr>
+          <w:sz w:val="24"/>
+          <w:szCs w:val="24"/>
+          <w:lang w:val="es-AR"/>
+        </w:rPr>
+        <w:t xml:space="preserve">n ingresar </w:t>
+      </w:r>
+      <w:r>
+        <w:rPr>
+          <w:sz w:val="24"/>
+          <w:szCs w:val="24"/>
+          <w:lang w:val="es-AR"/>
+        </w:rPr>
+        <w:t>l</w:t>
+      </w:r>
+      <w:r>
+        <w:rPr>
+          <w:sz w:val="24"/>
+          <w:szCs w:val="24"/>
+          <w:lang w:val="es-AR"/>
+        </w:rPr>
+        <w:t>os</w:t>
+      </w:r>
+      <w:r>
+        <w:rPr>
+          <w:sz w:val="24"/>
+          <w:szCs w:val="24"/>
+          <w:lang w:val="es-AR"/>
+        </w:rPr>
+        <w:t xml:space="preserve"> número</w:t>
+      </w:r>
+      <w:r>
+        <w:rPr>
+          <w:sz w:val="24"/>
+          <w:szCs w:val="24"/>
+          <w:lang w:val="es-AR"/>
+        </w:rPr>
+        <w:t>s</w:t>
+      </w:r>
+      <w:r>
+        <w:rPr>
+          <w:sz w:val="24"/>
+          <w:szCs w:val="24"/>
+          <w:lang w:val="es-AR"/>
+        </w:rPr>
+        <w:t xml:space="preserve"> que se quiere</w:t>
+      </w:r>
+      <w:r>
+        <w:rPr>
+          <w:sz w:val="24"/>
+          <w:szCs w:val="24"/>
+          <w:lang w:val="es-AR"/>
+        </w:rPr>
+        <w:t>n operar</w:t>
+      </w:r>
+      <w:r>
+        <w:rPr>
+          <w:sz w:val="24"/>
+          <w:szCs w:val="24"/>
+          <w:lang w:val="es-AR"/>
+        </w:rPr>
+        <w:t xml:space="preserve"> en alguno de los formatos permitidos</w:t>
+      </w:r>
+      <w:r>
+        <w:rPr>
+          <w:sz w:val="24"/>
+          <w:szCs w:val="24"/>
+          <w:lang w:val="es-AR"/>
+        </w:rPr>
+        <w:t xml:space="preserve"> (ver página 1)</w:t>
+      </w:r>
+      <w:r>
+        <w:rPr>
+          <w:sz w:val="24"/>
+          <w:szCs w:val="24"/>
+          <w:lang w:val="es-AR"/>
+        </w:rPr>
+        <w:t>.</w:t>
+      </w:r>
+      <w:r>
+        <w:rPr>
+          <w:sz w:val="24"/>
+          <w:szCs w:val="24"/>
+          <w:lang w:val="es-AR"/>
+        </w:rPr>
+        <w:t xml:space="preserve"> Luego se debe hacer </w:t>
+      </w:r>
+      <w:proofErr w:type="spellStart"/>
+      <w:r>
+        <w:rPr>
+          <w:sz w:val="24"/>
+          <w:szCs w:val="24"/>
+          <w:lang w:val="es-AR"/>
+        </w:rPr>
+        <w:t>click</w:t>
+      </w:r>
+      <w:proofErr w:type="spellEnd"/>
+      <w:r>
+        <w:rPr>
+          <w:sz w:val="24"/>
+          <w:szCs w:val="24"/>
+          <w:lang w:val="es-AR"/>
+        </w:rPr>
+        <w:t xml:space="preserve"> en el botón de la operación elegida. Con los números ingresados se pueden ir seleccionando las distintas operaciones y el sistema muestra el correspondiente resultado.</w:t>
+      </w:r>
+    </w:p>
+    <w:p>
+      <w:pPr>
+        <w:rPr>
+          <w:sz w:val="24"/>
+          <w:szCs w:val="24"/>
+          <w:lang w:val="es-AR"/>
+        </w:rPr>
+      </w:pPr>
+      <w:r>
+        <w:rPr>
+          <w:sz w:val="24"/>
+          <w:szCs w:val="24"/>
+          <w:lang w:val="es-AR"/>
+        </w:rPr>
+        <w:t xml:space="preserve">   Para repetir el proceso se puede hacer </w:t>
+      </w:r>
+      <w:proofErr w:type="spellStart"/>
+      <w:r>
+        <w:rPr>
+          <w:sz w:val="24"/>
+          <w:szCs w:val="24"/>
+          <w:lang w:val="es-AR"/>
+        </w:rPr>
+        <w:t>click</w:t>
+      </w:r>
+      <w:proofErr w:type="spellEnd"/>
+      <w:r>
+        <w:rPr>
+          <w:sz w:val="24"/>
+          <w:szCs w:val="24"/>
+          <w:lang w:val="es-AR"/>
+        </w:rPr>
+        <w:t xml:space="preserve"> en el botón “Limpiar” para ingresar nuevos valores.</w:t>
+      </w:r>
+    </w:p>
+    <w:p>
+      <w:pPr>
+        <w:rPr>
+          <w:sz w:val="24"/>
+          <w:szCs w:val="24"/>
+          <w:lang w:val="es-AR"/>
+        </w:rPr>
+      </w:pPr>
+      <w:r>
+        <w:rPr>
+          <w:sz w:val="24"/>
+          <w:szCs w:val="24"/>
+          <w:lang w:val="es-AR"/>
+        </w:rPr>
+        <w:t xml:space="preserve">   El botón “Volver” regresa al Menú principal.</w:t>
+      </w:r>
+    </w:p>
+    <w:p>
+      <w:pPr>
+        <w:rPr>
+          <w:sz w:val="24"/>
+          <w:szCs w:val="24"/>
+          <w:lang w:val="es-AR"/>
+        </w:rPr>
+      </w:pPr>
+      <w:r>
+        <w:rPr>
+          <w:sz w:val="24"/>
+          <w:szCs w:val="24"/>
+          <w:lang w:val="es-AR"/>
+        </w:rPr>
+        <w:t xml:space="preserve">   </w:t>
+      </w:r>
+      <w:r>
+        <w:rPr>
+          <w:noProof/>
+          <w:sz w:val="24"/>
+          <w:szCs w:val="24"/>
+        </w:rPr>
+        <w:drawing>
+          <wp:inline distT="0" distB="0" distL="0" distR="0">
+            <wp:extent cx="5133975" cy="4074583"/>
+            <wp:effectExtent l="0" t="0" r="0" b="2540"/>
+            <wp:docPr id="1" name="Imagen 1"/>
+            <wp:cNvGraphicFramePr>
+              <a:graphicFrameLocks xmlns:a="http://schemas.openxmlformats.org/drawingml/2006/main" noChangeAspect="1"/>
+            </wp:cNvGraphicFramePr>
+            <a:graphic xmlns:a="http://schemas.openxmlformats.org/drawingml/2006/main">
+              <a:graphicData uri="http://schemas.openxmlformats.org/drawingml/2006/picture">
+                <pic:pic xmlns:pic="http://schemas.openxmlformats.org/drawingml/2006/picture">
+                  <pic:nvPicPr>
+                    <pic:cNvPr id="1" name="Captura de pantalla (89).png"/>
+                    <pic:cNvPicPr/>
+                  </pic:nvPicPr>
+                  <pic:blipFill>
+                    <a:blip r:embed="rId17">
+                      <a:extLst>
+                        <a:ext uri="{28A0092B-C50C-407E-A947-70E740481C1C}">
+                          <a14:useLocalDpi xmlns:a14="http://schemas.microsoft.com/office/drawing/2010/main" val="0"/>
+                        </a:ext>
+                      </a:extLst>
+                    </a:blip>
+                    <a:stretch>
+                      <a:fillRect/>
+                    </a:stretch>
+                  </pic:blipFill>
+                  <pic:spPr>
+                    <a:xfrm>
+                      <a:off x="0" y="0"/>
+                      <a:ext cx="5141860" cy="4080841"/>
+                    </a:xfrm>
+                    <a:prstGeom prst="rect">
+                      <a:avLst/>
+                    </a:prstGeom>
+                  </pic:spPr>
+                </pic:pic>
+              </a:graphicData>
+            </a:graphic>
+          </wp:inline>
+        </w:drawing>
+      </w:r>
+    </w:p>
+    <w:p>
+      <w:pPr>
+        <w:rPr>
+          <w:sz w:val="24"/>
+          <w:szCs w:val="24"/>
+          <w:lang w:val="es-AR"/>
+        </w:rPr>
+      </w:pPr>
+    </w:p>
+    <w:p>
+      <w:pPr>
+        <w:ind w:left="705"/>
         <w:rPr>
           <w:sz w:val="24"/>
           <w:szCs w:val="24"/>
@@ -3075,6 +3832,128 @@
     </w:lvl>
   </w:abstractNum>
   <w:abstractNum w:abstractNumId="7" w15:restartNumberingAfterBreak="0">
+    <w:nsid w:val="37092015"/>
+    <w:multiLevelType w:val="multilevel"/>
+    <w:tmpl w:val="1CB83E72"/>
+    <w:lvl w:ilvl="0">
+      <w:start w:val="1"/>
+      <w:numFmt w:val="decimal"/>
+      <w:lvlText w:val="%1"/>
+      <w:lvlJc w:val="left"/>
+      <w:pPr>
+        <w:ind w:left="360" w:hanging="360"/>
+      </w:pPr>
+      <w:rPr>
+        <w:rFonts w:hint="default"/>
+        <w:b/>
+      </w:rPr>
+    </w:lvl>
+    <w:lvl w:ilvl="1">
+      <w:start w:val="1"/>
+      <w:numFmt w:val="decimal"/>
+      <w:lvlText w:val="%1.%2"/>
+      <w:lvlJc w:val="left"/>
+      <w:pPr>
+        <w:ind w:left="644" w:hanging="360"/>
+      </w:pPr>
+      <w:rPr>
+        <w:rFonts w:hint="default"/>
+        <w:b/>
+      </w:rPr>
+    </w:lvl>
+    <w:lvl w:ilvl="2">
+      <w:start w:val="1"/>
+      <w:numFmt w:val="decimal"/>
+      <w:lvlText w:val="%1.%2.%3"/>
+      <w:lvlJc w:val="left"/>
+      <w:pPr>
+        <w:ind w:left="1288" w:hanging="720"/>
+      </w:pPr>
+      <w:rPr>
+        <w:rFonts w:hint="default"/>
+        <w:b/>
+      </w:rPr>
+    </w:lvl>
+    <w:lvl w:ilvl="3">
+      <w:start w:val="1"/>
+      <w:numFmt w:val="decimal"/>
+      <w:lvlText w:val="%1.%2.%3.%4"/>
+      <w:lvlJc w:val="left"/>
+      <w:pPr>
+        <w:ind w:left="1572" w:hanging="720"/>
+      </w:pPr>
+      <w:rPr>
+        <w:rFonts w:hint="default"/>
+        <w:b/>
+      </w:rPr>
+    </w:lvl>
+    <w:lvl w:ilvl="4">
+      <w:start w:val="1"/>
+      <w:numFmt w:val="decimal"/>
+      <w:lvlText w:val="%1.%2.%3.%4.%5"/>
+      <w:lvlJc w:val="left"/>
+      <w:pPr>
+        <w:ind w:left="2216" w:hanging="1080"/>
+      </w:pPr>
+      <w:rPr>
+        <w:rFonts w:hint="default"/>
+        <w:b/>
+      </w:rPr>
+    </w:lvl>
+    <w:lvl w:ilvl="5">
+      <w:start w:val="1"/>
+      <w:numFmt w:val="decimal"/>
+      <w:lvlText w:val="%1.%2.%3.%4.%5.%6"/>
+      <w:lvlJc w:val="left"/>
+      <w:pPr>
+        <w:ind w:left="2500" w:hanging="1080"/>
+      </w:pPr>
+      <w:rPr>
+        <w:rFonts w:hint="default"/>
+        <w:b/>
+      </w:rPr>
+    </w:lvl>
+    <w:lvl w:ilvl="6">
+      <w:start w:val="1"/>
+      <w:numFmt w:val="decimal"/>
+      <w:lvlText w:val="%1.%2.%3.%4.%5.%6.%7"/>
+      <w:lvlJc w:val="left"/>
+      <w:pPr>
+        <w:ind w:left="3144" w:hanging="1440"/>
+      </w:pPr>
+      <w:rPr>
+        <w:rFonts w:hint="default"/>
+        <w:b/>
+      </w:rPr>
+    </w:lvl>
+    <w:lvl w:ilvl="7">
+      <w:start w:val="1"/>
+      <w:numFmt w:val="decimal"/>
+      <w:lvlText w:val="%1.%2.%3.%4.%5.%6.%7.%8"/>
+      <w:lvlJc w:val="left"/>
+      <w:pPr>
+        <w:ind w:left="3428" w:hanging="1440"/>
+      </w:pPr>
+      <w:rPr>
+        <w:rFonts w:hint="default"/>
+        <w:b/>
+      </w:rPr>
+    </w:lvl>
+    <w:lvl w:ilvl="8">
+      <w:start w:val="1"/>
+      <w:numFmt w:val="decimal"/>
+      <w:lvlText w:val="%1.%2.%3.%4.%5.%6.%7.%8.%9"/>
+      <w:lvlJc w:val="left"/>
+      <w:pPr>
+        <w:ind w:left="4072" w:hanging="1800"/>
+      </w:pPr>
+      <w:rPr>
+        <w:rFonts w:hint="default"/>
+        <w:b/>
+      </w:rPr>
+    </w:lvl>
+  </w:abstractNum>
+  <w:abstractNum w:abstractNumId="8" w15:restartNumberingAfterBreak="0">
     <w:nsid w:val="512A0EF7"/>
     <w:multiLevelType w:val="hybridMultilevel"/>
     <w:tmpl w:val="A27C0968"/>
@@ -3187,7 +4066,7 @@
       </w:rPr>
     </w:lvl>
   </w:abstractNum>
-  <w:abstractNum w:abstractNumId="8" w15:restartNumberingAfterBreak="0">
+  <w:abstractNum w:abstractNumId="9" w15:restartNumberingAfterBreak="0">
     <w:nsid w:val="53C503C1"/>
     <w:multiLevelType w:val="hybridMultilevel"/>
     <w:tmpl w:val="683649B6"/>
@@ -3300,7 +4179,7 @@
       </w:rPr>
     </w:lvl>
   </w:abstractNum>
-  <w:abstractNum w:abstractNumId="9" w15:restartNumberingAfterBreak="0">
+  <w:abstractNum w:abstractNumId="10" w15:restartNumberingAfterBreak="0">
     <w:nsid w:val="65F710F7"/>
     <w:multiLevelType w:val="hybridMultilevel"/>
     <w:tmpl w:val="0A5A884E"/>
@@ -3413,7 +4292,7 @@
       </w:rPr>
     </w:lvl>
   </w:abstractNum>
-  <w:abstractNum w:abstractNumId="10" w15:restartNumberingAfterBreak="0">
+  <w:abstractNum w:abstractNumId="11" w15:restartNumberingAfterBreak="0">
     <w:nsid w:val="6FE15CC4"/>
     <w:multiLevelType w:val="hybridMultilevel"/>
     <w:tmpl w:val="1D4C2FE8"/>
@@ -3503,7 +4382,7 @@
     </w:lvl>
   </w:abstractNum>
   <w:num w:numId="1">
-    <w:abstractNumId w:val="10"/>
+    <w:abstractNumId w:val="11"/>
   </w:num>
   <w:num w:numId="2">
     <w:abstractNumId w:val="2"/>
@@ -3518,7 +4397,7 @@
     <w:abstractNumId w:val="0"/>
   </w:num>
   <w:num w:numId="6">
-    <w:abstractNumId w:val="9"/>
+    <w:abstractNumId w:val="10"/>
   </w:num>
   <w:num w:numId="7">
     <w:abstractNumId w:val="6"/>
@@ -3527,13 +4406,16 @@
     <w:abstractNumId w:val="3"/>
   </w:num>
   <w:num w:numId="9">
-    <w:abstractNumId w:val="8"/>
+    <w:abstractNumId w:val="9"/>
   </w:num>
   <w:num w:numId="10">
-    <w:abstractNumId w:val="7"/>
+    <w:abstractNumId w:val="8"/>
   </w:num>
   <w:num w:numId="11">
     <w:abstractNumId w:val="1"/>
+  </w:num>
+  <w:num w:numId="12">
+    <w:abstractNumId w:val="7"/>
   </w:num>
 </w:numbering>
 </file>

</xml_diff>

<commit_message>
avance en el manual
</commit_message>
<xml_diff>
--- a/Manual de Usuario.docx
+++ b/Manual de Usuario.docx
@@ -842,6 +842,32 @@
         </w:rPr>
         <w:t>.1</w:t>
       </w:r>
+      <w:r>
+        <w:rPr>
+          <w:sz w:val="24"/>
+          <w:szCs w:val="24"/>
+          <w:lang w:val="es-AR"/>
+        </w:rPr>
+        <w:t xml:space="preserve">_ Ingreso de número en forma </w:t>
+      </w:r>
+      <w:proofErr w:type="spellStart"/>
+      <w:r>
+        <w:rPr>
+          <w:sz w:val="24"/>
+          <w:szCs w:val="24"/>
+          <w:lang w:val="es-AR"/>
+        </w:rPr>
+        <w:t>binómica</w:t>
+      </w:r>
+      <w:proofErr w:type="spellEnd"/>
+      <w:r>
+        <w:rPr>
+          <w:sz w:val="24"/>
+          <w:szCs w:val="24"/>
+          <w:lang w:val="es-AR"/>
+        </w:rPr>
+        <w:t>.</w:t>
+      </w:r>
     </w:p>
     <w:p>
       <w:pPr>
@@ -943,6 +969,40 @@
           <w:lang w:val="es-AR"/>
         </w:rPr>
         <w:t>2</w:t>
+      </w:r>
+      <w:r>
+        <w:rPr>
+          <w:sz w:val="24"/>
+          <w:szCs w:val="24"/>
+          <w:lang w:val="es-AR"/>
+        </w:rPr>
+        <w:t>_ Conversión del número complejo</w:t>
+      </w:r>
+      <w:r>
+        <w:rPr>
+          <w:sz w:val="24"/>
+          <w:szCs w:val="24"/>
+          <w:lang w:val="es-AR"/>
+        </w:rPr>
+        <w:t xml:space="preserve"> ingresado en forma </w:t>
+      </w:r>
+      <w:proofErr w:type="spellStart"/>
+      <w:r>
+        <w:rPr>
+          <w:sz w:val="24"/>
+          <w:szCs w:val="24"/>
+          <w:lang w:val="es-AR"/>
+        </w:rPr>
+        <w:t>binómica</w:t>
+      </w:r>
+      <w:proofErr w:type="spellEnd"/>
+      <w:r>
+        <w:rPr>
+          <w:sz w:val="24"/>
+          <w:szCs w:val="24"/>
+          <w:lang w:val="es-AR"/>
+        </w:rPr>
+        <w:t>.</w:t>
       </w:r>
     </w:p>
     <w:p>
@@ -1037,6 +1097,24 @@
         </w:rPr>
         <w:t>3</w:t>
       </w:r>
+      <w:r>
+        <w:rPr>
+          <w:sz w:val="24"/>
+          <w:szCs w:val="24"/>
+          <w:lang w:val="es-AR"/>
+        </w:rPr>
+        <w:t>_ Ingreso de número complejo con parte real cero.</w:t>
+      </w:r>
+    </w:p>
+    <w:p>
+      <w:pPr>
+        <w:ind w:left="720"/>
+        <w:rPr>
+          <w:sz w:val="24"/>
+          <w:szCs w:val="24"/>
+          <w:lang w:val="es-AR"/>
+        </w:rPr>
+      </w:pPr>
     </w:p>
     <w:p>
       <w:pPr>
@@ -1128,6 +1206,30 @@
           <w:lang w:val="es-AR"/>
         </w:rPr>
         <w:t>4</w:t>
+      </w:r>
+      <w:r>
+        <w:rPr>
+          <w:sz w:val="24"/>
+          <w:szCs w:val="24"/>
+          <w:lang w:val="es-AR"/>
+        </w:rPr>
+        <w:t>_ Conversión</w:t>
+      </w:r>
+      <w:r>
+        <w:rPr>
+          <w:sz w:val="24"/>
+          <w:szCs w:val="24"/>
+          <w:lang w:val="es-AR"/>
+        </w:rPr>
+        <w:t xml:space="preserve"> de número complejo con parte real cero</w:t>
+      </w:r>
+      <w:r>
+        <w:rPr>
+          <w:sz w:val="24"/>
+          <w:szCs w:val="24"/>
+          <w:lang w:val="es-AR"/>
+        </w:rPr>
+        <w:t>.</w:t>
       </w:r>
     </w:p>
     <w:p>
@@ -1222,6 +1324,22 @@
         </w:rPr>
         <w:t>5</w:t>
       </w:r>
+      <w:r>
+        <w:rPr>
+          <w:sz w:val="24"/>
+          <w:szCs w:val="24"/>
+          <w:lang w:val="es-AR"/>
+        </w:rPr>
+        <w:t xml:space="preserve">_ </w:t>
+      </w:r>
+      <w:r>
+        <w:rPr>
+          <w:sz w:val="24"/>
+          <w:szCs w:val="24"/>
+          <w:lang w:val="es-AR"/>
+        </w:rPr>
+        <w:t>Ingreso de fracción o raíz como número decimal.</w:t>
+      </w:r>
     </w:p>
     <w:p>
       <w:pPr>
@@ -1314,6 +1432,38 @@
         </w:rPr>
         <w:t>6</w:t>
       </w:r>
+      <w:r>
+        <w:rPr>
+          <w:sz w:val="24"/>
+          <w:szCs w:val="24"/>
+          <w:lang w:val="es-AR"/>
+        </w:rPr>
+        <w:t xml:space="preserve">_ Conversión </w:t>
+      </w:r>
+      <w:r>
+        <w:rPr>
+          <w:sz w:val="24"/>
+          <w:szCs w:val="24"/>
+          <w:lang w:val="es-AR"/>
+        </w:rPr>
+        <w:t xml:space="preserve">de </w:t>
+      </w:r>
+      <w:r>
+        <w:rPr>
+          <w:sz w:val="24"/>
+          <w:szCs w:val="24"/>
+          <w:lang w:val="es-AR"/>
+        </w:rPr>
+        <w:t xml:space="preserve">número complejo ingresado con </w:t>
+      </w:r>
+      <w:r>
+        <w:rPr>
+          <w:sz w:val="24"/>
+          <w:szCs w:val="24"/>
+          <w:lang w:val="es-AR"/>
+        </w:rPr>
+        <w:t>fracción o raíz como número decimal.</w:t>
+      </w:r>
     </w:p>
     <w:p>
       <w:pPr>
@@ -1346,7 +1496,6 @@
           <w:szCs w:val="24"/>
           <w:lang w:val="es-AR"/>
         </w:rPr>
-        <w:lastRenderedPageBreak/>
         <w:t>E</w:t>
       </w:r>
       <w:r>
@@ -1907,6 +2056,14 @@
           <w:lang w:val="es-AR"/>
         </w:rPr>
         <w:t>2.1</w:t>
+      </w:r>
+      <w:r>
+        <w:rPr>
+          <w:sz w:val="24"/>
+          <w:szCs w:val="24"/>
+          <w:lang w:val="es-AR"/>
+        </w:rPr>
+        <w:t>_ Ingreso de número en forma polar.</w:t>
       </w:r>
     </w:p>
     <w:p>
@@ -2001,6 +2158,30 @@
         </w:rPr>
         <w:t>2.2</w:t>
       </w:r>
+      <w:r>
+        <w:rPr>
+          <w:sz w:val="24"/>
+          <w:szCs w:val="24"/>
+          <w:lang w:val="es-AR"/>
+        </w:rPr>
+        <w:t xml:space="preserve">_ Conversión de número </w:t>
+      </w:r>
+      <w:r>
+        <w:rPr>
+          <w:sz w:val="24"/>
+          <w:szCs w:val="24"/>
+          <w:lang w:val="es-AR"/>
+        </w:rPr>
+        <w:t xml:space="preserve">complejo ingresado </w:t>
+      </w:r>
+      <w:r>
+        <w:rPr>
+          <w:sz w:val="24"/>
+          <w:szCs w:val="24"/>
+          <w:lang w:val="es-AR"/>
+        </w:rPr>
+        <w:t>en forma polar.</w:t>
+      </w:r>
     </w:p>
     <w:p>
       <w:pPr>
@@ -2093,6 +2274,38 @@
         </w:rPr>
         <w:t>2.3</w:t>
       </w:r>
+      <w:r>
+        <w:rPr>
+          <w:sz w:val="24"/>
+          <w:szCs w:val="24"/>
+          <w:lang w:val="es-AR"/>
+        </w:rPr>
+        <w:t xml:space="preserve">_ </w:t>
+      </w:r>
+      <w:r>
+        <w:rPr>
+          <w:sz w:val="24"/>
+          <w:szCs w:val="24"/>
+          <w:lang w:val="es-AR"/>
+        </w:rPr>
+        <w:t xml:space="preserve">Ingreso de </w:t>
+      </w:r>
+      <w:r>
+        <w:rPr>
+          <w:sz w:val="24"/>
+          <w:szCs w:val="24"/>
+          <w:lang w:val="es-AR"/>
+        </w:rPr>
+        <w:t xml:space="preserve">número complejo con </w:t>
+      </w:r>
+      <w:r>
+        <w:rPr>
+          <w:sz w:val="24"/>
+          <w:szCs w:val="24"/>
+          <w:lang w:val="es-AR"/>
+        </w:rPr>
+        <w:t>fracción o raíz como número decimal.</w:t>
+      </w:r>
     </w:p>
     <w:p>
       <w:pPr>
@@ -2103,13 +2316,22 @@
           <w:lang w:val="es-AR"/>
         </w:rPr>
       </w:pPr>
+    </w:p>
+    <w:p>
+      <w:pPr>
+        <w:ind w:left="720"/>
+        <w:rPr>
+          <w:sz w:val="24"/>
+          <w:szCs w:val="24"/>
+          <w:lang w:val="es-AR"/>
+        </w:rPr>
+      </w:pPr>
       <w:r>
         <w:rPr>
           <w:noProof/>
           <w:sz w:val="24"/>
           <w:szCs w:val="24"/>
         </w:rPr>
-        <w:lastRenderedPageBreak/>
         <w:drawing>
           <wp:inline distT="0" distB="0" distL="0" distR="0">
             <wp:extent cx="4676775" cy="3721659"/>
@@ -2185,6 +2407,38 @@
           <w:lang w:val="es-AR"/>
         </w:rPr>
         <w:t>2.4</w:t>
+      </w:r>
+      <w:r>
+        <w:rPr>
+          <w:sz w:val="24"/>
+          <w:szCs w:val="24"/>
+          <w:lang w:val="es-AR"/>
+        </w:rPr>
+        <w:t xml:space="preserve">_ Conversión de </w:t>
+      </w:r>
+      <w:r>
+        <w:rPr>
+          <w:sz w:val="24"/>
+          <w:szCs w:val="24"/>
+          <w:lang w:val="es-AR"/>
+        </w:rPr>
+        <w:t xml:space="preserve">número complejo con </w:t>
+      </w:r>
+      <w:r>
+        <w:rPr>
+          <w:sz w:val="24"/>
+          <w:szCs w:val="24"/>
+          <w:lang w:val="es-AR"/>
+        </w:rPr>
+        <w:t>fracción o raíz como n</w:t>
+      </w:r>
+      <w:r>
+        <w:rPr>
+          <w:sz w:val="24"/>
+          <w:szCs w:val="24"/>
+          <w:lang w:val="es-AR"/>
+        </w:rPr>
+        <w:t>úmero decimal.</w:t>
       </w:r>
     </w:p>
     <w:p>
@@ -2555,6 +2809,30 @@
         </w:rPr>
         <w:t>3.1</w:t>
       </w:r>
+      <w:r>
+        <w:rPr>
+          <w:sz w:val="24"/>
+          <w:szCs w:val="24"/>
+          <w:lang w:val="es-AR"/>
+        </w:rPr>
+        <w:t>_Ingreso de número</w:t>
+      </w:r>
+      <w:r>
+        <w:rPr>
+          <w:sz w:val="24"/>
+          <w:szCs w:val="24"/>
+          <w:lang w:val="es-AR"/>
+        </w:rPr>
+        <w:t xml:space="preserve"> complejo</w:t>
+      </w:r>
+      <w:r>
+        <w:rPr>
+          <w:sz w:val="24"/>
+          <w:szCs w:val="24"/>
+          <w:lang w:val="es-AR"/>
+        </w:rPr>
+        <w:t xml:space="preserve"> como par ordenado.</w:t>
+      </w:r>
     </w:p>
     <w:p>
       <w:pPr>
@@ -2649,6 +2927,38 @@
         </w:rPr>
         <w:t>3.1</w:t>
       </w:r>
+      <w:r>
+        <w:rPr>
+          <w:sz w:val="24"/>
+          <w:szCs w:val="24"/>
+          <w:lang w:val="es-AR"/>
+        </w:rPr>
+        <w:t xml:space="preserve">_ Conversión de número </w:t>
+      </w:r>
+      <w:r>
+        <w:rPr>
+          <w:sz w:val="24"/>
+          <w:szCs w:val="24"/>
+          <w:lang w:val="es-AR"/>
+        </w:rPr>
+        <w:t xml:space="preserve">complejo ingresado </w:t>
+      </w:r>
+      <w:r>
+        <w:rPr>
+          <w:sz w:val="24"/>
+          <w:szCs w:val="24"/>
+          <w:lang w:val="es-AR"/>
+        </w:rPr>
+        <w:t>como par o</w:t>
+      </w:r>
+      <w:r>
+        <w:rPr>
+          <w:sz w:val="24"/>
+          <w:szCs w:val="24"/>
+          <w:lang w:val="es-AR"/>
+        </w:rPr>
+        <w:t>rdenado.</w:t>
+      </w:r>
     </w:p>
     <w:p>
       <w:pPr>
@@ -2668,6 +2978,16 @@
           <w:lang w:val="es-AR"/>
         </w:rPr>
         <w:lastRenderedPageBreak/>
+        <w:t xml:space="preserve">2 </w:t>
+      </w:r>
+      <w:r>
+        <w:rPr>
+          <w:b/>
+          <w:sz w:val="24"/>
+          <w:szCs w:val="24"/>
+          <w:u w:val="single"/>
+          <w:lang w:val="es-AR"/>
+        </w:rPr>
         <w:t>OPERACIONES BASICAS</w:t>
       </w:r>
     </w:p>
@@ -2687,279 +3007,16 @@
         </w:rPr>
         <w:t xml:space="preserve">   </w:t>
       </w:r>
-      <w:r>
-        <w:rPr>
-          <w:sz w:val="24"/>
-          <w:szCs w:val="24"/>
-          <w:lang w:val="es-AR"/>
-        </w:rPr>
-        <w:t>Esta opción p</w:t>
-      </w:r>
-      <w:r>
-        <w:rPr>
-          <w:sz w:val="24"/>
-          <w:szCs w:val="24"/>
-          <w:lang w:val="es-AR"/>
-        </w:rPr>
-        <w:t>e</w:t>
-      </w:r>
-      <w:bookmarkStart w:id="0" w:name="_GoBack"/>
-      <w:bookmarkEnd w:id="0"/>
-      <w:r>
-        <w:rPr>
-          <w:sz w:val="24"/>
-          <w:szCs w:val="24"/>
-          <w:lang w:val="es-AR"/>
-        </w:rPr>
-        <w:t>rmite sumar, restar, dividir y multiplicar dos</w:t>
-      </w:r>
-      <w:r>
-        <w:rPr>
-          <w:sz w:val="24"/>
-          <w:szCs w:val="24"/>
-          <w:lang w:val="es-AR"/>
-        </w:rPr>
-        <w:t xml:space="preserve"> número</w:t>
-      </w:r>
-      <w:r>
-        <w:rPr>
-          <w:sz w:val="24"/>
-          <w:szCs w:val="24"/>
-          <w:lang w:val="es-AR"/>
-        </w:rPr>
-        <w:t>s</w:t>
-      </w:r>
-      <w:r>
-        <w:rPr>
-          <w:sz w:val="24"/>
-          <w:szCs w:val="24"/>
-          <w:lang w:val="es-AR"/>
-        </w:rPr>
-        <w:t xml:space="preserve"> complejo</w:t>
-      </w:r>
-      <w:r>
-        <w:rPr>
-          <w:sz w:val="24"/>
-          <w:szCs w:val="24"/>
-          <w:lang w:val="es-AR"/>
-        </w:rPr>
-        <w:t xml:space="preserve">s, </w:t>
-      </w:r>
-      <w:r>
-        <w:rPr>
-          <w:sz w:val="24"/>
-          <w:szCs w:val="24"/>
-          <w:lang w:val="es-AR"/>
-        </w:rPr>
-        <w:t>el sistema muestra</w:t>
-      </w:r>
-      <w:r>
-        <w:rPr>
-          <w:sz w:val="24"/>
-          <w:szCs w:val="24"/>
-          <w:lang w:val="es-AR"/>
-        </w:rPr>
-        <w:t xml:space="preserve"> el resultado</w:t>
-      </w:r>
-      <w:r>
-        <w:rPr>
-          <w:sz w:val="24"/>
-          <w:szCs w:val="24"/>
-          <w:lang w:val="es-AR"/>
-        </w:rPr>
-        <w:t>.</w:t>
-      </w:r>
-      <w:r>
-        <w:rPr>
-          <w:sz w:val="24"/>
-          <w:szCs w:val="24"/>
-          <w:lang w:val="es-AR"/>
-        </w:rPr>
-        <w:t xml:space="preserve"> S</w:t>
-      </w:r>
-      <w:r>
-        <w:rPr>
-          <w:sz w:val="24"/>
-          <w:szCs w:val="24"/>
-          <w:lang w:val="es-AR"/>
-        </w:rPr>
-        <w:t>e debe</w:t>
-      </w:r>
-      <w:r>
-        <w:rPr>
-          <w:sz w:val="24"/>
-          <w:szCs w:val="24"/>
-          <w:lang w:val="es-AR"/>
-        </w:rPr>
-        <w:t xml:space="preserve">n ingresar </w:t>
-      </w:r>
-      <w:r>
-        <w:rPr>
-          <w:sz w:val="24"/>
-          <w:szCs w:val="24"/>
-          <w:lang w:val="es-AR"/>
-        </w:rPr>
-        <w:t>l</w:t>
-      </w:r>
-      <w:r>
-        <w:rPr>
-          <w:sz w:val="24"/>
-          <w:szCs w:val="24"/>
-          <w:lang w:val="es-AR"/>
-        </w:rPr>
-        <w:t>os</w:t>
-      </w:r>
-      <w:r>
-        <w:rPr>
-          <w:sz w:val="24"/>
-          <w:szCs w:val="24"/>
-          <w:lang w:val="es-AR"/>
-        </w:rPr>
-        <w:t xml:space="preserve"> número</w:t>
-      </w:r>
-      <w:r>
-        <w:rPr>
-          <w:sz w:val="24"/>
-          <w:szCs w:val="24"/>
-          <w:lang w:val="es-AR"/>
-        </w:rPr>
-        <w:t>s</w:t>
-      </w:r>
-      <w:r>
-        <w:rPr>
-          <w:sz w:val="24"/>
-          <w:szCs w:val="24"/>
-          <w:lang w:val="es-AR"/>
-        </w:rPr>
-        <w:t xml:space="preserve"> que se quiere</w:t>
-      </w:r>
-      <w:r>
-        <w:rPr>
-          <w:sz w:val="24"/>
-          <w:szCs w:val="24"/>
-          <w:lang w:val="es-AR"/>
-        </w:rPr>
-        <w:t>n operar</w:t>
-      </w:r>
-      <w:r>
-        <w:rPr>
-          <w:sz w:val="24"/>
-          <w:szCs w:val="24"/>
-          <w:lang w:val="es-AR"/>
-        </w:rPr>
-        <w:t xml:space="preserve"> en alguno de los formatos permitidos</w:t>
-      </w:r>
-      <w:r>
-        <w:rPr>
-          <w:sz w:val="24"/>
-          <w:szCs w:val="24"/>
-          <w:lang w:val="es-AR"/>
-        </w:rPr>
-        <w:t xml:space="preserve"> (ver página 1)</w:t>
-      </w:r>
-      <w:r>
-        <w:rPr>
-          <w:sz w:val="24"/>
-          <w:szCs w:val="24"/>
-          <w:lang w:val="es-AR"/>
-        </w:rPr>
-        <w:t>.</w:t>
-      </w:r>
-      <w:r>
-        <w:rPr>
-          <w:sz w:val="24"/>
-          <w:szCs w:val="24"/>
-          <w:lang w:val="es-AR"/>
-        </w:rPr>
-        <w:t xml:space="preserve"> Luego se debe hacer </w:t>
-      </w:r>
-      <w:proofErr w:type="spellStart"/>
-      <w:r>
-        <w:rPr>
-          <w:sz w:val="24"/>
-          <w:szCs w:val="24"/>
-          <w:lang w:val="es-AR"/>
-        </w:rPr>
-        <w:t>click</w:t>
-      </w:r>
-      <w:proofErr w:type="spellEnd"/>
-      <w:r>
-        <w:rPr>
-          <w:sz w:val="24"/>
-          <w:szCs w:val="24"/>
-          <w:lang w:val="es-AR"/>
-        </w:rPr>
-        <w:t xml:space="preserve"> en el botón de la operación elegida. Con los números ingresados se pueden ir seleccionando las distintas operaciones y el sistema muestra el correspondiente resultado.</w:t>
-      </w:r>
-    </w:p>
-    <w:p>
-      <w:pPr>
-        <w:rPr>
-          <w:sz w:val="24"/>
-          <w:szCs w:val="24"/>
-          <w:lang w:val="es-AR"/>
-        </w:rPr>
-      </w:pPr>
-      <w:r>
-        <w:rPr>
-          <w:sz w:val="24"/>
-          <w:szCs w:val="24"/>
-          <w:lang w:val="es-AR"/>
-        </w:rPr>
-        <w:t xml:space="preserve">   Para repetir el proceso se puede hacer </w:t>
-      </w:r>
-      <w:proofErr w:type="spellStart"/>
-      <w:r>
-        <w:rPr>
-          <w:sz w:val="24"/>
-          <w:szCs w:val="24"/>
-          <w:lang w:val="es-AR"/>
-        </w:rPr>
-        <w:t>click</w:t>
-      </w:r>
-      <w:proofErr w:type="spellEnd"/>
-      <w:r>
-        <w:rPr>
-          <w:sz w:val="24"/>
-          <w:szCs w:val="24"/>
-          <w:lang w:val="es-AR"/>
-        </w:rPr>
-        <w:t xml:space="preserve"> en el botón “Limpiar” para ingresar nuevos valores.</w:t>
-      </w:r>
-    </w:p>
-    <w:p>
-      <w:pPr>
-        <w:rPr>
-          <w:sz w:val="24"/>
-          <w:szCs w:val="24"/>
-          <w:lang w:val="es-AR"/>
-        </w:rPr>
-      </w:pPr>
-      <w:r>
-        <w:rPr>
-          <w:sz w:val="24"/>
-          <w:szCs w:val="24"/>
-          <w:lang w:val="es-AR"/>
-        </w:rPr>
-        <w:t xml:space="preserve">   El botón “Volver” regresa al Menú principal.</w:t>
-      </w:r>
-    </w:p>
-    <w:p>
-      <w:pPr>
-        <w:rPr>
-          <w:sz w:val="24"/>
-          <w:szCs w:val="24"/>
-          <w:lang w:val="es-AR"/>
-        </w:rPr>
-      </w:pPr>
-      <w:r>
-        <w:rPr>
-          <w:sz w:val="24"/>
-          <w:szCs w:val="24"/>
-          <w:lang w:val="es-AR"/>
-        </w:rPr>
-        <w:t xml:space="preserve">   </w:t>
-      </w:r>
+    </w:p>
+    <w:p>
+      <w:pPr>
+        <w:jc w:val="center"/>
+        <w:rPr>
+          <w:sz w:val="24"/>
+          <w:szCs w:val="24"/>
+          <w:lang w:val="es-AR"/>
+        </w:rPr>
+      </w:pPr>
       <w:r>
         <w:rPr>
           <w:noProof/>
@@ -2968,8 +3025,8 @@
         </w:rPr>
         <w:drawing>
           <wp:inline distT="0" distB="0" distL="0" distR="0">
-            <wp:extent cx="5133975" cy="4074583"/>
-            <wp:effectExtent l="0" t="0" r="0" b="2540"/>
+            <wp:extent cx="4867275" cy="3862916"/>
+            <wp:effectExtent l="0" t="0" r="0" b="4445"/>
             <wp:docPr id="1" name="Imagen 1"/>
             <wp:cNvGraphicFramePr>
               <a:graphicFrameLocks xmlns:a="http://schemas.openxmlformats.org/drawingml/2006/main" noChangeAspect="1"/>
@@ -2996,7 +3053,7 @@
                   <pic:spPr>
                     <a:xfrm>
                       <a:off x="0" y="0"/>
-                      <a:ext cx="5141860" cy="4080841"/>
+                      <a:ext cx="4883932" cy="3876136"/>
                     </a:xfrm>
                     <a:prstGeom prst="rect">
                       <a:avLst/>
@@ -3017,16 +3074,400 @@
           <w:lang w:val="es-AR"/>
         </w:rPr>
       </w:pPr>
+      <w:r>
+        <w:rPr>
+          <w:sz w:val="24"/>
+          <w:szCs w:val="24"/>
+          <w:lang w:val="es-AR"/>
+        </w:rPr>
+        <w:t xml:space="preserve">   Figura 2.1.1</w:t>
+      </w:r>
+      <w:r>
+        <w:rPr>
+          <w:sz w:val="24"/>
+          <w:szCs w:val="24"/>
+          <w:lang w:val="es-AR"/>
+        </w:rPr>
+        <w:t>_ Menú de Operaciones Básicas.</w:t>
+      </w:r>
+    </w:p>
+    <w:p>
+      <w:pPr>
+        <w:rPr>
+          <w:sz w:val="24"/>
+          <w:szCs w:val="24"/>
+          <w:lang w:val="es-AR"/>
+        </w:rPr>
+      </w:pPr>
+      <w:r>
+        <w:rPr>
+          <w:sz w:val="24"/>
+          <w:szCs w:val="24"/>
+          <w:lang w:val="es-AR"/>
+        </w:rPr>
+        <w:t xml:space="preserve">   </w:t>
+      </w:r>
+      <w:r>
+        <w:rPr>
+          <w:sz w:val="24"/>
+          <w:szCs w:val="24"/>
+          <w:lang w:val="es-AR"/>
+        </w:rPr>
+        <w:t>Esta opción permite sumar, restar, dividir y multiplicar dos números complejos, el sistema muestra el resultado</w:t>
+      </w:r>
+      <w:r>
+        <w:rPr>
+          <w:sz w:val="24"/>
+          <w:szCs w:val="24"/>
+          <w:lang w:val="es-AR"/>
+        </w:rPr>
+        <w:t xml:space="preserve"> </w:t>
+      </w:r>
+      <w:r>
+        <w:rPr>
+          <w:sz w:val="24"/>
+          <w:szCs w:val="24"/>
+          <w:lang w:val="es-AR"/>
+        </w:rPr>
+        <w:t>(Figura 2.1.1).</w:t>
+      </w:r>
+      <w:r>
+        <w:rPr>
+          <w:sz w:val="24"/>
+          <w:szCs w:val="24"/>
+          <w:lang w:val="es-AR"/>
+        </w:rPr>
+        <w:t xml:space="preserve"> </w:t>
+      </w:r>
+    </w:p>
+    <w:p>
+      <w:pPr>
+        <w:rPr>
+          <w:sz w:val="24"/>
+          <w:szCs w:val="24"/>
+          <w:lang w:val="es-AR"/>
+        </w:rPr>
+      </w:pPr>
+      <w:r>
+        <w:rPr>
+          <w:sz w:val="24"/>
+          <w:szCs w:val="24"/>
+          <w:lang w:val="es-AR"/>
+        </w:rPr>
+        <w:t xml:space="preserve">   </w:t>
+      </w:r>
+      <w:r>
+        <w:rPr>
+          <w:sz w:val="24"/>
+          <w:szCs w:val="24"/>
+          <w:lang w:val="es-AR"/>
+        </w:rPr>
+        <w:t xml:space="preserve">Se deben ingresar los números que se quieren operar en alguno de los formatos permitidos (ver página 1). Luego se debe hacer </w:t>
+      </w:r>
+      <w:proofErr w:type="spellStart"/>
+      <w:r>
+        <w:rPr>
+          <w:sz w:val="24"/>
+          <w:szCs w:val="24"/>
+          <w:lang w:val="es-AR"/>
+        </w:rPr>
+        <w:t>click</w:t>
+      </w:r>
+      <w:proofErr w:type="spellEnd"/>
+      <w:r>
+        <w:rPr>
+          <w:sz w:val="24"/>
+          <w:szCs w:val="24"/>
+          <w:lang w:val="es-AR"/>
+        </w:rPr>
+        <w:t xml:space="preserve"> en el botón de la operación elegida. Con los números ingresados se pueden ir seleccionando las distintas operaciones y el sistema muest</w:t>
+      </w:r>
+      <w:r>
+        <w:rPr>
+          <w:sz w:val="24"/>
+          <w:szCs w:val="24"/>
+          <w:lang w:val="es-AR"/>
+        </w:rPr>
+        <w:t>ra el correspondiente resultado (Figura</w:t>
+      </w:r>
+      <w:r>
+        <w:rPr>
+          <w:sz w:val="24"/>
+          <w:szCs w:val="24"/>
+          <w:lang w:val="es-AR"/>
+        </w:rPr>
+        <w:t>s</w:t>
+      </w:r>
+      <w:r>
+        <w:rPr>
+          <w:sz w:val="24"/>
+          <w:szCs w:val="24"/>
+          <w:lang w:val="es-AR"/>
+        </w:rPr>
+        <w:t xml:space="preserve"> 2.1.2</w:t>
+      </w:r>
+      <w:r>
+        <w:rPr>
+          <w:sz w:val="24"/>
+          <w:szCs w:val="24"/>
+          <w:lang w:val="es-AR"/>
+        </w:rPr>
+        <w:t xml:space="preserve"> a 2.1.4</w:t>
+      </w:r>
+      <w:r>
+        <w:rPr>
+          <w:sz w:val="24"/>
+          <w:szCs w:val="24"/>
+          <w:lang w:val="es-AR"/>
+        </w:rPr>
+        <w:t>).</w:t>
+      </w:r>
+    </w:p>
+    <w:p>
+      <w:pPr>
+        <w:rPr>
+          <w:sz w:val="24"/>
+          <w:szCs w:val="24"/>
+          <w:lang w:val="es-AR"/>
+        </w:rPr>
+      </w:pPr>
+      <w:r>
+        <w:rPr>
+          <w:sz w:val="24"/>
+          <w:szCs w:val="24"/>
+          <w:lang w:val="es-AR"/>
+        </w:rPr>
+        <w:t xml:space="preserve">   Para repetir el proceso se puede hacer </w:t>
+      </w:r>
+      <w:proofErr w:type="spellStart"/>
+      <w:r>
+        <w:rPr>
+          <w:sz w:val="24"/>
+          <w:szCs w:val="24"/>
+          <w:lang w:val="es-AR"/>
+        </w:rPr>
+        <w:t>click</w:t>
+      </w:r>
+      <w:proofErr w:type="spellEnd"/>
+      <w:r>
+        <w:rPr>
+          <w:sz w:val="24"/>
+          <w:szCs w:val="24"/>
+          <w:lang w:val="es-AR"/>
+        </w:rPr>
+        <w:t xml:space="preserve"> en el botón “Limpiar” para ingresar nuevos valores.</w:t>
+      </w:r>
+    </w:p>
+    <w:p>
+      <w:pPr>
+        <w:rPr>
+          <w:sz w:val="24"/>
+          <w:szCs w:val="24"/>
+          <w:lang w:val="es-AR"/>
+        </w:rPr>
+      </w:pPr>
+      <w:r>
+        <w:rPr>
+          <w:sz w:val="24"/>
+          <w:szCs w:val="24"/>
+          <w:lang w:val="es-AR"/>
+        </w:rPr>
+        <w:t xml:space="preserve">   El botón “Volver” regresa al Menú principal.</w:t>
+      </w:r>
     </w:p>
     <w:p>
       <w:pPr>
         <w:ind w:left="705"/>
-        <w:rPr>
-          <w:sz w:val="24"/>
-          <w:szCs w:val="24"/>
-          <w:lang w:val="es-AR"/>
-        </w:rPr>
-      </w:pPr>
+        <w:jc w:val="center"/>
+        <w:rPr>
+          <w:sz w:val="24"/>
+          <w:szCs w:val="24"/>
+          <w:lang w:val="es-AR"/>
+        </w:rPr>
+      </w:pPr>
+      <w:r>
+        <w:rPr>
+          <w:noProof/>
+          <w:sz w:val="24"/>
+          <w:szCs w:val="24"/>
+        </w:rPr>
+        <w:lastRenderedPageBreak/>
+        <w:drawing>
+          <wp:inline distT="0" distB="0" distL="0" distR="0">
+            <wp:extent cx="4678664" cy="3752850"/>
+            <wp:effectExtent l="0" t="0" r="8255" b="0"/>
+            <wp:docPr id="2" name="Imagen 2"/>
+            <wp:cNvGraphicFramePr>
+              <a:graphicFrameLocks xmlns:a="http://schemas.openxmlformats.org/drawingml/2006/main" noChangeAspect="1"/>
+            </wp:cNvGraphicFramePr>
+            <a:graphic xmlns:a="http://schemas.openxmlformats.org/drawingml/2006/main">
+              <a:graphicData uri="http://schemas.openxmlformats.org/drawingml/2006/picture">
+                <pic:pic xmlns:pic="http://schemas.openxmlformats.org/drawingml/2006/picture">
+                  <pic:nvPicPr>
+                    <pic:cNvPr id="2" name="Captura de pantalla (90).png"/>
+                    <pic:cNvPicPr/>
+                  </pic:nvPicPr>
+                  <pic:blipFill>
+                    <a:blip r:embed="rId18">
+                      <a:extLst>
+                        <a:ext uri="{28A0092B-C50C-407E-A947-70E740481C1C}">
+                          <a14:useLocalDpi xmlns:a14="http://schemas.microsoft.com/office/drawing/2010/main" val="0"/>
+                        </a:ext>
+                      </a:extLst>
+                    </a:blip>
+                    <a:stretch>
+                      <a:fillRect/>
+                    </a:stretch>
+                  </pic:blipFill>
+                  <pic:spPr>
+                    <a:xfrm>
+                      <a:off x="0" y="0"/>
+                      <a:ext cx="4701244" cy="3770962"/>
+                    </a:xfrm>
+                    <a:prstGeom prst="rect">
+                      <a:avLst/>
+                    </a:prstGeom>
+                  </pic:spPr>
+                </pic:pic>
+              </a:graphicData>
+            </a:graphic>
+          </wp:inline>
+        </w:drawing>
+      </w:r>
+    </w:p>
+    <w:p>
+      <w:pPr>
+        <w:ind w:left="705"/>
+        <w:rPr>
+          <w:sz w:val="24"/>
+          <w:szCs w:val="24"/>
+          <w:lang w:val="es-AR"/>
+        </w:rPr>
+      </w:pPr>
+      <w:r>
+        <w:rPr>
+          <w:sz w:val="24"/>
+          <w:szCs w:val="24"/>
+          <w:lang w:val="es-AR"/>
+        </w:rPr>
+        <w:t xml:space="preserve">       </w:t>
+      </w:r>
+      <w:r>
+        <w:rPr>
+          <w:sz w:val="24"/>
+          <w:szCs w:val="24"/>
+          <w:lang w:val="es-AR"/>
+        </w:rPr>
+        <w:t>Figura 2.1.2_ Suma de dos números complejos.</w:t>
+      </w:r>
+    </w:p>
+    <w:p>
+      <w:pPr>
+        <w:jc w:val="center"/>
+        <w:rPr>
+          <w:sz w:val="24"/>
+          <w:szCs w:val="24"/>
+          <w:lang w:val="es-AR"/>
+        </w:rPr>
+      </w:pPr>
+      <w:r>
+        <w:rPr>
+          <w:sz w:val="24"/>
+          <w:szCs w:val="24"/>
+          <w:lang w:val="es-AR"/>
+        </w:rPr>
+        <w:t xml:space="preserve">            </w:t>
+      </w:r>
+      <w:r>
+        <w:rPr>
+          <w:noProof/>
+          <w:sz w:val="24"/>
+          <w:szCs w:val="24"/>
+        </w:rPr>
+        <w:drawing>
+          <wp:inline distT="0" distB="0" distL="0" distR="0" wp14:anchorId="566DD89F">
+            <wp:extent cx="4717500" cy="3762375"/>
+            <wp:effectExtent l="0" t="0" r="6985" b="0"/>
+            <wp:docPr id="4" name="Imagen 4"/>
+            <wp:cNvGraphicFramePr>
+              <a:graphicFrameLocks xmlns:a="http://schemas.openxmlformats.org/drawingml/2006/main" noChangeAspect="1"/>
+            </wp:cNvGraphicFramePr>
+            <a:graphic xmlns:a="http://schemas.openxmlformats.org/drawingml/2006/main">
+              <a:graphicData uri="http://schemas.openxmlformats.org/drawingml/2006/picture">
+                <pic:pic xmlns:pic="http://schemas.openxmlformats.org/drawingml/2006/picture">
+                  <pic:nvPicPr>
+                    <pic:cNvPr id="0" name="Picture 2"/>
+                    <pic:cNvPicPr>
+                      <a:picLocks noChangeAspect="1" noChangeArrowheads="1"/>
+                    </pic:cNvPicPr>
+                  </pic:nvPicPr>
+                  <pic:blipFill>
+                    <a:blip r:embed="rId19">
+                      <a:extLst>
+                        <a:ext uri="{28A0092B-C50C-407E-A947-70E740481C1C}">
+                          <a14:useLocalDpi xmlns:a14="http://schemas.microsoft.com/office/drawing/2010/main" val="0"/>
+                        </a:ext>
+                      </a:extLst>
+                    </a:blip>
+                    <a:srcRect/>
+                    <a:stretch>
+                      <a:fillRect/>
+                    </a:stretch>
+                  </pic:blipFill>
+                  <pic:spPr bwMode="auto">
+                    <a:xfrm>
+                      <a:off x="0" y="0"/>
+                      <a:ext cx="4725785" cy="3768983"/>
+                    </a:xfrm>
+                    <a:prstGeom prst="rect">
+                      <a:avLst/>
+                    </a:prstGeom>
+                    <a:noFill/>
+                  </pic:spPr>
+                </pic:pic>
+              </a:graphicData>
+            </a:graphic>
+          </wp:inline>
+        </w:drawing>
+      </w:r>
+    </w:p>
+    <w:p>
+      <w:pPr>
+        <w:ind w:left="705"/>
+        <w:rPr>
+          <w:sz w:val="24"/>
+          <w:szCs w:val="24"/>
+          <w:lang w:val="es-AR"/>
+        </w:rPr>
+      </w:pPr>
+      <w:r>
+        <w:rPr>
+          <w:sz w:val="24"/>
+          <w:szCs w:val="24"/>
+          <w:lang w:val="es-AR"/>
+        </w:rPr>
+        <w:t xml:space="preserve">      </w:t>
+      </w:r>
+      <w:r>
+        <w:rPr>
+          <w:sz w:val="24"/>
+          <w:szCs w:val="24"/>
+          <w:lang w:val="es-AR"/>
+        </w:rPr>
+        <w:t>Figura 2.1.3_ Resta de dos números complejos.</w:t>
+      </w:r>
+    </w:p>
+    <w:p>
+      <w:pPr>
+        <w:ind w:left="705"/>
+        <w:rPr>
+          <w:sz w:val="24"/>
+          <w:szCs w:val="24"/>
+          <w:lang w:val="es-AR"/>
+        </w:rPr>
+      </w:pPr>
+      <w:bookmarkStart w:id="0" w:name="_GoBack"/>
+      <w:bookmarkEnd w:id="0"/>
     </w:p>
     <w:sectPr>
       <w:pgSz w:w="12240" w:h="15840"/>

</xml_diff>

<commit_message>
Avance en manual de usuario.
</commit_message>
<xml_diff>
--- a/Manual de Usuario.docx
+++ b/Manual de Usuario.docx
@@ -790,7 +790,7 @@
                     <pic:cNvPicPr/>
                   </pic:nvPicPr>
                   <pic:blipFill>
-                    <a:blip r:embed="rId5">
+                    <a:blip r:embed="rId6">
                       <a:extLst>
                         <a:ext uri="{28A0092B-C50C-407E-A947-70E740481C1C}">
                           <a14:useLocalDpi xmlns:a14="http://schemas.microsoft.com/office/drawing/2010/main" val="0"/>
@@ -910,7 +910,7 @@
                     <pic:cNvPicPr/>
                   </pic:nvPicPr>
                   <pic:blipFill>
-                    <a:blip r:embed="rId6">
+                    <a:blip r:embed="rId7">
                       <a:extLst>
                         <a:ext uri="{28A0092B-C50C-407E-A947-70E740481C1C}">
                           <a14:useLocalDpi xmlns:a14="http://schemas.microsoft.com/office/drawing/2010/main" val="0"/>
@@ -1037,7 +1037,7 @@
                     <pic:cNvPicPr/>
                   </pic:nvPicPr>
                   <pic:blipFill>
-                    <a:blip r:embed="rId7">
+                    <a:blip r:embed="rId8">
                       <a:extLst>
                         <a:ext uri="{28A0092B-C50C-407E-A947-70E740481C1C}">
                           <a14:useLocalDpi xmlns:a14="http://schemas.microsoft.com/office/drawing/2010/main" val="0"/>
@@ -1147,7 +1147,7 @@
                     <pic:cNvPicPr/>
                   </pic:nvPicPr>
                   <pic:blipFill>
-                    <a:blip r:embed="rId8">
+                    <a:blip r:embed="rId9">
                       <a:extLst>
                         <a:ext uri="{28A0092B-C50C-407E-A947-70E740481C1C}">
                           <a14:useLocalDpi xmlns:a14="http://schemas.microsoft.com/office/drawing/2010/main" val="0"/>
@@ -1213,23 +1213,7 @@
           <w:szCs w:val="24"/>
           <w:lang w:val="es-AR"/>
         </w:rPr>
-        <w:t>_ Conversión</w:t>
-      </w:r>
-      <w:r>
-        <w:rPr>
-          <w:sz w:val="24"/>
-          <w:szCs w:val="24"/>
-          <w:lang w:val="es-AR"/>
-        </w:rPr>
-        <w:t xml:space="preserve"> de número complejo con parte real cero</w:t>
-      </w:r>
-      <w:r>
-        <w:rPr>
-          <w:sz w:val="24"/>
-          <w:szCs w:val="24"/>
-          <w:lang w:val="es-AR"/>
-        </w:rPr>
-        <w:t>.</w:t>
+        <w:t>_ Conversión de número complejo con parte real cero.</w:t>
       </w:r>
     </w:p>
     <w:p>
@@ -1264,7 +1248,7 @@
                     <pic:cNvPicPr/>
                   </pic:nvPicPr>
                   <pic:blipFill>
-                    <a:blip r:embed="rId9">
+                    <a:blip r:embed="rId10">
                       <a:extLst>
                         <a:ext uri="{28A0092B-C50C-407E-A947-70E740481C1C}">
                           <a14:useLocalDpi xmlns:a14="http://schemas.microsoft.com/office/drawing/2010/main" val="0"/>
@@ -1372,7 +1356,7 @@
                     <pic:cNvPicPr/>
                   </pic:nvPicPr>
                   <pic:blipFill>
-                    <a:blip r:embed="rId10">
+                    <a:blip r:embed="rId11">
                       <a:extLst>
                         <a:ext uri="{28A0092B-C50C-407E-A947-70E740481C1C}">
                           <a14:useLocalDpi xmlns:a14="http://schemas.microsoft.com/office/drawing/2010/main" val="0"/>
@@ -1438,15 +1422,7 @@
           <w:szCs w:val="24"/>
           <w:lang w:val="es-AR"/>
         </w:rPr>
-        <w:t xml:space="preserve">_ Conversión </w:t>
-      </w:r>
-      <w:r>
-        <w:rPr>
-          <w:sz w:val="24"/>
-          <w:szCs w:val="24"/>
-          <w:lang w:val="es-AR"/>
-        </w:rPr>
-        <w:t xml:space="preserve">de </w:t>
+        <w:t xml:space="preserve">_ Conversión de </w:t>
       </w:r>
       <w:r>
         <w:rPr>
@@ -1997,7 +1973,7 @@
                     <pic:cNvPicPr/>
                   </pic:nvPicPr>
                   <pic:blipFill>
-                    <a:blip r:embed="rId11">
+                    <a:blip r:embed="rId12">
                       <a:extLst>
                         <a:ext uri="{28A0092B-C50C-407E-A947-70E740481C1C}">
                           <a14:useLocalDpi xmlns:a14="http://schemas.microsoft.com/office/drawing/2010/main" val="0"/>
@@ -2098,7 +2074,7 @@
                     <pic:cNvPicPr/>
                   </pic:nvPicPr>
                   <pic:blipFill>
-                    <a:blip r:embed="rId12">
+                    <a:blip r:embed="rId13">
                       <a:extLst>
                         <a:ext uri="{28A0092B-C50C-407E-A947-70E740481C1C}">
                           <a14:useLocalDpi xmlns:a14="http://schemas.microsoft.com/office/drawing/2010/main" val="0"/>
@@ -2214,7 +2190,7 @@
                     <pic:cNvPicPr/>
                   </pic:nvPicPr>
                   <pic:blipFill>
-                    <a:blip r:embed="rId13">
+                    <a:blip r:embed="rId14">
                       <a:extLst>
                         <a:ext uri="{28A0092B-C50C-407E-A947-70E740481C1C}">
                           <a14:useLocalDpi xmlns:a14="http://schemas.microsoft.com/office/drawing/2010/main" val="0"/>
@@ -2280,15 +2256,7 @@
           <w:szCs w:val="24"/>
           <w:lang w:val="es-AR"/>
         </w:rPr>
-        <w:t xml:space="preserve">_ </w:t>
-      </w:r>
-      <w:r>
-        <w:rPr>
-          <w:sz w:val="24"/>
-          <w:szCs w:val="24"/>
-          <w:lang w:val="es-AR"/>
-        </w:rPr>
-        <w:t xml:space="preserve">Ingreso de </w:t>
+        <w:t xml:space="preserve">_ Ingreso de </w:t>
       </w:r>
       <w:r>
         <w:rPr>
@@ -2348,7 +2316,7 @@
                     <pic:cNvPicPr/>
                   </pic:nvPicPr>
                   <pic:blipFill>
-                    <a:blip r:embed="rId14">
+                    <a:blip r:embed="rId15">
                       <a:extLst>
                         <a:ext uri="{28A0092B-C50C-407E-A947-70E740481C1C}">
                           <a14:useLocalDpi xmlns:a14="http://schemas.microsoft.com/office/drawing/2010/main" val="0"/>
@@ -2430,15 +2398,7 @@
           <w:szCs w:val="24"/>
           <w:lang w:val="es-AR"/>
         </w:rPr>
-        <w:t>fracción o raíz como n</w:t>
-      </w:r>
-      <w:r>
-        <w:rPr>
-          <w:sz w:val="24"/>
-          <w:szCs w:val="24"/>
-          <w:lang w:val="es-AR"/>
-        </w:rPr>
-        <w:t>úmero decimal.</w:t>
+        <w:t>fracción o raíz como número decimal.</w:t>
       </w:r>
     </w:p>
     <w:p>
@@ -2749,7 +2709,7 @@
                     <pic:cNvPicPr/>
                   </pic:nvPicPr>
                   <pic:blipFill>
-                    <a:blip r:embed="rId15">
+                    <a:blip r:embed="rId16">
                       <a:extLst>
                         <a:ext uri="{28A0092B-C50C-407E-A947-70E740481C1C}">
                           <a14:useLocalDpi xmlns:a14="http://schemas.microsoft.com/office/drawing/2010/main" val="0"/>
@@ -2865,7 +2825,7 @@
                     <pic:cNvPicPr/>
                   </pic:nvPicPr>
                   <pic:blipFill>
-                    <a:blip r:embed="rId16">
+                    <a:blip r:embed="rId17">
                       <a:extLst>
                         <a:ext uri="{28A0092B-C50C-407E-A947-70E740481C1C}">
                           <a14:useLocalDpi xmlns:a14="http://schemas.microsoft.com/office/drawing/2010/main" val="0"/>
@@ -3039,7 +2999,7 @@
                     <pic:cNvPicPr/>
                   </pic:nvPicPr>
                   <pic:blipFill>
-                    <a:blip r:embed="rId17">
+                    <a:blip r:embed="rId18">
                       <a:extLst>
                         <a:ext uri="{28A0092B-C50C-407E-A947-70E740481C1C}">
                           <a14:useLocalDpi xmlns:a14="http://schemas.microsoft.com/office/drawing/2010/main" val="0"/>
@@ -3105,15 +3065,7 @@
           <w:szCs w:val="24"/>
           <w:lang w:val="es-AR"/>
         </w:rPr>
-        <w:t xml:space="preserve">   </w:t>
-      </w:r>
-      <w:r>
-        <w:rPr>
-          <w:sz w:val="24"/>
-          <w:szCs w:val="24"/>
-          <w:lang w:val="es-AR"/>
-        </w:rPr>
-        <w:t>Esta opción permite sumar, restar, dividir y multiplicar dos números complejos, el sistema muestra el resultado</w:t>
+        <w:t xml:space="preserve">   Esta opción permite sumar, restar, dividir y multiplicar dos números complejos, el sistema muestra el resultado</w:t>
       </w:r>
       <w:r>
         <w:rPr>
@@ -3129,40 +3081,24 @@
           <w:szCs w:val="24"/>
           <w:lang w:val="es-AR"/>
         </w:rPr>
-        <w:t>(Figura 2.1.1).</w:t>
-      </w:r>
-      <w:r>
-        <w:rPr>
-          <w:sz w:val="24"/>
-          <w:szCs w:val="24"/>
-          <w:lang w:val="es-AR"/>
-        </w:rPr>
-        <w:t xml:space="preserve"> </w:t>
-      </w:r>
-    </w:p>
-    <w:p>
-      <w:pPr>
-        <w:rPr>
-          <w:sz w:val="24"/>
-          <w:szCs w:val="24"/>
-          <w:lang w:val="es-AR"/>
-        </w:rPr>
-      </w:pPr>
-      <w:r>
-        <w:rPr>
-          <w:sz w:val="24"/>
-          <w:szCs w:val="24"/>
-          <w:lang w:val="es-AR"/>
-        </w:rPr>
-        <w:t xml:space="preserve">   </w:t>
-      </w:r>
-      <w:r>
-        <w:rPr>
-          <w:sz w:val="24"/>
-          <w:szCs w:val="24"/>
-          <w:lang w:val="es-AR"/>
-        </w:rPr>
-        <w:t xml:space="preserve">Se deben ingresar los números que se quieren operar en alguno de los formatos permitidos (ver página 1). Luego se debe hacer </w:t>
+        <w:t xml:space="preserve">(Figura 2.1.1). </w:t>
+      </w:r>
+    </w:p>
+    <w:p>
+      <w:pPr>
+        <w:rPr>
+          <w:sz w:val="24"/>
+          <w:szCs w:val="24"/>
+          <w:lang w:val="es-AR"/>
+        </w:rPr>
+      </w:pPr>
+      <w:r>
+        <w:rPr>
+          <w:sz w:val="24"/>
+          <w:szCs w:val="24"/>
+          <w:lang w:val="es-AR"/>
+        </w:rPr>
+        <w:t xml:space="preserve">   Se deben ingresar los números que se quieren operar en alguno de los formatos permitidos (ver página 1). Luego se debe hacer </w:t>
       </w:r>
       <w:proofErr w:type="spellStart"/>
       <w:r>
@@ -3212,7 +3148,7 @@
           <w:szCs w:val="24"/>
           <w:lang w:val="es-AR"/>
         </w:rPr>
-        <w:t xml:space="preserve"> a 2.1.4</w:t>
+        <w:t xml:space="preserve"> a 2.1.5</w:t>
       </w:r>
       <w:r>
         <w:rPr>
@@ -3308,7 +3244,7 @@
                     <pic:cNvPicPr/>
                   </pic:nvPicPr>
                   <pic:blipFill>
-                    <a:blip r:embed="rId18">
+                    <a:blip r:embed="rId19">
                       <a:extLst>
                         <a:ext uri="{28A0092B-C50C-407E-A947-70E740481C1C}">
                           <a14:useLocalDpi xmlns:a14="http://schemas.microsoft.com/office/drawing/2010/main" val="0"/>
@@ -3402,7 +3338,7 @@
                     </pic:cNvPicPr>
                   </pic:nvPicPr>
                   <pic:blipFill>
-                    <a:blip r:embed="rId19">
+                    <a:blip r:embed="rId20">
                       <a:extLst>
                         <a:ext uri="{28A0092B-C50C-407E-A947-70E740481C1C}">
                           <a14:useLocalDpi xmlns:a14="http://schemas.microsoft.com/office/drawing/2010/main" val="0"/>
@@ -3460,14 +3396,809 @@
     <w:p>
       <w:pPr>
         <w:ind w:left="705"/>
-        <w:rPr>
-          <w:sz w:val="24"/>
-          <w:szCs w:val="24"/>
-          <w:lang w:val="es-AR"/>
-        </w:rPr>
-      </w:pPr>
+        <w:jc w:val="center"/>
+        <w:rPr>
+          <w:sz w:val="24"/>
+          <w:szCs w:val="24"/>
+          <w:lang w:val="es-AR"/>
+        </w:rPr>
+      </w:pPr>
+      <w:r>
+        <w:rPr>
+          <w:noProof/>
+          <w:sz w:val="24"/>
+          <w:szCs w:val="24"/>
+        </w:rPr>
+        <w:lastRenderedPageBreak/>
+        <w:drawing>
+          <wp:inline distT="0" distB="0" distL="0" distR="0">
+            <wp:extent cx="4733925" cy="3737309"/>
+            <wp:effectExtent l="0" t="0" r="0" b="0"/>
+            <wp:docPr id="3" name="Imagen 3"/>
+            <wp:cNvGraphicFramePr>
+              <a:graphicFrameLocks xmlns:a="http://schemas.openxmlformats.org/drawingml/2006/main" noChangeAspect="1"/>
+            </wp:cNvGraphicFramePr>
+            <a:graphic xmlns:a="http://schemas.openxmlformats.org/drawingml/2006/main">
+              <a:graphicData uri="http://schemas.openxmlformats.org/drawingml/2006/picture">
+                <pic:pic xmlns:pic="http://schemas.openxmlformats.org/drawingml/2006/picture">
+                  <pic:nvPicPr>
+                    <pic:cNvPr id="3" name="Captura de pantalla (95).png"/>
+                    <pic:cNvPicPr/>
+                  </pic:nvPicPr>
+                  <pic:blipFill>
+                    <a:blip r:embed="rId21">
+                      <a:extLst>
+                        <a:ext uri="{28A0092B-C50C-407E-A947-70E740481C1C}">
+                          <a14:useLocalDpi xmlns:a14="http://schemas.microsoft.com/office/drawing/2010/main" val="0"/>
+                        </a:ext>
+                      </a:extLst>
+                    </a:blip>
+                    <a:stretch>
+                      <a:fillRect/>
+                    </a:stretch>
+                  </pic:blipFill>
+                  <pic:spPr>
+                    <a:xfrm>
+                      <a:off x="0" y="0"/>
+                      <a:ext cx="4736713" cy="3739510"/>
+                    </a:xfrm>
+                    <a:prstGeom prst="rect">
+                      <a:avLst/>
+                    </a:prstGeom>
+                  </pic:spPr>
+                </pic:pic>
+              </a:graphicData>
+            </a:graphic>
+          </wp:inline>
+        </w:drawing>
+      </w:r>
+    </w:p>
+    <w:p>
+      <w:pPr>
+        <w:ind w:left="705"/>
+        <w:rPr>
+          <w:sz w:val="24"/>
+          <w:szCs w:val="24"/>
+          <w:lang w:val="es-AR"/>
+        </w:rPr>
+      </w:pPr>
+      <w:r>
+        <w:rPr>
+          <w:sz w:val="24"/>
+          <w:szCs w:val="24"/>
+          <w:lang w:val="es-AR"/>
+        </w:rPr>
+        <w:t xml:space="preserve">       Figura 2.1.4_ Multiplicación</w:t>
+      </w:r>
+      <w:r>
+        <w:rPr>
+          <w:sz w:val="24"/>
+          <w:szCs w:val="24"/>
+          <w:lang w:val="es-AR"/>
+        </w:rPr>
+        <w:t xml:space="preserve"> </w:t>
+      </w:r>
+      <w:r>
+        <w:rPr>
+          <w:sz w:val="24"/>
+          <w:szCs w:val="24"/>
+          <w:lang w:val="es-AR"/>
+        </w:rPr>
+        <w:t>de dos números complejos.</w:t>
+      </w:r>
+    </w:p>
+    <w:p>
+      <w:pPr>
+        <w:ind w:left="705"/>
+        <w:jc w:val="center"/>
+        <w:rPr>
+          <w:sz w:val="24"/>
+          <w:szCs w:val="24"/>
+          <w:lang w:val="es-AR"/>
+        </w:rPr>
+      </w:pPr>
+      <w:r>
+        <w:rPr>
+          <w:noProof/>
+          <w:sz w:val="24"/>
+          <w:szCs w:val="24"/>
+        </w:rPr>
+        <w:drawing>
+          <wp:inline distT="0" distB="0" distL="0" distR="0">
+            <wp:extent cx="4772025" cy="3790782"/>
+            <wp:effectExtent l="0" t="0" r="0" b="635"/>
+            <wp:docPr id="17" name="Imagen 17"/>
+            <wp:cNvGraphicFramePr>
+              <a:graphicFrameLocks xmlns:a="http://schemas.openxmlformats.org/drawingml/2006/main" noChangeAspect="1"/>
+            </wp:cNvGraphicFramePr>
+            <a:graphic xmlns:a="http://schemas.openxmlformats.org/drawingml/2006/main">
+              <a:graphicData uri="http://schemas.openxmlformats.org/drawingml/2006/picture">
+                <pic:pic xmlns:pic="http://schemas.openxmlformats.org/drawingml/2006/picture">
+                  <pic:nvPicPr>
+                    <pic:cNvPr id="17" name="Captura de pantalla (96).png"/>
+                    <pic:cNvPicPr/>
+                  </pic:nvPicPr>
+                  <pic:blipFill>
+                    <a:blip r:embed="rId22">
+                      <a:extLst>
+                        <a:ext uri="{28A0092B-C50C-407E-A947-70E740481C1C}">
+                          <a14:useLocalDpi xmlns:a14="http://schemas.microsoft.com/office/drawing/2010/main" val="0"/>
+                        </a:ext>
+                      </a:extLst>
+                    </a:blip>
+                    <a:stretch>
+                      <a:fillRect/>
+                    </a:stretch>
+                  </pic:blipFill>
+                  <pic:spPr>
+                    <a:xfrm>
+                      <a:off x="0" y="0"/>
+                      <a:ext cx="4781291" cy="3798143"/>
+                    </a:xfrm>
+                    <a:prstGeom prst="rect">
+                      <a:avLst/>
+                    </a:prstGeom>
+                  </pic:spPr>
+                </pic:pic>
+              </a:graphicData>
+            </a:graphic>
+          </wp:inline>
+        </w:drawing>
+      </w:r>
+    </w:p>
+    <w:p>
+      <w:pPr>
+        <w:ind w:left="705"/>
+        <w:rPr>
+          <w:sz w:val="24"/>
+          <w:szCs w:val="24"/>
+          <w:lang w:val="es-AR"/>
+        </w:rPr>
+      </w:pPr>
+      <w:r>
+        <w:rPr>
+          <w:sz w:val="24"/>
+          <w:szCs w:val="24"/>
+          <w:lang w:val="es-AR"/>
+        </w:rPr>
+        <w:t xml:space="preserve">      Figura 2.1.5_ División </w:t>
+      </w:r>
+      <w:r>
+        <w:rPr>
+          <w:sz w:val="24"/>
+          <w:szCs w:val="24"/>
+          <w:lang w:val="es-AR"/>
+        </w:rPr>
+        <w:t>de dos números complejos.</w:t>
+      </w:r>
+    </w:p>
+    <w:p>
+      <w:pPr>
+        <w:ind w:left="705"/>
+        <w:rPr>
+          <w:b/>
+          <w:sz w:val="24"/>
+          <w:szCs w:val="24"/>
+          <w:u w:val="single"/>
+          <w:lang w:val="es-AR"/>
+        </w:rPr>
+      </w:pPr>
+      <w:r>
+        <w:rPr>
+          <w:b/>
+          <w:sz w:val="24"/>
+          <w:szCs w:val="24"/>
+          <w:u w:val="single"/>
+          <w:lang w:val="es-AR"/>
+        </w:rPr>
+        <w:lastRenderedPageBreak/>
+        <w:t>3</w:t>
+      </w:r>
+      <w:r>
+        <w:rPr>
+          <w:b/>
+          <w:sz w:val="24"/>
+          <w:szCs w:val="24"/>
+          <w:u w:val="single"/>
+          <w:lang w:val="es-AR"/>
+        </w:rPr>
+        <w:t xml:space="preserve"> </w:t>
+      </w:r>
+      <w:r>
+        <w:rPr>
+          <w:b/>
+          <w:sz w:val="24"/>
+          <w:szCs w:val="24"/>
+          <w:u w:val="single"/>
+          <w:lang w:val="es-AR"/>
+        </w:rPr>
+        <w:t>OPERACIONES AVANZADAS</w:t>
+      </w:r>
+    </w:p>
+    <w:p>
+      <w:pPr>
+        <w:ind w:left="705"/>
+        <w:jc w:val="center"/>
+        <w:rPr>
+          <w:sz w:val="24"/>
+          <w:szCs w:val="24"/>
+          <w:lang w:val="es-AR"/>
+        </w:rPr>
+      </w:pPr>
+      <w:r>
+        <w:rPr>
+          <w:b/>
+          <w:noProof/>
+          <w:sz w:val="24"/>
+          <w:szCs w:val="24"/>
+          <w:u w:val="single"/>
+        </w:rPr>
+        <w:drawing>
+          <wp:inline distT="0" distB="0" distL="0" distR="0">
+            <wp:extent cx="4838700" cy="3852252"/>
+            <wp:effectExtent l="0" t="0" r="0" b="0"/>
+            <wp:docPr id="18" name="Imagen 18"/>
+            <wp:cNvGraphicFramePr>
+              <a:graphicFrameLocks xmlns:a="http://schemas.openxmlformats.org/drawingml/2006/main" noChangeAspect="1"/>
+            </wp:cNvGraphicFramePr>
+            <a:graphic xmlns:a="http://schemas.openxmlformats.org/drawingml/2006/main">
+              <a:graphicData uri="http://schemas.openxmlformats.org/drawingml/2006/picture">
+                <pic:pic xmlns:pic="http://schemas.openxmlformats.org/drawingml/2006/picture">
+                  <pic:nvPicPr>
+                    <pic:cNvPr id="18" name="Captura de pantalla (99).png"/>
+                    <pic:cNvPicPr/>
+                  </pic:nvPicPr>
+                  <pic:blipFill>
+                    <a:blip r:embed="rId23">
+                      <a:extLst>
+                        <a:ext uri="{28A0092B-C50C-407E-A947-70E740481C1C}">
+                          <a14:useLocalDpi xmlns:a14="http://schemas.microsoft.com/office/drawing/2010/main" val="0"/>
+                        </a:ext>
+                      </a:extLst>
+                    </a:blip>
+                    <a:stretch>
+                      <a:fillRect/>
+                    </a:stretch>
+                  </pic:blipFill>
+                  <pic:spPr>
+                    <a:xfrm>
+                      <a:off x="0" y="0"/>
+                      <a:ext cx="4845448" cy="3857624"/>
+                    </a:xfrm>
+                    <a:prstGeom prst="rect">
+                      <a:avLst/>
+                    </a:prstGeom>
+                  </pic:spPr>
+                </pic:pic>
+              </a:graphicData>
+            </a:graphic>
+          </wp:inline>
+        </w:drawing>
+      </w:r>
+    </w:p>
+    <w:p>
+      <w:pPr>
+        <w:ind w:left="705"/>
+        <w:rPr>
+          <w:sz w:val="24"/>
+          <w:szCs w:val="24"/>
+          <w:lang w:val="es-AR"/>
+        </w:rPr>
+      </w:pPr>
+      <w:r>
+        <w:rPr>
+          <w:sz w:val="24"/>
+          <w:szCs w:val="24"/>
+          <w:lang w:val="es-AR"/>
+        </w:rPr>
+        <w:t xml:space="preserve">     </w:t>
+      </w:r>
+      <w:r>
+        <w:rPr>
+          <w:sz w:val="24"/>
+          <w:szCs w:val="24"/>
+          <w:lang w:val="es-AR"/>
+        </w:rPr>
+        <w:t xml:space="preserve">Figura 3.1.1_ </w:t>
+      </w:r>
+      <w:r>
+        <w:rPr>
+          <w:sz w:val="24"/>
+          <w:szCs w:val="24"/>
+          <w:lang w:val="es-AR"/>
+        </w:rPr>
+        <w:t>Menú de operaciones avanzadas.</w:t>
+      </w:r>
+    </w:p>
+    <w:p>
+      <w:pPr>
+        <w:rPr>
+          <w:sz w:val="24"/>
+          <w:szCs w:val="24"/>
+          <w:lang w:val="es-AR"/>
+        </w:rPr>
+      </w:pPr>
+      <w:r>
+        <w:rPr>
+          <w:sz w:val="24"/>
+          <w:szCs w:val="24"/>
+          <w:lang w:val="es-AR"/>
+        </w:rPr>
+        <w:t xml:space="preserve">   Esta opción permite calcular la potencia y la raíz de un número complejo</w:t>
+      </w:r>
+      <w:r>
+        <w:rPr>
+          <w:sz w:val="24"/>
+          <w:szCs w:val="24"/>
+          <w:lang w:val="es-AR"/>
+        </w:rPr>
+        <w:t>, el sistema muestra el resultado</w:t>
+      </w:r>
+      <w:r>
+        <w:rPr>
+          <w:sz w:val="24"/>
+          <w:szCs w:val="24"/>
+          <w:lang w:val="es-AR"/>
+        </w:rPr>
+        <w:t xml:space="preserve"> </w:t>
+      </w:r>
+      <w:r>
+        <w:rPr>
+          <w:sz w:val="24"/>
+          <w:szCs w:val="24"/>
+          <w:lang w:val="es-AR"/>
+        </w:rPr>
+        <w:t>(Figura 3</w:t>
+      </w:r>
+      <w:r>
+        <w:rPr>
+          <w:sz w:val="24"/>
+          <w:szCs w:val="24"/>
+          <w:lang w:val="es-AR"/>
+        </w:rPr>
+        <w:t xml:space="preserve">.1.1). </w:t>
+      </w:r>
+      <w:r>
+        <w:rPr>
+          <w:sz w:val="24"/>
+          <w:szCs w:val="24"/>
+          <w:lang w:val="es-AR"/>
+        </w:rPr>
+        <w:t xml:space="preserve"> También permite calcular las raíces primitivas de uno, de una raíz enésima solicitada.</w:t>
+      </w:r>
+    </w:p>
+    <w:p>
+      <w:pPr>
+        <w:pStyle w:val="Prrafodelista"/>
+        <w:numPr>
+          <w:ilvl w:val="0"/>
+          <w:numId w:val="11"/>
+        </w:numPr>
+        <w:rPr>
+          <w:sz w:val="24"/>
+          <w:szCs w:val="24"/>
+          <w:lang w:val="es-AR"/>
+        </w:rPr>
+      </w:pPr>
+      <w:r>
+        <w:rPr>
+          <w:sz w:val="24"/>
+          <w:szCs w:val="24"/>
+          <w:lang w:val="es-AR"/>
+        </w:rPr>
+        <w:t>P</w:t>
+      </w:r>
+      <w:r>
+        <w:rPr>
+          <w:sz w:val="24"/>
+          <w:szCs w:val="24"/>
+          <w:lang w:val="es-AR"/>
+        </w:rPr>
+        <w:t>otencia</w:t>
+      </w:r>
+      <w:r>
+        <w:rPr>
+          <w:sz w:val="24"/>
+          <w:szCs w:val="24"/>
+          <w:lang w:val="es-AR"/>
+        </w:rPr>
+        <w:t>:</w:t>
+      </w:r>
+      <w:r>
+        <w:rPr>
+          <w:sz w:val="24"/>
+          <w:szCs w:val="24"/>
+          <w:lang w:val="es-AR"/>
+        </w:rPr>
+        <w:t xml:space="preserve"> s</w:t>
+      </w:r>
+      <w:r>
+        <w:rPr>
+          <w:sz w:val="24"/>
+          <w:szCs w:val="24"/>
+          <w:lang w:val="es-AR"/>
+        </w:rPr>
+        <w:t>e debe</w:t>
+      </w:r>
+      <w:r>
+        <w:rPr>
+          <w:sz w:val="24"/>
+          <w:szCs w:val="24"/>
+          <w:lang w:val="es-AR"/>
+        </w:rPr>
+        <w:t xml:space="preserve"> ingresar el número que se quiere operar</w:t>
+      </w:r>
+      <w:r>
+        <w:rPr>
+          <w:sz w:val="24"/>
+          <w:szCs w:val="24"/>
+          <w:lang w:val="es-AR"/>
+        </w:rPr>
+        <w:t xml:space="preserve"> en alguno de los form</w:t>
+      </w:r>
+      <w:r>
+        <w:rPr>
+          <w:sz w:val="24"/>
+          <w:szCs w:val="24"/>
+          <w:lang w:val="es-AR"/>
+        </w:rPr>
+        <w:t xml:space="preserve">atos permitidos (ver página 1) y exponente al que se lo quiere elevar. </w:t>
+      </w:r>
+      <w:r>
+        <w:rPr>
+          <w:sz w:val="24"/>
+          <w:szCs w:val="24"/>
+          <w:lang w:val="es-AR"/>
+        </w:rPr>
+        <w:t xml:space="preserve">Luego se debe hacer </w:t>
+      </w:r>
+      <w:proofErr w:type="spellStart"/>
+      <w:r>
+        <w:rPr>
+          <w:sz w:val="24"/>
+          <w:szCs w:val="24"/>
+          <w:lang w:val="es-AR"/>
+        </w:rPr>
+        <w:t>click</w:t>
+      </w:r>
+      <w:proofErr w:type="spellEnd"/>
+      <w:r>
+        <w:rPr>
+          <w:sz w:val="24"/>
+          <w:szCs w:val="24"/>
+          <w:lang w:val="es-AR"/>
+        </w:rPr>
+        <w:t xml:space="preserve"> en </w:t>
+      </w:r>
+      <w:r>
+        <w:rPr>
+          <w:sz w:val="24"/>
+          <w:szCs w:val="24"/>
+          <w:lang w:val="es-AR"/>
+        </w:rPr>
+        <w:t>el botón “Potencia”</w:t>
+      </w:r>
+      <w:r>
+        <w:rPr>
+          <w:sz w:val="24"/>
+          <w:szCs w:val="24"/>
+          <w:lang w:val="es-AR"/>
+        </w:rPr>
+        <w:t xml:space="preserve"> (Figura</w:t>
+      </w:r>
+      <w:r>
+        <w:rPr>
+          <w:sz w:val="24"/>
+          <w:szCs w:val="24"/>
+          <w:lang w:val="es-AR"/>
+        </w:rPr>
+        <w:t xml:space="preserve"> 3</w:t>
+      </w:r>
+      <w:r>
+        <w:rPr>
+          <w:sz w:val="24"/>
+          <w:szCs w:val="24"/>
+          <w:lang w:val="es-AR"/>
+        </w:rPr>
+        <w:t>.2</w:t>
+      </w:r>
+      <w:r>
+        <w:rPr>
+          <w:sz w:val="24"/>
+          <w:szCs w:val="24"/>
+          <w:lang w:val="es-AR"/>
+        </w:rPr>
+        <w:t>.1</w:t>
+      </w:r>
+      <w:r>
+        <w:rPr>
+          <w:sz w:val="24"/>
+          <w:szCs w:val="24"/>
+          <w:lang w:val="es-AR"/>
+        </w:rPr>
+        <w:t>).</w:t>
+      </w:r>
+    </w:p>
+    <w:p>
+      <w:pPr>
+        <w:pStyle w:val="Prrafodelista"/>
+        <w:numPr>
+          <w:ilvl w:val="0"/>
+          <w:numId w:val="11"/>
+        </w:numPr>
+        <w:rPr>
+          <w:sz w:val="24"/>
+          <w:szCs w:val="24"/>
+          <w:lang w:val="es-AR"/>
+        </w:rPr>
+      </w:pPr>
+      <w:r>
+        <w:rPr>
+          <w:sz w:val="24"/>
+          <w:szCs w:val="24"/>
+          <w:lang w:val="es-AR"/>
+        </w:rPr>
+        <w:t xml:space="preserve">Raíz: </w:t>
+      </w:r>
+      <w:r>
+        <w:rPr>
+          <w:sz w:val="24"/>
+          <w:szCs w:val="24"/>
+          <w:lang w:val="es-AR"/>
+        </w:rPr>
+        <w:t>s</w:t>
+      </w:r>
+      <w:r>
+        <w:rPr>
+          <w:sz w:val="24"/>
+          <w:szCs w:val="24"/>
+          <w:lang w:val="es-AR"/>
+        </w:rPr>
+        <w:t>e debe</w:t>
+      </w:r>
+      <w:r>
+        <w:rPr>
+          <w:sz w:val="24"/>
+          <w:szCs w:val="24"/>
+          <w:lang w:val="es-AR"/>
+        </w:rPr>
+        <w:t xml:space="preserve"> ingresar el número que se quiere operar en alguno de los formatos permitidos (ver página 1)</w:t>
+      </w:r>
+      <w:r>
+        <w:rPr>
+          <w:sz w:val="24"/>
+          <w:szCs w:val="24"/>
+          <w:lang w:val="es-AR"/>
+        </w:rPr>
+        <w:t xml:space="preserve"> y el orden de la raíz</w:t>
+      </w:r>
+      <w:r>
+        <w:rPr>
+          <w:sz w:val="24"/>
+          <w:szCs w:val="24"/>
+          <w:lang w:val="es-AR"/>
+        </w:rPr>
+        <w:t xml:space="preserve">. Luego se debe hacer </w:t>
+      </w:r>
+      <w:proofErr w:type="spellStart"/>
+      <w:r>
+        <w:rPr>
+          <w:sz w:val="24"/>
+          <w:szCs w:val="24"/>
+          <w:lang w:val="es-AR"/>
+        </w:rPr>
+        <w:t>click</w:t>
+      </w:r>
+      <w:proofErr w:type="spellEnd"/>
+      <w:r>
+        <w:rPr>
+          <w:sz w:val="24"/>
+          <w:szCs w:val="24"/>
+          <w:lang w:val="es-AR"/>
+        </w:rPr>
+        <w:t xml:space="preserve"> en el botón </w:t>
+      </w:r>
+      <w:r>
+        <w:rPr>
+          <w:sz w:val="24"/>
+          <w:szCs w:val="24"/>
+          <w:lang w:val="es-AR"/>
+        </w:rPr>
+        <w:t>“</w:t>
+      </w:r>
+      <w:r>
+        <w:rPr>
+          <w:sz w:val="24"/>
+          <w:szCs w:val="24"/>
+          <w:lang w:val="es-AR"/>
+        </w:rPr>
+        <w:t>Raíz</w:t>
+      </w:r>
+      <w:r>
+        <w:rPr>
+          <w:sz w:val="24"/>
+          <w:szCs w:val="24"/>
+          <w:lang w:val="es-AR"/>
+        </w:rPr>
+        <w:t>” (Figura</w:t>
+      </w:r>
+      <w:r>
+        <w:rPr>
+          <w:sz w:val="24"/>
+          <w:szCs w:val="24"/>
+          <w:lang w:val="es-AR"/>
+        </w:rPr>
+        <w:t xml:space="preserve"> 3</w:t>
+      </w:r>
+      <w:r>
+        <w:rPr>
+          <w:sz w:val="24"/>
+          <w:szCs w:val="24"/>
+          <w:lang w:val="es-AR"/>
+        </w:rPr>
+        <w:t>.3</w:t>
+      </w:r>
+      <w:r>
+        <w:rPr>
+          <w:sz w:val="24"/>
+          <w:szCs w:val="24"/>
+          <w:lang w:val="es-AR"/>
+        </w:rPr>
+        <w:t>.1</w:t>
+      </w:r>
+      <w:r>
+        <w:rPr>
+          <w:sz w:val="24"/>
+          <w:szCs w:val="24"/>
+          <w:lang w:val="es-AR"/>
+        </w:rPr>
+        <w:t>).</w:t>
+      </w:r>
+    </w:p>
+    <w:p>
+      <w:pPr>
+        <w:pStyle w:val="Prrafodelista"/>
+        <w:numPr>
+          <w:ilvl w:val="0"/>
+          <w:numId w:val="11"/>
+        </w:numPr>
+        <w:rPr>
+          <w:sz w:val="24"/>
+          <w:szCs w:val="24"/>
+          <w:lang w:val="es-AR"/>
+        </w:rPr>
+      </w:pPr>
+      <w:r>
+        <w:rPr>
+          <w:sz w:val="24"/>
+          <w:szCs w:val="24"/>
+          <w:lang w:val="es-AR"/>
+        </w:rPr>
+        <w:t xml:space="preserve">Raíces Primitivas: se debe ingresar el número 1 en alguno de los formatos permitidos (ver página 1) y el orden de la raíz </w:t>
+      </w:r>
+      <w:r>
+        <w:rPr>
+          <w:sz w:val="24"/>
+          <w:szCs w:val="24"/>
+          <w:lang w:val="es-AR"/>
+        </w:rPr>
+        <w:t xml:space="preserve">para la que se quieran calcular las primitivas. Luego se debe hacer </w:t>
+      </w:r>
+      <w:proofErr w:type="spellStart"/>
+      <w:r>
+        <w:rPr>
+          <w:sz w:val="24"/>
+          <w:szCs w:val="24"/>
+          <w:lang w:val="es-AR"/>
+        </w:rPr>
+        <w:t>click</w:t>
+      </w:r>
+      <w:proofErr w:type="spellEnd"/>
+      <w:r>
+        <w:rPr>
+          <w:sz w:val="24"/>
+          <w:szCs w:val="24"/>
+          <w:lang w:val="es-AR"/>
+        </w:rPr>
+        <w:t xml:space="preserve"> en el botón “Raíz </w:t>
+      </w:r>
+      <w:proofErr w:type="gramStart"/>
+      <w:r>
+        <w:rPr>
+          <w:sz w:val="24"/>
+          <w:szCs w:val="24"/>
+          <w:lang w:val="es-AR"/>
+        </w:rPr>
+        <w:t>Primitiva”</w:t>
+      </w:r>
+      <w:r>
+        <w:rPr>
+          <w:sz w:val="24"/>
+          <w:szCs w:val="24"/>
+          <w:lang w:val="es-AR"/>
+        </w:rPr>
+        <w:t>(</w:t>
+      </w:r>
+      <w:proofErr w:type="gramEnd"/>
+      <w:r>
+        <w:rPr>
+          <w:sz w:val="24"/>
+          <w:szCs w:val="24"/>
+          <w:lang w:val="es-AR"/>
+        </w:rPr>
+        <w:t>Figura 3.4.1).</w:t>
+      </w:r>
+      <w:r>
+        <w:rPr>
+          <w:sz w:val="24"/>
+          <w:szCs w:val="24"/>
+          <w:lang w:val="es-AR"/>
+        </w:rPr>
+        <w:t xml:space="preserve"> El sistema muestra el resultado de dichas raíces y debajo sus primitivas.</w:t>
+      </w:r>
+      <w:r>
+        <w:rPr>
+          <w:sz w:val="24"/>
+          <w:szCs w:val="24"/>
+          <w:lang w:val="es-AR"/>
+        </w:rPr>
+        <w:t xml:space="preserve"> </w:t>
+      </w:r>
       <w:bookmarkStart w:id="0" w:name="_GoBack"/>
       <w:bookmarkEnd w:id="0"/>
+    </w:p>
+    <w:p>
+      <w:pPr>
+        <w:rPr>
+          <w:sz w:val="24"/>
+          <w:szCs w:val="24"/>
+          <w:lang w:val="es-AR"/>
+        </w:rPr>
+      </w:pPr>
+      <w:r>
+        <w:rPr>
+          <w:sz w:val="24"/>
+          <w:szCs w:val="24"/>
+          <w:lang w:val="es-AR"/>
+        </w:rPr>
+        <w:t xml:space="preserve">   Para repetir el proceso se puede hacer </w:t>
+      </w:r>
+      <w:proofErr w:type="spellStart"/>
+      <w:r>
+        <w:rPr>
+          <w:sz w:val="24"/>
+          <w:szCs w:val="24"/>
+          <w:lang w:val="es-AR"/>
+        </w:rPr>
+        <w:t>click</w:t>
+      </w:r>
+      <w:proofErr w:type="spellEnd"/>
+      <w:r>
+        <w:rPr>
+          <w:sz w:val="24"/>
+          <w:szCs w:val="24"/>
+          <w:lang w:val="es-AR"/>
+        </w:rPr>
+        <w:t xml:space="preserve"> en el botón “Limpiar” e</w:t>
+      </w:r>
+      <w:r>
+        <w:rPr>
+          <w:sz w:val="24"/>
+          <w:szCs w:val="24"/>
+          <w:lang w:val="es-AR"/>
+        </w:rPr>
+        <w:t xml:space="preserve"> ingresar nuevos valores.  El botón “Volver” regresa al Menú principal.</w:t>
+      </w:r>
+    </w:p>
+    <w:p>
+      <w:pPr>
+        <w:ind w:left="705"/>
+        <w:rPr>
+          <w:sz w:val="24"/>
+          <w:szCs w:val="24"/>
+          <w:lang w:val="es-AR"/>
+        </w:rPr>
+      </w:pPr>
     </w:p>
     <w:sectPr>
       <w:pgSz w:w="12240" w:h="15840"/>
@@ -3597,7 +4328,7 @@
   <w:abstractNum w:abstractNumId="1" w15:restartNumberingAfterBreak="0">
     <w:nsid w:val="06C907D9"/>
     <w:multiLevelType w:val="hybridMultilevel"/>
-    <w:tmpl w:val="94BEE436"/>
+    <w:tmpl w:val="25E087AC"/>
     <w:lvl w:ilvl="0" w:tplc="04090001">
       <w:start w:val="1"/>
       <w:numFmt w:val="bullet"/>
@@ -5555,4 +6286,16 @@
     </a:ext>
   </a:extLst>
 </a:theme>
+</file>
+
+<file path=customXml/item1.xml><?xml version="1.0" encoding="utf-8"?>
+<b:Sources xmlns:b="http://schemas.openxmlformats.org/officeDocument/2006/bibliography" xmlns="http://schemas.openxmlformats.org/officeDocument/2006/bibliography" SelectedStyle="\APASixthEditionOfficeOnline.xsl" StyleName="APA" Version="6"/>
+</file>
+
+<file path=customXml/itemProps1.xml><?xml version="1.0" encoding="utf-8"?>
+<ds:datastoreItem xmlns:ds="http://schemas.openxmlformats.org/officeDocument/2006/customXml" ds:itemID="{E3C9DDF4-E582-4C7C-95B3-5894FD7AADC3}">
+  <ds:schemaRefs>
+    <ds:schemaRef ds:uri="http://schemas.openxmlformats.org/officeDocument/2006/bibliography"/>
+  </ds:schemaRefs>
+</ds:datastoreItem>
 </file>
</xml_diff>

<commit_message>
Minimas correcciones de interfaz y aporte al manual en fasores
</commit_message>
<xml_diff>
--- a/Manual de Usuario.docx
+++ b/Manual de Usuario.docx
@@ -1,6 +1,6 @@
 
 <file path=word/document.xml><?xml version="1.0" encoding="utf-8"?>
-<w:document xmlns:wpc="http://schemas.microsoft.com/office/word/2010/wordprocessingCanvas" xmlns:cx="http://schemas.microsoft.com/office/drawing/2014/chartex" xmlns:mc="http://schemas.openxmlformats.org/markup-compatibility/2006" xmlns:o="urn:schemas-microsoft-com:office:office" xmlns:r="http://schemas.openxmlformats.org/officeDocument/2006/relationships" xmlns:m="http://schemas.openxmlformats.org/officeDocument/2006/math" xmlns:v="urn:schemas-microsoft-com:vml" xmlns:wp14="http://schemas.microsoft.com/office/word/2010/wordprocessingDrawing" xmlns:wp="http://schemas.openxmlformats.org/drawingml/2006/wordprocessingDrawing" xmlns:w10="urn:schemas-microsoft-com:office:word" xmlns:w="http://schemas.openxmlformats.org/wordprocessingml/2006/main" xmlns:w14="http://schemas.microsoft.com/office/word/2010/wordml" xmlns:w15="http://schemas.microsoft.com/office/word/2012/wordml" xmlns:w16se="http://schemas.microsoft.com/office/word/2015/wordml/symex" xmlns:wpg="http://schemas.microsoft.com/office/word/2010/wordprocessingGroup" xmlns:wpi="http://schemas.microsoft.com/office/word/2010/wordprocessingInk" xmlns:wne="http://schemas.microsoft.com/office/word/2006/wordml" xmlns:wps="http://schemas.microsoft.com/office/word/2010/wordprocessingShape" mc:Ignorable="w14 w15 w16se wp14">
+<w:document xmlns:wpc="http://schemas.microsoft.com/office/word/2010/wordprocessingCanvas" xmlns:cx="http://schemas.microsoft.com/office/drawing/2014/chartex" xmlns:cx1="http://schemas.microsoft.com/office/drawing/2015/9/8/chartex" xmlns:mc="http://schemas.openxmlformats.org/markup-compatibility/2006" xmlns:o="urn:schemas-microsoft-com:office:office" xmlns:r="http://schemas.openxmlformats.org/officeDocument/2006/relationships" xmlns:m="http://schemas.openxmlformats.org/officeDocument/2006/math" xmlns:v="urn:schemas-microsoft-com:vml" xmlns:wp14="http://schemas.microsoft.com/office/word/2010/wordprocessingDrawing" xmlns:wp="http://schemas.openxmlformats.org/drawingml/2006/wordprocessingDrawing" xmlns:w10="urn:schemas-microsoft-com:office:word" xmlns:w="http://schemas.openxmlformats.org/wordprocessingml/2006/main" xmlns:w14="http://schemas.microsoft.com/office/word/2010/wordml" xmlns:w15="http://schemas.microsoft.com/office/word/2012/wordml" xmlns:w16se="http://schemas.microsoft.com/office/word/2015/wordml/symex" xmlns:wpg="http://schemas.microsoft.com/office/word/2010/wordprocessingGroup" xmlns:wpi="http://schemas.microsoft.com/office/word/2010/wordprocessingInk" xmlns:wne="http://schemas.microsoft.com/office/word/2006/wordml" xmlns:wps="http://schemas.microsoft.com/office/word/2010/wordprocessingShape" mc:Ignorable="w14 w15 w16se wp14">
   <w:body>
     <w:p>
       <w:pPr>
@@ -191,47 +191,7 @@
           <w:szCs w:val="24"/>
           <w:lang w:val="es-AR"/>
         </w:rPr>
-        <w:t xml:space="preserve">n forma </w:t>
-      </w:r>
-      <w:proofErr w:type="spellStart"/>
-      <w:r>
-        <w:rPr>
-          <w:b/>
-          <w:sz w:val="24"/>
-          <w:szCs w:val="24"/>
-          <w:lang w:val="es-AR"/>
-        </w:rPr>
-        <w:t>binómica</w:t>
-      </w:r>
-      <w:proofErr w:type="spellEnd"/>
-      <w:r>
-        <w:rPr>
-          <w:b/>
-          <w:sz w:val="24"/>
-          <w:szCs w:val="24"/>
-          <w:lang w:val="es-AR"/>
-        </w:rPr>
-        <w:t xml:space="preserve"> ( z = a + </w:t>
-      </w:r>
-      <w:proofErr w:type="spellStart"/>
-      <w:r>
-        <w:rPr>
-          <w:b/>
-          <w:sz w:val="24"/>
-          <w:szCs w:val="24"/>
-          <w:lang w:val="es-AR"/>
-        </w:rPr>
-        <w:t>bj</w:t>
-      </w:r>
-      <w:proofErr w:type="spellEnd"/>
-      <w:r>
-        <w:rPr>
-          <w:b/>
-          <w:sz w:val="24"/>
-          <w:szCs w:val="24"/>
-          <w:lang w:val="es-AR"/>
-        </w:rPr>
-        <w:t>) )</w:t>
+        <w:t>n forma binómica ( z = a + bj) )</w:t>
       </w:r>
       <w:r>
         <w:rPr>
@@ -359,25 +319,7 @@
           <w:szCs w:val="24"/>
           <w:lang w:val="es-AR"/>
         </w:rPr>
-        <w:t xml:space="preserve">Los argumentos a y b deben ser ingresados </w:t>
-      </w:r>
-      <w:proofErr w:type="spellStart"/>
-      <w:r>
-        <w:rPr>
-          <w:sz w:val="24"/>
-          <w:szCs w:val="24"/>
-          <w:lang w:val="es-AR"/>
-        </w:rPr>
-        <w:t>aún</w:t>
-      </w:r>
-      <w:proofErr w:type="spellEnd"/>
-      <w:r>
-        <w:rPr>
-          <w:sz w:val="24"/>
-          <w:szCs w:val="24"/>
-          <w:lang w:val="es-AR"/>
-        </w:rPr>
-        <w:t xml:space="preserve"> cuando su valor sea cero o uno. </w:t>
+        <w:t xml:space="preserve">Los argumentos a y b deben ser ingresados aún cuando su valor sea cero o uno. </w:t>
       </w:r>
     </w:p>
     <w:p>
@@ -734,6 +676,7 @@
           <w:noProof/>
           <w:sz w:val="24"/>
           <w:szCs w:val="24"/>
+          <w:lang w:val="es-ES" w:eastAsia="es-ES"/>
         </w:rPr>
         <w:lastRenderedPageBreak/>
         <w:drawing>
@@ -810,25 +753,7 @@
           <w:szCs w:val="24"/>
           <w:lang w:val="es-AR"/>
         </w:rPr>
-        <w:t xml:space="preserve">_ Ingreso de número en forma </w:t>
-      </w:r>
-      <w:proofErr w:type="spellStart"/>
-      <w:r>
-        <w:rPr>
-          <w:sz w:val="24"/>
-          <w:szCs w:val="24"/>
-          <w:lang w:val="es-AR"/>
-        </w:rPr>
-        <w:t>binómica</w:t>
-      </w:r>
-      <w:proofErr w:type="spellEnd"/>
-      <w:r>
-        <w:rPr>
-          <w:sz w:val="24"/>
-          <w:szCs w:val="24"/>
-          <w:lang w:val="es-AR"/>
-        </w:rPr>
-        <w:t>.</w:t>
+        <w:t>_ Ingreso de número en forma binómica.</w:t>
       </w:r>
     </w:p>
     <w:p>
@@ -855,6 +780,7 @@
           <w:noProof/>
           <w:sz w:val="24"/>
           <w:szCs w:val="24"/>
+          <w:lang w:val="es-ES" w:eastAsia="es-ES"/>
         </w:rPr>
         <w:drawing>
           <wp:inline distT="0" distB="0" distL="0" distR="0">
@@ -946,18 +872,8 @@
           <w:szCs w:val="24"/>
           <w:lang w:val="es-AR"/>
         </w:rPr>
-        <w:t xml:space="preserve"> ingresado en forma </w:t>
-      </w:r>
-      <w:proofErr w:type="spellStart"/>
-      <w:r>
-        <w:rPr>
-          <w:sz w:val="24"/>
-          <w:szCs w:val="24"/>
-          <w:lang w:val="es-AR"/>
-        </w:rPr>
-        <w:t>binómica</w:t>
-      </w:r>
-      <w:proofErr w:type="spellEnd"/>
+        <w:t xml:space="preserve"> ingresado en forma binómica</w:t>
+      </w:r>
       <w:r>
         <w:rPr>
           <w:sz w:val="24"/>
@@ -981,6 +897,7 @@
           <w:noProof/>
           <w:sz w:val="24"/>
           <w:szCs w:val="24"/>
+          <w:lang w:val="es-ES" w:eastAsia="es-ES"/>
         </w:rPr>
         <w:lastRenderedPageBreak/>
         <w:drawing>
@@ -1092,6 +1009,7 @@
           <w:noProof/>
           <w:sz w:val="24"/>
           <w:szCs w:val="24"/>
+          <w:lang w:val="es-ES" w:eastAsia="es-ES"/>
         </w:rPr>
         <w:drawing>
           <wp:inline distT="0" distB="0" distL="0" distR="0">
@@ -1192,6 +1110,7 @@
           <w:noProof/>
           <w:sz w:val="24"/>
           <w:szCs w:val="24"/>
+          <w:lang w:val="es-ES" w:eastAsia="es-ES"/>
         </w:rPr>
         <w:lastRenderedPageBreak/>
         <w:drawing>
@@ -1301,6 +1220,7 @@
           <w:noProof/>
           <w:sz w:val="24"/>
           <w:szCs w:val="24"/>
+          <w:lang w:val="es-ES" w:eastAsia="es-ES"/>
         </w:rPr>
         <w:drawing>
           <wp:inline distT="0" distB="0" distL="0" distR="0">
@@ -1454,7 +1374,6 @@
         </w:rPr>
         <w:t xml:space="preserve"> ( z = [</w:t>
       </w:r>
-      <w:proofErr w:type="spellStart"/>
       <w:r>
         <w:rPr>
           <w:rFonts w:cstheme="minorHAnsi"/>
@@ -1505,7 +1424,6 @@
         </w:rPr>
         <w:t>ulo</w:t>
       </w:r>
-      <w:proofErr w:type="spellEnd"/>
       <w:r>
         <w:rPr>
           <w:rFonts w:cstheme="minorHAnsi"/>
@@ -1850,6 +1768,7 @@
           <w:noProof/>
           <w:sz w:val="24"/>
           <w:szCs w:val="24"/>
+          <w:lang w:val="es-ES" w:eastAsia="es-ES"/>
         </w:rPr>
         <w:drawing>
           <wp:inline distT="0" distB="0" distL="0" distR="0">
@@ -1950,6 +1869,7 @@
           <w:noProof/>
           <w:sz w:val="24"/>
           <w:szCs w:val="24"/>
+          <w:lang w:val="es-ES" w:eastAsia="es-ES"/>
         </w:rPr>
         <w:lastRenderedPageBreak/>
         <w:drawing>
@@ -2067,6 +1987,7 @@
           <w:noProof/>
           <w:sz w:val="24"/>
           <w:szCs w:val="24"/>
+          <w:lang w:val="es-ES" w:eastAsia="es-ES"/>
         </w:rPr>
         <w:drawing>
           <wp:inline distT="0" distB="0" distL="0" distR="0">
@@ -2193,6 +2114,7 @@
           <w:noProof/>
           <w:sz w:val="24"/>
           <w:szCs w:val="24"/>
+          <w:lang w:val="es-ES" w:eastAsia="es-ES"/>
         </w:rPr>
         <w:drawing>
           <wp:inline distT="0" distB="0" distL="0" distR="0">
@@ -2373,27 +2295,7 @@
           <w:szCs w:val="24"/>
           <w:lang w:val="es-AR"/>
         </w:rPr>
-        <w:t>de par ordenado ( (</w:t>
-      </w:r>
-      <w:proofErr w:type="spellStart"/>
-      <w:r>
-        <w:rPr>
-          <w:b/>
-          <w:sz w:val="24"/>
-          <w:szCs w:val="24"/>
-          <w:lang w:val="es-AR"/>
-        </w:rPr>
-        <w:t>a,b</w:t>
-      </w:r>
-      <w:proofErr w:type="spellEnd"/>
-      <w:r>
-        <w:rPr>
-          <w:b/>
-          <w:sz w:val="24"/>
-          <w:szCs w:val="24"/>
-          <w:lang w:val="es-AR"/>
-        </w:rPr>
-        <w:t>) ).</w:t>
+        <w:t>de par ordenado ( (a,b) ).</w:t>
       </w:r>
     </w:p>
     <w:p>
@@ -2574,6 +2476,7 @@
           <w:noProof/>
           <w:sz w:val="24"/>
           <w:szCs w:val="24"/>
+          <w:lang w:val="es-ES" w:eastAsia="es-ES"/>
         </w:rPr>
         <w:lastRenderedPageBreak/>
         <w:drawing>
@@ -2691,6 +2594,7 @@
           <w:noProof/>
           <w:sz w:val="24"/>
           <w:szCs w:val="24"/>
+          <w:lang w:val="es-ES" w:eastAsia="es-ES"/>
         </w:rPr>
         <w:drawing>
           <wp:inline distT="0" distB="0" distL="0" distR="0">
@@ -2865,6 +2769,7 @@
           <w:noProof/>
           <w:sz w:val="24"/>
           <w:szCs w:val="24"/>
+          <w:lang w:val="es-ES" w:eastAsia="es-ES"/>
         </w:rPr>
         <w:drawing>
           <wp:inline distT="0" distB="0" distL="0" distR="0">
@@ -2981,25 +2886,7 @@
           <w:szCs w:val="24"/>
           <w:lang w:val="es-AR"/>
         </w:rPr>
-        <w:t xml:space="preserve">   Se deben ingresar los números que se quieren operar en alguno de los formatos permitidos (ver página 1). Luego se debe hacer </w:t>
-      </w:r>
-      <w:proofErr w:type="spellStart"/>
-      <w:r>
-        <w:rPr>
-          <w:sz w:val="24"/>
-          <w:szCs w:val="24"/>
-          <w:lang w:val="es-AR"/>
-        </w:rPr>
-        <w:t>click</w:t>
-      </w:r>
-      <w:proofErr w:type="spellEnd"/>
-      <w:r>
-        <w:rPr>
-          <w:sz w:val="24"/>
-          <w:szCs w:val="24"/>
-          <w:lang w:val="es-AR"/>
-        </w:rPr>
-        <w:t xml:space="preserve"> en el botón de la operación elegida. Con los números ingresados se pueden ir seleccionando las distintas operaciones y el sistema muest</w:t>
+        <w:t xml:space="preserve">   Se deben ingresar los números que se quieren operar en alguno de los formatos permitidos (ver página 1). Luego se debe hacer click en el botón de la operación elegida. Con los números ingresados se pueden ir seleccionando las distintas operaciones y el sistema muest</w:t>
       </w:r>
       <w:r>
         <w:rPr>
@@ -3056,25 +2943,7 @@
           <w:szCs w:val="24"/>
           <w:lang w:val="es-AR"/>
         </w:rPr>
-        <w:t xml:space="preserve">   Para repetir el proceso se puede hacer </w:t>
-      </w:r>
-      <w:proofErr w:type="spellStart"/>
-      <w:r>
-        <w:rPr>
-          <w:sz w:val="24"/>
-          <w:szCs w:val="24"/>
-          <w:lang w:val="es-AR"/>
-        </w:rPr>
-        <w:t>click</w:t>
-      </w:r>
-      <w:proofErr w:type="spellEnd"/>
-      <w:r>
-        <w:rPr>
-          <w:sz w:val="24"/>
-          <w:szCs w:val="24"/>
-          <w:lang w:val="es-AR"/>
-        </w:rPr>
-        <w:t xml:space="preserve"> en el botón “Limpiar” para ingresar nuevos valores.</w:t>
+        <w:t xml:space="preserve">   Para repetir el proceso se puede hacer click en el botón “Limpiar” para ingresar nuevos valores.</w:t>
       </w:r>
     </w:p>
     <w:p>
@@ -3109,6 +2978,7 @@
           <w:noProof/>
           <w:sz w:val="24"/>
           <w:szCs w:val="24"/>
+          <w:lang w:val="es-ES" w:eastAsia="es-ES"/>
         </w:rPr>
         <w:lastRenderedPageBreak/>
         <w:drawing>
@@ -3202,6 +3072,7 @@
           <w:noProof/>
           <w:sz w:val="24"/>
           <w:szCs w:val="24"/>
+          <w:lang w:val="es-ES" w:eastAsia="es-ES"/>
         </w:rPr>
         <w:drawing>
           <wp:inline distT="0" distB="0" distL="0" distR="0" wp14:anchorId="566DD89F">
@@ -3291,6 +3162,7 @@
           <w:noProof/>
           <w:sz w:val="24"/>
           <w:szCs w:val="24"/>
+          <w:lang w:val="es-ES" w:eastAsia="es-ES"/>
         </w:rPr>
         <w:lastRenderedPageBreak/>
         <w:drawing>
@@ -3385,6 +3257,7 @@
           <w:noProof/>
           <w:sz w:val="24"/>
           <w:szCs w:val="24"/>
+          <w:lang w:val="es-ES" w:eastAsia="es-ES"/>
         </w:rPr>
         <w:drawing>
           <wp:inline distT="0" distB="0" distL="0" distR="0">
@@ -3507,6 +3380,7 @@
           <w:sz w:val="24"/>
           <w:szCs w:val="24"/>
           <w:u w:val="single"/>
+          <w:lang w:val="es-ES" w:eastAsia="es-ES"/>
         </w:rPr>
         <w:drawing>
           <wp:inline distT="0" distB="0" distL="0" distR="0">
@@ -3717,25 +3591,7 @@
           <w:szCs w:val="24"/>
           <w:lang w:val="es-AR"/>
         </w:rPr>
-        <w:t xml:space="preserve">Luego se debe hacer </w:t>
-      </w:r>
-      <w:proofErr w:type="spellStart"/>
-      <w:r>
-        <w:rPr>
-          <w:sz w:val="24"/>
-          <w:szCs w:val="24"/>
-          <w:lang w:val="es-AR"/>
-        </w:rPr>
-        <w:t>click</w:t>
-      </w:r>
-      <w:proofErr w:type="spellEnd"/>
-      <w:r>
-        <w:rPr>
-          <w:sz w:val="24"/>
-          <w:szCs w:val="24"/>
-          <w:lang w:val="es-AR"/>
-        </w:rPr>
-        <w:t xml:space="preserve"> en </w:t>
+        <w:t xml:space="preserve">Luego se debe hacer click en </w:t>
       </w:r>
       <w:r>
         <w:rPr>
@@ -3845,25 +3701,7 @@
           <w:szCs w:val="24"/>
           <w:lang w:val="es-AR"/>
         </w:rPr>
-        <w:t xml:space="preserve">. Luego se debe hacer </w:t>
-      </w:r>
-      <w:proofErr w:type="spellStart"/>
-      <w:r>
-        <w:rPr>
-          <w:sz w:val="24"/>
-          <w:szCs w:val="24"/>
-          <w:lang w:val="es-AR"/>
-        </w:rPr>
-        <w:t>click</w:t>
-      </w:r>
-      <w:proofErr w:type="spellEnd"/>
-      <w:r>
-        <w:rPr>
-          <w:sz w:val="24"/>
-          <w:szCs w:val="24"/>
-          <w:lang w:val="es-AR"/>
-        </w:rPr>
-        <w:t xml:space="preserve"> en el botón </w:t>
+        <w:t xml:space="preserve">. Luego se debe hacer click en el botón </w:t>
       </w:r>
       <w:r>
         <w:rPr>
@@ -3949,25 +3787,7 @@
           <w:szCs w:val="24"/>
           <w:lang w:val="es-AR"/>
         </w:rPr>
-        <w:t xml:space="preserve">para la que se quieran calcular las primitivas. Luego se debe hacer </w:t>
-      </w:r>
-      <w:proofErr w:type="spellStart"/>
-      <w:r>
-        <w:rPr>
-          <w:sz w:val="24"/>
-          <w:szCs w:val="24"/>
-          <w:lang w:val="es-AR"/>
-        </w:rPr>
-        <w:t>click</w:t>
-      </w:r>
-      <w:proofErr w:type="spellEnd"/>
-      <w:r>
-        <w:rPr>
-          <w:sz w:val="24"/>
-          <w:szCs w:val="24"/>
-          <w:lang w:val="es-AR"/>
-        </w:rPr>
-        <w:t xml:space="preserve"> en el botón “Raíz Primitiva”</w:t>
+        <w:t>para la que se quieran calcular las primitivas. Luego se debe hacer click en el botón “Raíz Primitiva”</w:t>
       </w:r>
       <w:r>
         <w:rPr>
@@ -4010,23 +3830,13 @@
         </w:rPr>
         <w:t xml:space="preserve">   Para repetir el proceso se puede hacer </w:t>
       </w:r>
-      <w:proofErr w:type="spellStart"/>
-      <w:r>
-        <w:rPr>
-          <w:sz w:val="24"/>
-          <w:szCs w:val="24"/>
-          <w:lang w:val="es-AR"/>
-        </w:rPr>
-        <w:t>click</w:t>
-      </w:r>
-      <w:proofErr w:type="spellEnd"/>
-      <w:r>
-        <w:rPr>
-          <w:sz w:val="24"/>
-          <w:szCs w:val="24"/>
-          <w:lang w:val="es-AR"/>
-        </w:rPr>
-        <w:t xml:space="preserve"> en el botón “Limpiar” e</w:t>
+      <w:r>
+        <w:rPr>
+          <w:sz w:val="24"/>
+          <w:szCs w:val="24"/>
+          <w:lang w:val="es-AR"/>
+        </w:rPr>
+        <w:t>click en el botón “Limpiar” e</w:t>
       </w:r>
       <w:r>
         <w:rPr>
@@ -4052,6 +3862,7 @@
           <w:noProof/>
           <w:sz w:val="24"/>
           <w:szCs w:val="24"/>
+          <w:lang w:val="es-ES" w:eastAsia="es-ES"/>
         </w:rPr>
         <w:lastRenderedPageBreak/>
         <w:drawing>
@@ -4130,6 +3941,7 @@
           <w:noProof/>
           <w:sz w:val="24"/>
           <w:szCs w:val="24"/>
+          <w:lang w:val="es-ES" w:eastAsia="es-ES"/>
         </w:rPr>
         <w:drawing>
           <wp:inline distT="0" distB="0" distL="0" distR="0">
@@ -4207,6 +4019,7 @@
           <w:noProof/>
           <w:sz w:val="24"/>
           <w:szCs w:val="24"/>
+          <w:lang w:val="es-ES" w:eastAsia="es-ES"/>
         </w:rPr>
         <w:lastRenderedPageBreak/>
         <w:drawing>
@@ -4502,6 +4315,7 @@
           <w:noProof/>
           <w:sz w:val="24"/>
           <w:szCs w:val="24"/>
+          <w:lang w:val="es-ES" w:eastAsia="es-ES"/>
         </w:rPr>
         <w:drawing>
           <wp:inline distT="0" distB="0" distL="0" distR="0">
@@ -4561,25 +4375,219 @@
           <w:szCs w:val="24"/>
           <w:lang w:val="es-AR"/>
         </w:rPr>
-        <w:t xml:space="preserve">          Figura 4.1.1_ Menú de Suma de </w:t>
-      </w:r>
-      <w:proofErr w:type="spellStart"/>
-      <w:r>
-        <w:rPr>
-          <w:sz w:val="24"/>
-          <w:szCs w:val="24"/>
-          <w:lang w:val="es-AR"/>
-        </w:rPr>
-        <w:t>Fasores</w:t>
-      </w:r>
-      <w:proofErr w:type="spellEnd"/>
-      <w:r>
-        <w:rPr>
-          <w:sz w:val="24"/>
-          <w:szCs w:val="24"/>
-          <w:lang w:val="es-AR"/>
-        </w:rPr>
-        <w:t>.</w:t>
+        <w:t xml:space="preserve">          Figura 4.1.1_ Menú de Suma de Fasores.</w:t>
+      </w:r>
+    </w:p>
+    <w:p>
+      <w:pPr>
+        <w:rPr>
+          <w:sz w:val="24"/>
+          <w:szCs w:val="24"/>
+          <w:lang w:val="es-AR"/>
+        </w:rPr>
+      </w:pPr>
+      <w:r>
+        <w:rPr>
+          <w:sz w:val="24"/>
+          <w:szCs w:val="24"/>
+          <w:lang w:val="es-AR"/>
+        </w:rPr>
+        <w:t xml:space="preserve">   Esta opción permite sumar los fasores de dos números complejos, el sistema muestra el resultado</w:t>
+      </w:r>
+      <w:r>
+        <w:rPr>
+          <w:sz w:val="24"/>
+          <w:szCs w:val="24"/>
+          <w:lang w:val="es-AR"/>
+        </w:rPr>
+        <w:t xml:space="preserve">. Los dos fasores deben tener la misma frecuencia (Figuras 4.1.2 y 4.1.3). </w:t>
+      </w:r>
+    </w:p>
+    <w:p>
+      <w:pPr>
+        <w:rPr>
+          <w:sz w:val="24"/>
+          <w:szCs w:val="24"/>
+          <w:lang w:val="es-AR"/>
+        </w:rPr>
+      </w:pPr>
+      <w:r>
+        <w:rPr>
+          <w:sz w:val="24"/>
+          <w:szCs w:val="24"/>
+          <w:lang w:val="es-AR"/>
+        </w:rPr>
+        <w:t xml:space="preserve">   En el caso en que un fasor esté expresado como seno y el otro como coseno, el resultado es expresado en coseno.</w:t>
+      </w:r>
+      <w:r>
+        <w:rPr>
+          <w:sz w:val="24"/>
+          <w:szCs w:val="24"/>
+          <w:lang w:val="es-AR"/>
+        </w:rPr>
+        <w:t xml:space="preserve"> </w:t>
+      </w:r>
+      <w:r>
+        <w:rPr>
+          <w:sz w:val="24"/>
+          <w:szCs w:val="24"/>
+          <w:lang w:val="es-AR"/>
+        </w:rPr>
+        <w:t>(Figura 4.1.4</w:t>
+      </w:r>
+      <w:r>
+        <w:rPr>
+          <w:sz w:val="24"/>
+          <w:szCs w:val="24"/>
+          <w:lang w:val="es-AR"/>
+        </w:rPr>
+        <w:t xml:space="preserve">). </w:t>
+      </w:r>
+    </w:p>
+    <w:p>
+      <w:pPr>
+        <w:rPr>
+          <w:sz w:val="24"/>
+          <w:szCs w:val="24"/>
+          <w:lang w:val="es-AR"/>
+        </w:rPr>
+      </w:pPr>
+      <w:r>
+        <w:rPr>
+          <w:sz w:val="24"/>
+          <w:szCs w:val="24"/>
+          <w:lang w:val="es-AR"/>
+        </w:rPr>
+        <w:t xml:space="preserve"> </w:t>
+      </w:r>
+      <w:r>
+        <w:rPr>
+          <w:sz w:val="24"/>
+          <w:szCs w:val="24"/>
+          <w:lang w:val="es-AR"/>
+        </w:rPr>
+        <w:t xml:space="preserve">  Si se deja algún campo vacío o con caracteres no deseados (“una letra”, por ejemplo) el programa lo detectará</w:t>
+      </w:r>
+      <w:r>
+        <w:rPr>
+          <w:sz w:val="24"/>
+          <w:szCs w:val="24"/>
+          <w:lang w:val="es-AR"/>
+        </w:rPr>
+        <w:t xml:space="preserve"> e informará</w:t>
+      </w:r>
+      <w:r>
+        <w:rPr>
+          <w:sz w:val="24"/>
+          <w:szCs w:val="24"/>
+          <w:lang w:val="es-AR"/>
+        </w:rPr>
+        <w:t xml:space="preserve">. En caso de ingresar números no enteros, deben ser ingresados con “punto” </w:t>
+      </w:r>
+      <w:r>
+        <w:rPr>
+          <w:sz w:val="24"/>
+          <w:szCs w:val="24"/>
+          <w:lang w:val="es-AR"/>
+        </w:rPr>
+        <w:t xml:space="preserve">y </w:t>
+      </w:r>
+      <w:r>
+        <w:rPr>
+          <w:sz w:val="24"/>
+          <w:szCs w:val="24"/>
+          <w:lang w:val="es-AR"/>
+        </w:rPr>
+        <w:t xml:space="preserve">no con “coma” (“2.5” en vez de “2,5”, por ejemplo). En el caso del campo “Fase”, el ingreso debe </w:t>
+      </w:r>
+      <w:r>
+        <w:rPr>
+          <w:sz w:val="24"/>
+          <w:szCs w:val="24"/>
+          <w:lang w:val="es-AR"/>
+        </w:rPr>
+        <w:t>ser en radianes, a</w:t>
+      </w:r>
+      <w:r>
+        <w:rPr>
+          <w:sz w:val="24"/>
+          <w:szCs w:val="24"/>
+          <w:lang w:val="es-AR"/>
+        </w:rPr>
+        <w:t xml:space="preserve">l número </w:t>
+      </w:r>
+      <w:r>
+        <w:rPr>
+          <w:sz w:val="24"/>
+          <w:szCs w:val="24"/>
+        </w:rPr>
+        <w:t>π</w:t>
+      </w:r>
+      <w:r>
+        <w:rPr>
+          <w:sz w:val="24"/>
+          <w:szCs w:val="24"/>
+          <w:lang w:val="es-AR"/>
+        </w:rPr>
+        <w:t xml:space="preserve"> se lo debe ingresar como “pi”. Ejemplos de ingresos </w:t>
+      </w:r>
+      <w:r>
+        <w:rPr>
+          <w:sz w:val="24"/>
+          <w:szCs w:val="24"/>
+          <w:lang w:val="es-AR"/>
+        </w:rPr>
+        <w:t>para</w:t>
+      </w:r>
+      <w:r>
+        <w:rPr>
+          <w:sz w:val="24"/>
+          <w:szCs w:val="24"/>
+          <w:lang w:val="es-AR"/>
+        </w:rPr>
+        <w:t xml:space="preserve"> el</w:t>
+      </w:r>
+      <w:bookmarkStart w:id="0" w:name="_GoBack"/>
+      <w:bookmarkEnd w:id="0"/>
+      <w:r>
+        <w:rPr>
+          <w:sz w:val="24"/>
+          <w:szCs w:val="24"/>
+          <w:lang w:val="es-AR"/>
+        </w:rPr>
+        <w:t xml:space="preserve"> </w:t>
+      </w:r>
+      <w:r>
+        <w:rPr>
+          <w:sz w:val="24"/>
+          <w:szCs w:val="24"/>
+          <w:lang w:val="es-AR"/>
+        </w:rPr>
+        <w:t>campo “Fase”: “2pi/3”, “pi/6”, “-1pi/3”</w:t>
+      </w:r>
+      <w:r>
+        <w:rPr>
+          <w:sz w:val="24"/>
+          <w:szCs w:val="24"/>
+          <w:lang w:val="es-AR"/>
+        </w:rPr>
+        <w:t xml:space="preserve"> o “-pi/3”</w:t>
+      </w:r>
+      <w:r>
+        <w:rPr>
+          <w:sz w:val="24"/>
+          <w:szCs w:val="24"/>
+          <w:lang w:val="es-AR"/>
+        </w:rPr>
+        <w:t>, “1.045” o “-0.1234</w:t>
+      </w:r>
+      <w:r>
+        <w:rPr>
+          <w:sz w:val="24"/>
+          <w:szCs w:val="24"/>
+          <w:lang w:val="es-AR"/>
+        </w:rPr>
+        <w:t>”.</w:t>
       </w:r>
     </w:p>
     <w:p>
@@ -4604,145 +4612,7 @@
           <w:szCs w:val="24"/>
           <w:lang w:val="es-AR"/>
         </w:rPr>
-        <w:t xml:space="preserve">Esta opción permite sumar los </w:t>
-      </w:r>
-      <w:proofErr w:type="spellStart"/>
-      <w:r>
-        <w:rPr>
-          <w:sz w:val="24"/>
-          <w:szCs w:val="24"/>
-          <w:lang w:val="es-AR"/>
-        </w:rPr>
-        <w:t>fasores</w:t>
-      </w:r>
-      <w:proofErr w:type="spellEnd"/>
-      <w:r>
-        <w:rPr>
-          <w:sz w:val="24"/>
-          <w:szCs w:val="24"/>
-          <w:lang w:val="es-AR"/>
-        </w:rPr>
-        <w:t xml:space="preserve"> de dos números complejos, el sistema muestra el resultado</w:t>
-      </w:r>
-      <w:r>
-        <w:rPr>
-          <w:sz w:val="24"/>
-          <w:szCs w:val="24"/>
-          <w:lang w:val="es-AR"/>
-        </w:rPr>
-        <w:t xml:space="preserve">. Los dos </w:t>
-      </w:r>
-      <w:proofErr w:type="spellStart"/>
-      <w:r>
-        <w:rPr>
-          <w:sz w:val="24"/>
-          <w:szCs w:val="24"/>
-          <w:lang w:val="es-AR"/>
-        </w:rPr>
-        <w:t>fasores</w:t>
-      </w:r>
-      <w:proofErr w:type="spellEnd"/>
-      <w:r>
-        <w:rPr>
-          <w:sz w:val="24"/>
-          <w:szCs w:val="24"/>
-          <w:lang w:val="es-AR"/>
-        </w:rPr>
-        <w:t xml:space="preserve"> deben tener la misma frecuencia (Figuras 4.1.2 y 4.1.3). </w:t>
-      </w:r>
-    </w:p>
-    <w:p>
-      <w:pPr>
-        <w:rPr>
-          <w:sz w:val="24"/>
-          <w:szCs w:val="24"/>
-          <w:lang w:val="es-AR"/>
-        </w:rPr>
-      </w:pPr>
-      <w:r>
-        <w:rPr>
-          <w:sz w:val="24"/>
-          <w:szCs w:val="24"/>
-          <w:lang w:val="es-AR"/>
-        </w:rPr>
-        <w:t xml:space="preserve">   En el caso en que un </w:t>
-      </w:r>
-      <w:proofErr w:type="spellStart"/>
-      <w:r>
-        <w:rPr>
-          <w:sz w:val="24"/>
-          <w:szCs w:val="24"/>
-          <w:lang w:val="es-AR"/>
-        </w:rPr>
-        <w:t>fasor</w:t>
-      </w:r>
-      <w:proofErr w:type="spellEnd"/>
-      <w:r>
-        <w:rPr>
-          <w:sz w:val="24"/>
-          <w:szCs w:val="24"/>
-          <w:lang w:val="es-AR"/>
-        </w:rPr>
-        <w:t xml:space="preserve"> esté expresado como seno y el otro como coseno, el resultado es expresado en coseno.</w:t>
-      </w:r>
-      <w:r>
-        <w:rPr>
-          <w:sz w:val="24"/>
-          <w:szCs w:val="24"/>
-          <w:lang w:val="es-AR"/>
-        </w:rPr>
-        <w:t xml:space="preserve"> </w:t>
-      </w:r>
-      <w:r>
-        <w:rPr>
-          <w:sz w:val="24"/>
-          <w:szCs w:val="24"/>
-          <w:lang w:val="es-AR"/>
-        </w:rPr>
-        <w:t>(Figura 4.1.4</w:t>
-      </w:r>
-      <w:r>
-        <w:rPr>
-          <w:sz w:val="24"/>
-          <w:szCs w:val="24"/>
-          <w:lang w:val="es-AR"/>
-        </w:rPr>
-        <w:t xml:space="preserve">). </w:t>
-      </w:r>
-    </w:p>
-    <w:p>
-      <w:pPr>
-        <w:rPr>
-          <w:sz w:val="24"/>
-          <w:szCs w:val="24"/>
-          <w:lang w:val="es-AR"/>
-        </w:rPr>
-      </w:pPr>
-      <w:r>
-        <w:rPr>
-          <w:sz w:val="24"/>
-          <w:szCs w:val="24"/>
-          <w:lang w:val="es-AR"/>
-        </w:rPr>
-        <w:t xml:space="preserve">      Para repetir el proceso se puede hacer </w:t>
-      </w:r>
-      <w:proofErr w:type="spellStart"/>
-      <w:r>
-        <w:rPr>
-          <w:sz w:val="24"/>
-          <w:szCs w:val="24"/>
-          <w:lang w:val="es-AR"/>
-        </w:rPr>
-        <w:t>click</w:t>
-      </w:r>
-      <w:proofErr w:type="spellEnd"/>
-      <w:r>
-        <w:rPr>
-          <w:sz w:val="24"/>
-          <w:szCs w:val="24"/>
-          <w:lang w:val="es-AR"/>
-        </w:rPr>
-        <w:t xml:space="preserve"> en el botón “Limpiar” para ingresar nuevos valores.</w:t>
+        <w:t>Para repetir el proceso se puede hacer click en el botón “Limpiar” para ingresar nuevos valores.</w:t>
       </w:r>
     </w:p>
     <w:p>
@@ -4777,6 +4647,7 @@
           <w:noProof/>
           <w:sz w:val="24"/>
           <w:szCs w:val="24"/>
+          <w:lang w:val="es-ES" w:eastAsia="es-ES"/>
         </w:rPr>
         <w:lastRenderedPageBreak/>
         <w:drawing>
@@ -4845,25 +4716,7 @@
           <w:szCs w:val="24"/>
           <w:lang w:val="es-AR"/>
         </w:rPr>
-        <w:t xml:space="preserve"> Suma de </w:t>
-      </w:r>
-      <w:proofErr w:type="spellStart"/>
-      <w:r>
-        <w:rPr>
-          <w:sz w:val="24"/>
-          <w:szCs w:val="24"/>
-          <w:lang w:val="es-AR"/>
-        </w:rPr>
-        <w:t>fasores</w:t>
-      </w:r>
-      <w:proofErr w:type="spellEnd"/>
-      <w:r>
-        <w:rPr>
-          <w:sz w:val="24"/>
-          <w:szCs w:val="24"/>
-          <w:lang w:val="es-AR"/>
-        </w:rPr>
-        <w:t xml:space="preserve"> expresados con</w:t>
+        <w:t xml:space="preserve"> Suma de fasores expresados con</w:t>
       </w:r>
       <w:r>
         <w:rPr>
@@ -4897,6 +4750,7 @@
           <w:noProof/>
           <w:sz w:val="24"/>
           <w:szCs w:val="24"/>
+          <w:lang w:val="es-ES" w:eastAsia="es-ES"/>
         </w:rPr>
         <w:drawing>
           <wp:inline distT="0" distB="0" distL="0" distR="0">
@@ -4956,25 +4810,7 @@
           <w:szCs w:val="24"/>
           <w:lang w:val="es-AR"/>
         </w:rPr>
-        <w:t xml:space="preserve">                 Figura 4.1.3_ Suma de </w:t>
-      </w:r>
-      <w:proofErr w:type="spellStart"/>
-      <w:r>
-        <w:rPr>
-          <w:sz w:val="24"/>
-          <w:szCs w:val="24"/>
-          <w:lang w:val="es-AR"/>
-        </w:rPr>
-        <w:t>fasores</w:t>
-      </w:r>
-      <w:proofErr w:type="spellEnd"/>
-      <w:r>
-        <w:rPr>
-          <w:sz w:val="24"/>
-          <w:szCs w:val="24"/>
-          <w:lang w:val="es-AR"/>
-        </w:rPr>
-        <w:t xml:space="preserve"> expresados con coseno.</w:t>
+        <w:t xml:space="preserve">                 Figura 4.1.3_ Suma de fasores expresados con coseno.</w:t>
       </w:r>
     </w:p>
     <w:p>
@@ -4992,6 +4828,7 @@
           <w:noProof/>
           <w:sz w:val="24"/>
           <w:szCs w:val="24"/>
+          <w:lang w:val="es-ES" w:eastAsia="es-ES"/>
         </w:rPr>
         <w:lastRenderedPageBreak/>
         <w:drawing>
@@ -5052,28 +4889,8 @@
           <w:szCs w:val="24"/>
           <w:lang w:val="es-AR"/>
         </w:rPr>
-        <w:t xml:space="preserve">               Figura 4.1.4_ Suma de </w:t>
-      </w:r>
-      <w:proofErr w:type="spellStart"/>
-      <w:r>
-        <w:rPr>
-          <w:sz w:val="24"/>
-          <w:szCs w:val="24"/>
-          <w:lang w:val="es-AR"/>
-        </w:rPr>
-        <w:t>fasores</w:t>
-      </w:r>
-      <w:proofErr w:type="spellEnd"/>
-      <w:r>
-        <w:rPr>
-          <w:sz w:val="24"/>
-          <w:szCs w:val="24"/>
-          <w:lang w:val="es-AR"/>
-        </w:rPr>
-        <w:t>, uno expresado con seno y otro con coseno.</w:t>
-      </w:r>
-      <w:bookmarkStart w:id="0" w:name="_GoBack"/>
-      <w:bookmarkEnd w:id="0"/>
+        <w:t xml:space="preserve">               Figura 4.1.4_ Suma de fasores, uno expresado con seno y otro con coseno.</w:t>
+      </w:r>
     </w:p>
     <w:sectPr>
       <w:pgSz w:w="12240" w:h="15840"/>
@@ -5086,7 +4903,7 @@
 </file>
 
 <file path=word/numbering.xml><?xml version="1.0" encoding="utf-8"?>
-<w:numbering xmlns:wpc="http://schemas.microsoft.com/office/word/2010/wordprocessingCanvas" xmlns:cx="http://schemas.microsoft.com/office/drawing/2014/chartex" xmlns:mc="http://schemas.openxmlformats.org/markup-compatibility/2006" xmlns:o="urn:schemas-microsoft-com:office:office" xmlns:r="http://schemas.openxmlformats.org/officeDocument/2006/relationships" xmlns:m="http://schemas.openxmlformats.org/officeDocument/2006/math" xmlns:v="urn:schemas-microsoft-com:vml" xmlns:wp14="http://schemas.microsoft.com/office/word/2010/wordprocessingDrawing" xmlns:wp="http://schemas.openxmlformats.org/drawingml/2006/wordprocessingDrawing" xmlns:w10="urn:schemas-microsoft-com:office:word" xmlns:w="http://schemas.openxmlformats.org/wordprocessingml/2006/main" xmlns:w14="http://schemas.microsoft.com/office/word/2010/wordml" xmlns:w15="http://schemas.microsoft.com/office/word/2012/wordml" xmlns:w16se="http://schemas.microsoft.com/office/word/2015/wordml/symex" xmlns:wpg="http://schemas.microsoft.com/office/word/2010/wordprocessingGroup" xmlns:wpi="http://schemas.microsoft.com/office/word/2010/wordprocessingInk" xmlns:wne="http://schemas.microsoft.com/office/word/2006/wordml" xmlns:wps="http://schemas.microsoft.com/office/word/2010/wordprocessingShape" mc:Ignorable="w14 w15 w16se wp14">
+<w:numbering xmlns:wpc="http://schemas.microsoft.com/office/word/2010/wordprocessingCanvas" xmlns:cx="http://schemas.microsoft.com/office/drawing/2014/chartex" xmlns:cx1="http://schemas.microsoft.com/office/drawing/2015/9/8/chartex" xmlns:mc="http://schemas.openxmlformats.org/markup-compatibility/2006" xmlns:o="urn:schemas-microsoft-com:office:office" xmlns:r="http://schemas.openxmlformats.org/officeDocument/2006/relationships" xmlns:m="http://schemas.openxmlformats.org/officeDocument/2006/math" xmlns:v="urn:schemas-microsoft-com:vml" xmlns:wp14="http://schemas.microsoft.com/office/word/2010/wordprocessingDrawing" xmlns:wp="http://schemas.openxmlformats.org/drawingml/2006/wordprocessingDrawing" xmlns:w10="urn:schemas-microsoft-com:office:word" xmlns:w="http://schemas.openxmlformats.org/wordprocessingml/2006/main" xmlns:w14="http://schemas.microsoft.com/office/word/2010/wordml" xmlns:w15="http://schemas.microsoft.com/office/word/2012/wordml" xmlns:w16se="http://schemas.microsoft.com/office/word/2015/wordml/symex" xmlns:wpg="http://schemas.microsoft.com/office/word/2010/wordprocessingGroup" xmlns:wpi="http://schemas.microsoft.com/office/word/2010/wordprocessingInk" xmlns:wne="http://schemas.microsoft.com/office/word/2006/wordml" xmlns:wps="http://schemas.microsoft.com/office/word/2010/wordprocessingShape" mc:Ignorable="w14 w15 w16se wp14">
   <w:abstractNum w:abstractNumId="0" w15:restartNumberingAfterBreak="0">
     <w:nsid w:val="01A95CA3"/>
     <w:multiLevelType w:val="hybridMultilevel"/>
@@ -6864,7 +6681,6 @@
   <w:style w:type="character" w:default="1" w:styleId="Fuentedeprrafopredeter">
     <w:name w:val="Default Paragraph Font"/>
     <w:uiPriority w:val="1"/>
-    <w:semiHidden/>
     <w:unhideWhenUsed/>
   </w:style>
   <w:style w:type="table" w:default="1" w:styleId="Tablanormal">
@@ -7168,7 +6984,7 @@
 </file>
 
 <file path=customXml/itemProps1.xml><?xml version="1.0" encoding="utf-8"?>
-<ds:datastoreItem xmlns:ds="http://schemas.openxmlformats.org/officeDocument/2006/customXml" ds:itemID="{84A42AAB-D871-4F58-A3F0-454FFBAC4FFF}">
+<ds:datastoreItem xmlns:ds="http://schemas.openxmlformats.org/officeDocument/2006/customXml" ds:itemID="{DE10F990-F84B-40A7-8755-6CF7ACD1EE50}">
   <ds:schemaRefs>
     <ds:schemaRef ds:uri="http://schemas.openxmlformats.org/officeDocument/2006/bibliography"/>
   </ds:schemaRefs>

</xml_diff>